<commit_message>
update to SDD with EER
</commit_message>
<xml_diff>
--- a/docs/Software Design Document.docx
+++ b/docs/Software Design Document.docx
@@ -100,13 +100,8 @@
       <w:pPr>
         <w:pStyle w:val="Title"/>
       </w:pPr>
-      <w:proofErr w:type="spellStart"/>
-      <w:r>
-        <w:t>GitGoing</w:t>
-      </w:r>
-      <w:proofErr w:type="spellEnd"/>
-      <w:r>
-        <w:t xml:space="preserve"> </w:t>
+      <w:r>
+        <w:t xml:space="preserve">GitGoing </w:t>
       </w:r>
       <w:r>
         <w:t>Code Review</w:t>
@@ -238,27 +233,13 @@
         <w:rPr>
           <w:sz w:val="31"/>
         </w:rPr>
-        <w:t xml:space="preserve">Travis Lamb, Christina Nguyen, Michael </w:t>
-      </w:r>
-      <w:proofErr w:type="spellStart"/>
+        <w:t>Travis Lamb, Christina Nguyen, Michael Bloomqu</w:t>
+      </w:r>
       <w:r>
         <w:rPr>
           <w:sz w:val="31"/>
         </w:rPr>
-        <w:t>Bloomqu</w:t>
-      </w:r>
-      <w:r>
-        <w:rPr>
-          <w:sz w:val="31"/>
-        </w:rPr>
-        <w:t>ist</w:t>
-      </w:r>
-      <w:proofErr w:type="spellEnd"/>
-      <w:r>
-        <w:rPr>
-          <w:sz w:val="31"/>
-        </w:rPr>
-        <w:t>, Sarah Ra</w:t>
+        <w:t>ist, Sarah Ra</w:t>
       </w:r>
       <w:r>
         <w:rPr>
@@ -960,30 +941,14 @@
           <w:sz w:val="24"/>
           <w:szCs w:val="24"/>
         </w:rPr>
-        <w:t xml:space="preserve"> of </w:t>
-      </w:r>
-      <w:proofErr w:type="spellStart"/>
+        <w:t xml:space="preserve"> of Git</w:t>
+      </w:r>
       <w:r>
         <w:rPr>
           <w:sz w:val="24"/>
           <w:szCs w:val="24"/>
         </w:rPr>
-        <w:t>Git</w:t>
-      </w:r>
-      <w:r>
-        <w:rPr>
-          <w:sz w:val="24"/>
-          <w:szCs w:val="24"/>
-        </w:rPr>
-        <w:t>Going</w:t>
-      </w:r>
-      <w:proofErr w:type="spellEnd"/>
-      <w:r>
-        <w:rPr>
-          <w:sz w:val="24"/>
-          <w:szCs w:val="24"/>
-        </w:rPr>
-        <w:t>,</w:t>
+        <w:t>Going,</w:t>
       </w:r>
       <w:r>
         <w:rPr>
@@ -1084,15 +1049,7 @@
         <w:t xml:space="preserve">The basic architecture </w:t>
       </w:r>
       <w:r>
-        <w:t xml:space="preserve">of </w:t>
-      </w:r>
-      <w:proofErr w:type="spellStart"/>
-      <w:r>
-        <w:t>GitGoing</w:t>
-      </w:r>
-      <w:proofErr w:type="spellEnd"/>
-      <w:r>
-        <w:t xml:space="preserve"> </w:t>
+        <w:t xml:space="preserve">of GitGoing </w:t>
       </w:r>
       <w:r>
         <w:t xml:space="preserve">is </w:t>
@@ -1634,13 +1591,8 @@
         <w:spacing w:line="480" w:lineRule="auto"/>
         <w:ind w:left="450"/>
       </w:pPr>
-      <w:proofErr w:type="spellStart"/>
-      <w:r>
-        <w:t>GitGoing</w:t>
-      </w:r>
-      <w:proofErr w:type="spellEnd"/>
-      <w:r>
-        <w:t xml:space="preserve"> is implemented as a Client-Server pattern where the server layer will be hidden and solely used to listen to ongoing requests from the client</w:t>
+      <w:r>
+        <w:t>GitGoing is implemented as a Client-Server pattern where the server layer will be hidden and solely used to listen to ongoing requests from the client</w:t>
       </w:r>
       <w:r>
         <w:t>s</w:t>
@@ -1652,23 +1604,7 @@
         <w:t>The</w:t>
       </w:r>
       <w:r>
-        <w:t xml:space="preserve"> Server layer will be built using AWS cloud, namely, the API gateway. Cognito, a User Authentication tool within AWS will be used to enable authentication to </w:t>
-      </w:r>
-      <w:proofErr w:type="gramStart"/>
-      <w:r>
-        <w:t>requests</w:t>
-      </w:r>
-      <w:proofErr w:type="gramEnd"/>
-      <w:r>
-        <w:t xml:space="preserve">. To process these requests, </w:t>
-      </w:r>
-      <w:proofErr w:type="spellStart"/>
-      <w:r>
-        <w:t>GitGoing</w:t>
-      </w:r>
-      <w:proofErr w:type="spellEnd"/>
-      <w:r>
-        <w:t xml:space="preserve"> uses Lambda and a MySQL database to do so. Altogether, two parties </w:t>
+        <w:t xml:space="preserve"> Server layer will be built using AWS cloud, namely, the API gateway. Cognito, a User Authentication tool within AWS will be used to enable authentication to requests. To process these requests, GitGoing uses Lambda and a MySQL database to do so. Altogether, two parties </w:t>
       </w:r>
       <w:r>
         <w:t xml:space="preserve">(client and server) </w:t>
@@ -1795,7 +1731,6 @@
           <w:szCs w:val="24"/>
         </w:rPr>
       </w:pPr>
-      <w:proofErr w:type="spellStart"/>
       <w:r>
         <w:rPr>
           <w:rFonts w:ascii="Times New Roman" w:hAnsi="Times New Roman" w:cs="Times New Roman"/>
@@ -1804,18 +1739,7 @@
           <w:sz w:val="24"/>
           <w:szCs w:val="24"/>
         </w:rPr>
-        <w:t>GitGoing</w:t>
-      </w:r>
-      <w:proofErr w:type="spellEnd"/>
-      <w:r>
-        <w:rPr>
-          <w:rFonts w:ascii="Times New Roman" w:hAnsi="Times New Roman" w:cs="Times New Roman"/>
-          <w:b w:val="0"/>
-          <w:bCs w:val="0"/>
-          <w:sz w:val="24"/>
-          <w:szCs w:val="24"/>
-        </w:rPr>
-        <w:t xml:space="preserve"> is the main component</w:t>
+        <w:t>GitGoing is the main component</w:t>
       </w:r>
       <w:r>
         <w:rPr>
@@ -1992,29 +1916,7 @@
           <w:sz w:val="24"/>
           <w:szCs w:val="24"/>
         </w:rPr>
-        <w:t xml:space="preserve">, which is the entry point at which the API connects to </w:t>
-      </w:r>
-      <w:proofErr w:type="spellStart"/>
-      <w:r>
-        <w:rPr>
-          <w:rFonts w:ascii="Times New Roman" w:hAnsi="Times New Roman" w:cs="Times New Roman"/>
-          <w:b w:val="0"/>
-          <w:bCs w:val="0"/>
-          <w:sz w:val="24"/>
-          <w:szCs w:val="24"/>
-        </w:rPr>
-        <w:t>GitGoing</w:t>
-      </w:r>
-      <w:proofErr w:type="spellEnd"/>
-      <w:r>
-        <w:rPr>
-          <w:rFonts w:ascii="Times New Roman" w:hAnsi="Times New Roman" w:cs="Times New Roman"/>
-          <w:b w:val="0"/>
-          <w:bCs w:val="0"/>
-          <w:sz w:val="24"/>
-          <w:szCs w:val="24"/>
-        </w:rPr>
-        <w:t>.</w:t>
+        <w:t>, which is the entry point at which the API connects to GitGoing.</w:t>
       </w:r>
       <w:r>
         <w:rPr>
@@ -3015,7 +2917,6 @@
         </w:rPr>
         <w:t xml:space="preserve">we must also note that </w:t>
       </w:r>
-      <w:proofErr w:type="spellStart"/>
       <w:r>
         <w:rPr>
           <w:rFonts w:ascii="Times New Roman" w:hAnsi="Times New Roman" w:cs="Times New Roman"/>
@@ -3023,9 +2924,8 @@
           <w:sz w:val="24"/>
           <w:szCs w:val="24"/>
         </w:rPr>
-        <w:t>GitGoing</w:t>
-      </w:r>
-      <w:proofErr w:type="spellEnd"/>
+        <w:t xml:space="preserve">GitGoing largely relies on the Git Diff </w:t>
+      </w:r>
       <w:r>
         <w:rPr>
           <w:rFonts w:ascii="Times New Roman" w:hAnsi="Times New Roman" w:cs="Times New Roman"/>
@@ -3033,7 +2933,7 @@
           <w:sz w:val="24"/>
           <w:szCs w:val="24"/>
         </w:rPr>
-        <w:t xml:space="preserve"> largely relies on the Git Diff </w:t>
+        <w:t>command</w:t>
       </w:r>
       <w:r>
         <w:rPr>
@@ -3042,7 +2942,7 @@
           <w:sz w:val="24"/>
           <w:szCs w:val="24"/>
         </w:rPr>
-        <w:t>command</w:t>
+        <w:t xml:space="preserve"> to </w:t>
       </w:r>
       <w:r>
         <w:rPr>
@@ -3051,56 +2951,7 @@
           <w:sz w:val="24"/>
           <w:szCs w:val="24"/>
         </w:rPr>
-        <w:t xml:space="preserve"> to </w:t>
-      </w:r>
-      <w:r>
-        <w:rPr>
-          <w:rFonts w:ascii="Times New Roman" w:hAnsi="Times New Roman" w:cs="Times New Roman"/>
-          <w:b w:val="0"/>
-          <w:sz w:val="24"/>
-          <w:szCs w:val="24"/>
-        </w:rPr>
-        <w:t xml:space="preserve">track such changes within different files that are uploaded into the system. This is a vital aspect that allows the Code review to work. </w:t>
-      </w:r>
-      <w:proofErr w:type="spellStart"/>
-      <w:r>
-        <w:rPr>
-          <w:rFonts w:ascii="Times New Roman" w:hAnsi="Times New Roman" w:cs="Times New Roman"/>
-          <w:b w:val="0"/>
-          <w:sz w:val="24"/>
-          <w:szCs w:val="24"/>
-        </w:rPr>
-        <w:t>GitGoing</w:t>
-      </w:r>
-      <w:proofErr w:type="spellEnd"/>
-      <w:r>
-        <w:rPr>
-          <w:rFonts w:ascii="Times New Roman" w:hAnsi="Times New Roman" w:cs="Times New Roman"/>
-          <w:b w:val="0"/>
-          <w:sz w:val="24"/>
-          <w:szCs w:val="24"/>
-        </w:rPr>
-        <w:t xml:space="preserve"> implements this command using the Python/Flask framework, along with many other common Git command </w:t>
-      </w:r>
-      <w:proofErr w:type="gramStart"/>
-      <w:r>
-        <w:rPr>
-          <w:rFonts w:ascii="Times New Roman" w:hAnsi="Times New Roman" w:cs="Times New Roman"/>
-          <w:b w:val="0"/>
-          <w:sz w:val="24"/>
-          <w:szCs w:val="24"/>
-        </w:rPr>
-        <w:t>in order to</w:t>
-      </w:r>
-      <w:proofErr w:type="gramEnd"/>
-      <w:r>
-        <w:rPr>
-          <w:rFonts w:ascii="Times New Roman" w:hAnsi="Times New Roman" w:cs="Times New Roman"/>
-          <w:b w:val="0"/>
-          <w:sz w:val="24"/>
-          <w:szCs w:val="24"/>
-        </w:rPr>
-        <w:t xml:space="preserve"> process and track changes to review code.</w:t>
+        <w:t>track such changes within different files that are uploaded into the system. This is a vital aspect that allows the Code review to work. GitGoing implements this command using the Python/Flask framework, along with many other common Git command in order to process and track changes to review code.</w:t>
       </w:r>
     </w:p>
     <w:p>
@@ -3319,47 +3170,7 @@
           <w:szCs w:val="24"/>
         </w:rPr>
         <w:br/>
-        <w:t xml:space="preserve">Listed above are the module interface components in </w:t>
-      </w:r>
-      <w:proofErr w:type="spellStart"/>
-      <w:r>
-        <w:rPr>
-          <w:rFonts w:ascii="Times" w:hAnsi="Times"/>
-          <w:b w:val="0"/>
-          <w:sz w:val="24"/>
-          <w:szCs w:val="24"/>
-        </w:rPr>
-        <w:t>GitGoing</w:t>
-      </w:r>
-      <w:proofErr w:type="spellEnd"/>
-      <w:r>
-        <w:rPr>
-          <w:rFonts w:ascii="Times" w:hAnsi="Times"/>
-          <w:b w:val="0"/>
-          <w:sz w:val="24"/>
-          <w:szCs w:val="24"/>
-        </w:rPr>
-        <w:t xml:space="preserve">. </w:t>
-      </w:r>
-      <w:proofErr w:type="gramStart"/>
-      <w:r>
-        <w:rPr>
-          <w:rFonts w:ascii="Times" w:hAnsi="Times"/>
-          <w:b w:val="0"/>
-          <w:sz w:val="24"/>
-          <w:szCs w:val="24"/>
-        </w:rPr>
-        <w:t>A majority of</w:t>
-      </w:r>
-      <w:proofErr w:type="gramEnd"/>
-      <w:r>
-        <w:rPr>
-          <w:rFonts w:ascii="Times" w:hAnsi="Times"/>
-          <w:b w:val="0"/>
-          <w:sz w:val="24"/>
-          <w:szCs w:val="24"/>
-        </w:rPr>
-        <w:t xml:space="preserve"> the user interfaces used </w:t>
+        <w:t xml:space="preserve">Listed above are the module interface components in GitGoing. A majority of the user interfaces used </w:t>
       </w:r>
       <w:r>
         <w:rPr>
@@ -4625,21 +4436,12 @@
                 <w:color w:val="000000"/>
               </w:rPr>
             </w:pPr>
-            <w:proofErr w:type="spellStart"/>
             <w:r>
               <w:rPr>
                 <w:rFonts w:ascii="Calibri" w:hAnsi="Calibri" w:cs="Calibri"/>
                 <w:color w:val="000000"/>
               </w:rPr>
-              <w:t>UName</w:t>
-            </w:r>
-            <w:proofErr w:type="spellEnd"/>
-            <w:r>
-              <w:rPr>
-                <w:rFonts w:ascii="Calibri" w:hAnsi="Calibri" w:cs="Calibri"/>
-                <w:color w:val="000000"/>
-              </w:rPr>
-              <w:t xml:space="preserve"> VARCHAR(16) NOT NULL,</w:t>
+              <w:t>UName VARCHAR(16) NOT NULL,</w:t>
             </w:r>
           </w:p>
         </w:tc>
@@ -4672,21 +4474,12 @@
                 <w:color w:val="000000"/>
               </w:rPr>
             </w:pPr>
-            <w:proofErr w:type="spellStart"/>
             <w:r>
               <w:rPr>
                 <w:rFonts w:ascii="Calibri" w:hAnsi="Calibri" w:cs="Calibri"/>
                 <w:color w:val="000000"/>
               </w:rPr>
-              <w:t>UEmail</w:t>
-            </w:r>
-            <w:proofErr w:type="spellEnd"/>
-            <w:r>
-              <w:rPr>
-                <w:rFonts w:ascii="Calibri" w:hAnsi="Calibri" w:cs="Calibri"/>
-                <w:color w:val="000000"/>
-              </w:rPr>
-              <w:t xml:space="preserve"> VARCHAR(24) NOT NULL,</w:t>
+              <w:t>UEmail VARCHAR(24) NOT NULL,</w:t>
             </w:r>
           </w:p>
         </w:tc>
@@ -4719,21 +4512,12 @@
                 <w:color w:val="000000"/>
               </w:rPr>
             </w:pPr>
-            <w:proofErr w:type="spellStart"/>
             <w:r>
               <w:rPr>
                 <w:rFonts w:ascii="Calibri" w:hAnsi="Calibri" w:cs="Calibri"/>
                 <w:color w:val="000000"/>
               </w:rPr>
-              <w:t>URevCnt</w:t>
-            </w:r>
-            <w:proofErr w:type="spellEnd"/>
-            <w:r>
-              <w:rPr>
-                <w:rFonts w:ascii="Calibri" w:hAnsi="Calibri" w:cs="Calibri"/>
-                <w:color w:val="000000"/>
-              </w:rPr>
-              <w:t xml:space="preserve"> INT(3),</w:t>
+              <w:t>URevCnt INT(3),</w:t>
             </w:r>
           </w:p>
         </w:tc>
@@ -4766,21 +4550,12 @@
                 <w:color w:val="000000"/>
               </w:rPr>
             </w:pPr>
-            <w:proofErr w:type="spellStart"/>
             <w:r>
               <w:rPr>
                 <w:rFonts w:ascii="Calibri" w:hAnsi="Calibri" w:cs="Calibri"/>
                 <w:color w:val="000000"/>
               </w:rPr>
-              <w:t>SentMessHist</w:t>
-            </w:r>
-            <w:proofErr w:type="spellEnd"/>
-            <w:r>
-              <w:rPr>
-                <w:rFonts w:ascii="Calibri" w:hAnsi="Calibri" w:cs="Calibri"/>
-                <w:color w:val="000000"/>
-              </w:rPr>
-              <w:t xml:space="preserve"> LONGBLOB,</w:t>
+              <w:t>SentMessHist LONGBLOB,</w:t>
             </w:r>
           </w:p>
         </w:tc>
@@ -4813,21 +4588,12 @@
                 <w:color w:val="000000"/>
               </w:rPr>
             </w:pPr>
-            <w:proofErr w:type="spellStart"/>
             <w:r>
               <w:rPr>
                 <w:rFonts w:ascii="Calibri" w:hAnsi="Calibri" w:cs="Calibri"/>
                 <w:color w:val="000000"/>
               </w:rPr>
-              <w:t>RecvMessHist</w:t>
-            </w:r>
-            <w:proofErr w:type="spellEnd"/>
-            <w:r>
-              <w:rPr>
-                <w:rFonts w:ascii="Calibri" w:hAnsi="Calibri" w:cs="Calibri"/>
-                <w:color w:val="000000"/>
-              </w:rPr>
-              <w:t xml:space="preserve"> LONGBLOB,</w:t>
+              <w:t>RecvMessHist LONGBLOB,</w:t>
             </w:r>
           </w:p>
         </w:tc>
@@ -5050,21 +4816,12 @@
                 <w:color w:val="000000"/>
               </w:rPr>
             </w:pPr>
-            <w:proofErr w:type="spellStart"/>
             <w:r>
               <w:rPr>
                 <w:rFonts w:ascii="Calibri" w:hAnsi="Calibri" w:cs="Calibri"/>
                 <w:color w:val="000000"/>
               </w:rPr>
-              <w:t>RevUserCnt</w:t>
-            </w:r>
-            <w:proofErr w:type="spellEnd"/>
-            <w:r>
-              <w:rPr>
-                <w:rFonts w:ascii="Calibri" w:hAnsi="Calibri" w:cs="Calibri"/>
-                <w:color w:val="000000"/>
-              </w:rPr>
-              <w:t xml:space="preserve"> INT(3) NOT NULL,</w:t>
+              <w:t>RevUserCnt INT(3) NOT NULL,</w:t>
             </w:r>
           </w:p>
         </w:tc>
@@ -5097,21 +4854,12 @@
                 <w:color w:val="000000"/>
               </w:rPr>
             </w:pPr>
-            <w:proofErr w:type="spellStart"/>
             <w:r>
               <w:rPr>
                 <w:rFonts w:ascii="Calibri" w:hAnsi="Calibri" w:cs="Calibri"/>
                 <w:color w:val="000000"/>
               </w:rPr>
-              <w:t>RevMessages</w:t>
-            </w:r>
-            <w:proofErr w:type="spellEnd"/>
-            <w:r>
-              <w:rPr>
-                <w:rFonts w:ascii="Calibri" w:hAnsi="Calibri" w:cs="Calibri"/>
-                <w:color w:val="000000"/>
-              </w:rPr>
-              <w:t xml:space="preserve"> LONGBLOB,</w:t>
+              <w:t>RevMessages LONGBLOB,</w:t>
             </w:r>
           </w:p>
         </w:tc>
@@ -5144,21 +4892,12 @@
                 <w:color w:val="000000"/>
               </w:rPr>
             </w:pPr>
-            <w:proofErr w:type="spellStart"/>
             <w:r>
               <w:rPr>
                 <w:rFonts w:ascii="Calibri" w:hAnsi="Calibri" w:cs="Calibri"/>
                 <w:color w:val="000000"/>
               </w:rPr>
-              <w:t>CurrRev</w:t>
-            </w:r>
-            <w:proofErr w:type="spellEnd"/>
-            <w:r>
-              <w:rPr>
-                <w:rFonts w:ascii="Calibri" w:hAnsi="Calibri" w:cs="Calibri"/>
-                <w:color w:val="000000"/>
-              </w:rPr>
-              <w:t xml:space="preserve"> LONGBLOB NOT NULL,</w:t>
+              <w:t>CurrRev LONGBLOB NOT NULL,</w:t>
             </w:r>
           </w:p>
         </w:tc>
@@ -5647,21 +5386,12 @@
                 <w:color w:val="000000"/>
               </w:rPr>
             </w:pPr>
-            <w:proofErr w:type="spellStart"/>
             <w:r>
               <w:rPr>
                 <w:rFonts w:ascii="Calibri" w:hAnsi="Calibri" w:cs="Calibri"/>
                 <w:color w:val="000000"/>
               </w:rPr>
-              <w:t>CommID</w:t>
-            </w:r>
-            <w:proofErr w:type="spellEnd"/>
-            <w:r>
-              <w:rPr>
-                <w:rFonts w:ascii="Calibri" w:hAnsi="Calibri" w:cs="Calibri"/>
-                <w:color w:val="000000"/>
-              </w:rPr>
-              <w:t xml:space="preserve"> INT(12) NOT NULL AUTO_INCREMENT,</w:t>
+              <w:t>CommID INT(12) NOT NULL AUTO_INCREMENT,</w:t>
             </w:r>
           </w:p>
         </w:tc>
@@ -5694,21 +5424,12 @@
                 <w:color w:val="000000"/>
               </w:rPr>
             </w:pPr>
-            <w:proofErr w:type="spellStart"/>
             <w:r>
               <w:rPr>
                 <w:rFonts w:ascii="Calibri" w:hAnsi="Calibri" w:cs="Calibri"/>
                 <w:color w:val="000000"/>
               </w:rPr>
-              <w:t>CommMessage</w:t>
-            </w:r>
-            <w:proofErr w:type="spellEnd"/>
-            <w:r>
-              <w:rPr>
-                <w:rFonts w:ascii="Calibri" w:hAnsi="Calibri" w:cs="Calibri"/>
-                <w:color w:val="000000"/>
-              </w:rPr>
-              <w:t xml:space="preserve"> VARCHAR(255),</w:t>
+              <w:t>CommMessage VARCHAR(255),</w:t>
             </w:r>
           </w:p>
         </w:tc>
@@ -5741,21 +5462,12 @@
                 <w:color w:val="000000"/>
               </w:rPr>
             </w:pPr>
-            <w:proofErr w:type="spellStart"/>
             <w:r>
               <w:rPr>
                 <w:rFonts w:ascii="Calibri" w:hAnsi="Calibri" w:cs="Calibri"/>
                 <w:color w:val="000000"/>
               </w:rPr>
-              <w:t>CommAppro</w:t>
-            </w:r>
-            <w:proofErr w:type="spellEnd"/>
-            <w:r>
-              <w:rPr>
-                <w:rFonts w:ascii="Calibri" w:hAnsi="Calibri" w:cs="Calibri"/>
-                <w:color w:val="000000"/>
-              </w:rPr>
-              <w:t xml:space="preserve"> BOOLEAN NOT NULL DEFAULT '0',</w:t>
+              <w:t>CommAppro BOOLEAN NOT NULL DEFAULT '0',</w:t>
             </w:r>
           </w:p>
         </w:tc>
@@ -5788,21 +5500,12 @@
                 <w:color w:val="000000"/>
               </w:rPr>
             </w:pPr>
-            <w:proofErr w:type="spellStart"/>
             <w:r>
               <w:rPr>
                 <w:rFonts w:ascii="Calibri" w:hAnsi="Calibri" w:cs="Calibri"/>
                 <w:color w:val="000000"/>
               </w:rPr>
-              <w:t>CommDiff</w:t>
-            </w:r>
-            <w:proofErr w:type="spellEnd"/>
-            <w:r>
-              <w:rPr>
-                <w:rFonts w:ascii="Calibri" w:hAnsi="Calibri" w:cs="Calibri"/>
-                <w:color w:val="000000"/>
-              </w:rPr>
-              <w:t xml:space="preserve"> LONGBLOB,</w:t>
+              <w:t>CommDiff LONGBLOB,</w:t>
             </w:r>
           </w:p>
         </w:tc>
@@ -5873,21 +5576,12 @@
                 <w:color w:val="000000"/>
               </w:rPr>
             </w:pPr>
-            <w:proofErr w:type="spellStart"/>
             <w:r>
               <w:rPr>
                 <w:rFonts w:ascii="Calibri" w:hAnsi="Calibri" w:cs="Calibri"/>
                 <w:color w:val="000000"/>
               </w:rPr>
-              <w:t>WhatRevID</w:t>
-            </w:r>
-            <w:proofErr w:type="spellEnd"/>
-            <w:r>
-              <w:rPr>
-                <w:rFonts w:ascii="Calibri" w:hAnsi="Calibri" w:cs="Calibri"/>
-                <w:color w:val="000000"/>
-              </w:rPr>
-              <w:t xml:space="preserve"> INT(12) NOT NULL,</w:t>
+              <w:t>WhatRevID INT(12) NOT NULL,</w:t>
             </w:r>
           </w:p>
         </w:tc>
@@ -5925,23 +5619,7 @@
                 <w:rFonts w:ascii="Calibri" w:hAnsi="Calibri" w:cs="Calibri"/>
                 <w:color w:val="000000"/>
               </w:rPr>
-              <w:t>PRIMARY KEY(</w:t>
-            </w:r>
-            <w:proofErr w:type="spellStart"/>
-            <w:r>
-              <w:rPr>
-                <w:rFonts w:ascii="Calibri" w:hAnsi="Calibri" w:cs="Calibri"/>
-                <w:color w:val="000000"/>
-              </w:rPr>
-              <w:t>CommID</w:t>
-            </w:r>
-            <w:proofErr w:type="spellEnd"/>
-            <w:r>
-              <w:rPr>
-                <w:rFonts w:ascii="Calibri" w:hAnsi="Calibri" w:cs="Calibri"/>
-                <w:color w:val="000000"/>
-              </w:rPr>
-              <w:t>),</w:t>
+              <w:t>PRIMARY KEY(CommID),</w:t>
             </w:r>
           </w:p>
         </w:tc>
@@ -5980,23 +5658,7 @@
                 <w:color w:val="000000"/>
               </w:rPr>
               <w:lastRenderedPageBreak/>
-              <w:t>FOREIGN KEY(</w:t>
-            </w:r>
-            <w:proofErr w:type="spellStart"/>
-            <w:r>
-              <w:rPr>
-                <w:rFonts w:ascii="Calibri" w:hAnsi="Calibri" w:cs="Calibri"/>
-                <w:color w:val="000000"/>
-              </w:rPr>
-              <w:t>WhatRevID</w:t>
-            </w:r>
-            <w:proofErr w:type="spellEnd"/>
-            <w:r>
-              <w:rPr>
-                <w:rFonts w:ascii="Calibri" w:hAnsi="Calibri" w:cs="Calibri"/>
-                <w:color w:val="000000"/>
-              </w:rPr>
-              <w:t>) REFERENCES REVIEW(REVID)</w:t>
+              <w:t>FOREIGN KEY(WhatRevID) REFERENCES REVIEW(REVID)</w:t>
             </w:r>
           </w:p>
         </w:tc>
@@ -6143,21 +5805,12 @@
                 <w:color w:val="000000"/>
               </w:rPr>
             </w:pPr>
-            <w:proofErr w:type="spellStart"/>
             <w:r>
               <w:rPr>
                 <w:rFonts w:ascii="Calibri" w:hAnsi="Calibri" w:cs="Calibri"/>
                 <w:color w:val="000000"/>
               </w:rPr>
-              <w:t>CommID</w:t>
-            </w:r>
-            <w:proofErr w:type="spellEnd"/>
-            <w:r>
-              <w:rPr>
-                <w:rFonts w:ascii="Calibri" w:hAnsi="Calibri" w:cs="Calibri"/>
-                <w:color w:val="000000"/>
-              </w:rPr>
-              <w:t xml:space="preserve"> INT(12),</w:t>
+              <w:t>CommID INT(12),</w:t>
             </w:r>
           </w:p>
         </w:tc>
@@ -6228,21 +5881,12 @@
                 <w:color w:val="000000"/>
               </w:rPr>
             </w:pPr>
-            <w:proofErr w:type="spellStart"/>
             <w:r>
               <w:rPr>
                 <w:rFonts w:ascii="Calibri" w:hAnsi="Calibri" w:cs="Calibri"/>
                 <w:color w:val="000000"/>
               </w:rPr>
-              <w:t>CommDT</w:t>
-            </w:r>
-            <w:proofErr w:type="spellEnd"/>
-            <w:r>
-              <w:rPr>
-                <w:rFonts w:ascii="Calibri" w:hAnsi="Calibri" w:cs="Calibri"/>
-                <w:color w:val="000000"/>
-              </w:rPr>
-              <w:t xml:space="preserve"> DATETIME NOT NULL,</w:t>
+              <w:t>CommDT DATETIME NOT NULL,</w:t>
             </w:r>
           </w:p>
         </w:tc>
@@ -6275,21 +5919,12 @@
                 <w:color w:val="000000"/>
               </w:rPr>
             </w:pPr>
-            <w:proofErr w:type="spellStart"/>
             <w:r>
               <w:rPr>
                 <w:rFonts w:ascii="Calibri" w:hAnsi="Calibri" w:cs="Calibri"/>
                 <w:color w:val="000000"/>
               </w:rPr>
-              <w:t>CommDiff</w:t>
-            </w:r>
-            <w:proofErr w:type="spellEnd"/>
-            <w:r>
-              <w:rPr>
-                <w:rFonts w:ascii="Calibri" w:hAnsi="Calibri" w:cs="Calibri"/>
-                <w:color w:val="000000"/>
-              </w:rPr>
-              <w:t xml:space="preserve"> LONGBLOB,</w:t>
+              <w:t>CommDiff LONGBLOB,</w:t>
             </w:r>
           </w:p>
         </w:tc>
@@ -6327,39 +5962,7 @@
                 <w:rFonts w:ascii="Calibri" w:hAnsi="Calibri" w:cs="Calibri"/>
                 <w:color w:val="000000"/>
               </w:rPr>
-              <w:t>FOREIGN KEY(</w:t>
-            </w:r>
-            <w:proofErr w:type="spellStart"/>
-            <w:r>
-              <w:rPr>
-                <w:rFonts w:ascii="Calibri" w:hAnsi="Calibri" w:cs="Calibri"/>
-                <w:color w:val="000000"/>
-              </w:rPr>
-              <w:t>CommID</w:t>
-            </w:r>
-            <w:proofErr w:type="spellEnd"/>
-            <w:r>
-              <w:rPr>
-                <w:rFonts w:ascii="Calibri" w:hAnsi="Calibri" w:cs="Calibri"/>
-                <w:color w:val="000000"/>
-              </w:rPr>
-              <w:t>) REFERENCES COMMITS(</w:t>
-            </w:r>
-            <w:proofErr w:type="spellStart"/>
-            <w:r>
-              <w:rPr>
-                <w:rFonts w:ascii="Calibri" w:hAnsi="Calibri" w:cs="Calibri"/>
-                <w:color w:val="000000"/>
-              </w:rPr>
-              <w:t>CommID</w:t>
-            </w:r>
-            <w:proofErr w:type="spellEnd"/>
-            <w:r>
-              <w:rPr>
-                <w:rFonts w:ascii="Calibri" w:hAnsi="Calibri" w:cs="Calibri"/>
-                <w:color w:val="000000"/>
-              </w:rPr>
-              <w:t>),</w:t>
+              <w:t>FOREIGN KEY(CommID) REFERENCES COMMITS(CommID),</w:t>
             </w:r>
           </w:p>
         </w:tc>
@@ -6582,21 +6185,12 @@
                 <w:color w:val="000000"/>
               </w:rPr>
             </w:pPr>
-            <w:proofErr w:type="spellStart"/>
             <w:r>
               <w:rPr>
                 <w:rFonts w:ascii="Calibri" w:hAnsi="Calibri" w:cs="Calibri"/>
                 <w:color w:val="000000"/>
               </w:rPr>
-              <w:t>UserCount</w:t>
-            </w:r>
-            <w:proofErr w:type="spellEnd"/>
-            <w:r>
-              <w:rPr>
-                <w:rFonts w:ascii="Calibri" w:hAnsi="Calibri" w:cs="Calibri"/>
-                <w:color w:val="000000"/>
-              </w:rPr>
-              <w:t xml:space="preserve"> INT(6),</w:t>
+              <w:t>UserCount INT(6),</w:t>
             </w:r>
           </w:p>
         </w:tc>
@@ -6629,21 +6223,12 @@
                 <w:color w:val="000000"/>
               </w:rPr>
             </w:pPr>
-            <w:proofErr w:type="spellStart"/>
             <w:r>
               <w:rPr>
                 <w:rFonts w:ascii="Calibri" w:hAnsi="Calibri" w:cs="Calibri"/>
                 <w:color w:val="000000"/>
               </w:rPr>
-              <w:t>ReviewCount</w:t>
-            </w:r>
-            <w:proofErr w:type="spellEnd"/>
-            <w:r>
-              <w:rPr>
-                <w:rFonts w:ascii="Calibri" w:hAnsi="Calibri" w:cs="Calibri"/>
-                <w:color w:val="000000"/>
-              </w:rPr>
-              <w:t xml:space="preserve"> INT(6),</w:t>
+              <w:t>ReviewCount INT(6),</w:t>
             </w:r>
           </w:p>
         </w:tc>
@@ -6676,21 +6261,12 @@
                 <w:color w:val="000000"/>
               </w:rPr>
             </w:pPr>
-            <w:proofErr w:type="spellStart"/>
             <w:r>
               <w:rPr>
                 <w:rFonts w:ascii="Calibri" w:hAnsi="Calibri" w:cs="Calibri"/>
                 <w:color w:val="000000"/>
               </w:rPr>
-              <w:t>VisitCount</w:t>
-            </w:r>
-            <w:proofErr w:type="spellEnd"/>
-            <w:r>
-              <w:rPr>
-                <w:rFonts w:ascii="Calibri" w:hAnsi="Calibri" w:cs="Calibri"/>
-                <w:color w:val="000000"/>
-              </w:rPr>
-              <w:t xml:space="preserve"> INT(6),</w:t>
+              <w:t>VisitCount INT(6),</w:t>
             </w:r>
           </w:p>
         </w:tc>
@@ -6723,21 +6299,12 @@
                 <w:color w:val="000000"/>
               </w:rPr>
             </w:pPr>
-            <w:proofErr w:type="spellStart"/>
             <w:r>
               <w:rPr>
                 <w:rFonts w:ascii="Calibri" w:hAnsi="Calibri" w:cs="Calibri"/>
                 <w:color w:val="000000"/>
               </w:rPr>
-              <w:t>MessageCount</w:t>
-            </w:r>
-            <w:proofErr w:type="spellEnd"/>
-            <w:r>
-              <w:rPr>
-                <w:rFonts w:ascii="Calibri" w:hAnsi="Calibri" w:cs="Calibri"/>
-                <w:color w:val="000000"/>
-              </w:rPr>
-              <w:t xml:space="preserve"> INT(6),</w:t>
+              <w:t>MessageCount INT(6),</w:t>
             </w:r>
           </w:p>
         </w:tc>
@@ -6770,21 +6337,12 @@
                 <w:color w:val="000000"/>
               </w:rPr>
             </w:pPr>
-            <w:proofErr w:type="spellStart"/>
             <w:r>
               <w:rPr>
                 <w:rFonts w:ascii="Calibri" w:hAnsi="Calibri" w:cs="Calibri"/>
                 <w:color w:val="000000"/>
               </w:rPr>
-              <w:t>CommentCount</w:t>
-            </w:r>
-            <w:proofErr w:type="spellEnd"/>
-            <w:r>
-              <w:rPr>
-                <w:rFonts w:ascii="Calibri" w:hAnsi="Calibri" w:cs="Calibri"/>
-                <w:color w:val="000000"/>
-              </w:rPr>
-              <w:t xml:space="preserve"> INT(6),</w:t>
+              <w:t>CommentCount INT(6),</w:t>
             </w:r>
           </w:p>
         </w:tc>
@@ -6880,6 +6438,63 @@
           <w:szCs w:val="24"/>
         </w:rPr>
       </w:pPr>
+      <w:r>
+        <w:rPr>
+          <w:rFonts w:ascii="Times New Roman" w:eastAsia="Times New Roman" w:hAnsi="Times New Roman" w:cs="Times New Roman"/>
+          <w:noProof/>
+          <w:sz w:val="24"/>
+          <w:szCs w:val="24"/>
+        </w:rPr>
+        <w:lastRenderedPageBreak/>
+        <w:drawing>
+          <wp:inline distT="0" distB="0" distL="0" distR="0" wp14:anchorId="29399C39" wp14:editId="097A5A39">
+            <wp:extent cx="6076950" cy="4448175"/>
+            <wp:effectExtent l="0" t="0" r="0" b="9525"/>
+            <wp:docPr id="8" name="Picture 8"/>
+            <wp:cNvGraphicFramePr>
+              <a:graphicFrameLocks xmlns:a="http://schemas.openxmlformats.org/drawingml/2006/main" noChangeAspect="1"/>
+            </wp:cNvGraphicFramePr>
+            <a:graphic xmlns:a="http://schemas.openxmlformats.org/drawingml/2006/main">
+              <a:graphicData uri="http://schemas.openxmlformats.org/drawingml/2006/picture">
+                <pic:pic xmlns:pic="http://schemas.openxmlformats.org/drawingml/2006/picture">
+                  <pic:nvPicPr>
+                    <pic:cNvPr id="0" name="Picture 1"/>
+                    <pic:cNvPicPr>
+                      <a:picLocks noChangeAspect="1" noChangeArrowheads="1"/>
+                    </pic:cNvPicPr>
+                  </pic:nvPicPr>
+                  <pic:blipFill>
+                    <a:blip r:embed="rId23">
+                      <a:extLst>
+                        <a:ext uri="{28A0092B-C50C-407E-A947-70E740481C1C}">
+                          <a14:useLocalDpi xmlns:a14="http://schemas.microsoft.com/office/drawing/2010/main" val="0"/>
+                        </a:ext>
+                      </a:extLst>
+                    </a:blip>
+                    <a:srcRect/>
+                    <a:stretch>
+                      <a:fillRect/>
+                    </a:stretch>
+                  </pic:blipFill>
+                  <pic:spPr bwMode="auto">
+                    <a:xfrm>
+                      <a:off x="0" y="0"/>
+                      <a:ext cx="6076950" cy="4448175"/>
+                    </a:xfrm>
+                    <a:prstGeom prst="rect">
+                      <a:avLst/>
+                    </a:prstGeom>
+                    <a:noFill/>
+                    <a:ln>
+                      <a:noFill/>
+                    </a:ln>
+                  </pic:spPr>
+                </pic:pic>
+              </a:graphicData>
+            </a:graphic>
+          </wp:inline>
+        </w:drawing>
+      </w:r>
     </w:p>
     <w:p>
       <w:pPr>
@@ -8086,17 +7701,8 @@
                 <w:sz w:val="20"/>
                 <w:szCs w:val="20"/>
               </w:rPr>
-              <w:t xml:space="preserve">The user can logout of their </w:t>
-            </w:r>
-            <w:proofErr w:type="spellStart"/>
-            <w:r>
-              <w:rPr>
-                <w:sz w:val="20"/>
-                <w:szCs w:val="20"/>
-              </w:rPr>
-              <w:t>accoun</w:t>
-            </w:r>
-            <w:proofErr w:type="spellEnd"/>
+              <w:t>The user can logout of their accoun</w:t>
+            </w:r>
           </w:p>
         </w:tc>
         <w:tc>
@@ -9151,17 +8757,8 @@
                 <w:sz w:val="20"/>
                 <w:szCs w:val="20"/>
               </w:rPr>
-              <w:t xml:space="preserve">The user is notified of review </w:t>
-            </w:r>
-            <w:proofErr w:type="spellStart"/>
-            <w:r>
-              <w:rPr>
-                <w:sz w:val="20"/>
-                <w:szCs w:val="20"/>
-              </w:rPr>
-              <w:t>inquries</w:t>
-            </w:r>
-            <w:proofErr w:type="spellEnd"/>
+              <w:t>The user is notified of review inquries</w:t>
+            </w:r>
           </w:p>
         </w:tc>
         <w:tc>
@@ -9780,23 +9377,7 @@
                 <w:sz w:val="20"/>
                 <w:szCs w:val="20"/>
               </w:rPr>
-              <w:t xml:space="preserve">The user can add other users to a </w:t>
-            </w:r>
-            <w:proofErr w:type="spellStart"/>
-            <w:r>
-              <w:rPr>
-                <w:sz w:val="20"/>
-                <w:szCs w:val="20"/>
-              </w:rPr>
-              <w:t>friends</w:t>
-            </w:r>
-            <w:proofErr w:type="spellEnd"/>
-            <w:r>
-              <w:rPr>
-                <w:sz w:val="20"/>
-                <w:szCs w:val="20"/>
-              </w:rPr>
-              <w:t xml:space="preserve"> list</w:t>
+              <w:t>The user can add other users to a friends list</w:t>
             </w:r>
           </w:p>
         </w:tc>
@@ -13023,7 +12604,7 @@
             </wp:anchor>
           </w:drawing>
         </mc:Choice>
-        <mc:Fallback xmlns:mv="urn:schemas-microsoft-com:mac:vml" xmlns:mo="http://schemas.microsoft.com/office/mac/office/2008/main">
+        <mc:Fallback xmlns:mo="http://schemas.microsoft.com/office/mac/office/2008/main" xmlns:mv="urn:schemas-microsoft-com:mac:vml">
           <w:pict>
             <v:line w14:anchorId="481061B0" id="Line 3" o:spid="_x0000_s1026" style="position:absolute;z-index:-15841280;visibility:visible;mso-wrap-style:square;mso-width-percent:0;mso-height-percent:0;mso-wrap-distance-left:9pt;mso-wrap-distance-top:0;mso-wrap-distance-right:9pt;mso-wrap-distance-bottom:0;mso-position-horizontal:absolute;mso-position-horizontal-relative:page;mso-position-vertical:absolute;mso-position-vertical-relative:page;mso-width-percent:0;mso-height-percent:0;mso-width-relative:page;mso-height-relative:page" from="1in,74.15pt" to="539.95pt,74.15pt" o:gfxdata="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" strokeweight=".72pt">
               <w10:wrap anchorx="page" anchory="page"/>

</xml_diff>

<commit_message>
Revert "Merge branch 'master' of https://github.com/Michaelrbloomquist/BCCodeReview"
This reverts commit 1a755d86012f2cea880b0953c3d4a54d86940a53, reversing
changes made to c3bd77d2e98a11529f9e0cb32aeddc9a8afa3f60.
</commit_message>
<xml_diff>
--- a/docs/Software Design Document.docx
+++ b/docs/Software Design Document.docx
@@ -100,8 +100,13 @@
       <w:pPr>
         <w:pStyle w:val="Title"/>
       </w:pPr>
-      <w:r>
-        <w:t xml:space="preserve">GitGoing </w:t>
+      <w:proofErr w:type="spellStart"/>
+      <w:r>
+        <w:t>GitGoing</w:t>
+      </w:r>
+      <w:proofErr w:type="spellEnd"/>
+      <w:r>
+        <w:t xml:space="preserve"> </w:t>
       </w:r>
       <w:r>
         <w:t>Code Review</w:t>
@@ -233,13 +238,27 @@
         <w:rPr>
           <w:sz w:val="31"/>
         </w:rPr>
-        <w:t>Travis Lamb, Christina Nguyen, Michael Bloomqu</w:t>
-      </w:r>
+        <w:t xml:space="preserve">Travis Lamb, Christina Nguyen, Michael </w:t>
+      </w:r>
+      <w:proofErr w:type="spellStart"/>
       <w:r>
         <w:rPr>
           <w:sz w:val="31"/>
         </w:rPr>
-        <w:t>ist, Sarah Ra</w:t>
+        <w:t>Bloomqu</w:t>
+      </w:r>
+      <w:r>
+        <w:rPr>
+          <w:sz w:val="31"/>
+        </w:rPr>
+        <w:t>ist</w:t>
+      </w:r>
+      <w:proofErr w:type="spellEnd"/>
+      <w:r>
+        <w:rPr>
+          <w:sz w:val="31"/>
+        </w:rPr>
+        <w:t>, Sarah Ra</w:t>
       </w:r>
       <w:r>
         <w:rPr>
@@ -941,14 +960,30 @@
           <w:sz w:val="24"/>
           <w:szCs w:val="24"/>
         </w:rPr>
-        <w:t xml:space="preserve"> of Git</w:t>
-      </w:r>
+        <w:t xml:space="preserve"> of </w:t>
+      </w:r>
+      <w:proofErr w:type="spellStart"/>
       <w:r>
         <w:rPr>
           <w:sz w:val="24"/>
           <w:szCs w:val="24"/>
         </w:rPr>
-        <w:t>Going,</w:t>
+        <w:t>Git</w:t>
+      </w:r>
+      <w:r>
+        <w:rPr>
+          <w:sz w:val="24"/>
+          <w:szCs w:val="24"/>
+        </w:rPr>
+        <w:t>Going</w:t>
+      </w:r>
+      <w:proofErr w:type="spellEnd"/>
+      <w:r>
+        <w:rPr>
+          <w:sz w:val="24"/>
+          <w:szCs w:val="24"/>
+        </w:rPr>
+        <w:t>,</w:t>
       </w:r>
       <w:r>
         <w:rPr>
@@ -1049,7 +1084,15 @@
         <w:t xml:space="preserve">The basic architecture </w:t>
       </w:r>
       <w:r>
-        <w:t xml:space="preserve">of GitGoing </w:t>
+        <w:t xml:space="preserve">of </w:t>
+      </w:r>
+      <w:proofErr w:type="spellStart"/>
+      <w:r>
+        <w:t>GitGoing</w:t>
+      </w:r>
+      <w:proofErr w:type="spellEnd"/>
+      <w:r>
+        <w:t xml:space="preserve"> </w:t>
       </w:r>
       <w:r>
         <w:t xml:space="preserve">is </w:t>
@@ -1591,8 +1634,13 @@
         <w:spacing w:line="480" w:lineRule="auto"/>
         <w:ind w:left="450"/>
       </w:pPr>
-      <w:r>
-        <w:t>GitGoing is implemented as a Client-Server pattern where the server layer will be hidden and solely used to listen to ongoing requests from the client</w:t>
+      <w:proofErr w:type="spellStart"/>
+      <w:r>
+        <w:t>GitGoing</w:t>
+      </w:r>
+      <w:proofErr w:type="spellEnd"/>
+      <w:r>
+        <w:t xml:space="preserve"> is implemented as a Client-Server pattern where the server layer will be hidden and solely used to listen to ongoing requests from the client</w:t>
       </w:r>
       <w:r>
         <w:t>s</w:t>
@@ -1604,7 +1652,23 @@
         <w:t>The</w:t>
       </w:r>
       <w:r>
-        <w:t xml:space="preserve"> Server layer will be built using AWS cloud, namely, the API gateway. Cognito, a User Authentication tool within AWS will be used to enable authentication to requests. To process these requests, GitGoing uses Lambda and a MySQL database to do so. Altogether, two parties </w:t>
+        <w:t xml:space="preserve"> Server layer will be built using AWS cloud, namely, the API gateway. Cognito, a User Authentication tool within AWS will be used to enable authentication to </w:t>
+      </w:r>
+      <w:proofErr w:type="gramStart"/>
+      <w:r>
+        <w:t>requests</w:t>
+      </w:r>
+      <w:proofErr w:type="gramEnd"/>
+      <w:r>
+        <w:t xml:space="preserve">. To process these requests, </w:t>
+      </w:r>
+      <w:proofErr w:type="spellStart"/>
+      <w:r>
+        <w:t>GitGoing</w:t>
+      </w:r>
+      <w:proofErr w:type="spellEnd"/>
+      <w:r>
+        <w:t xml:space="preserve"> uses Lambda and a MySQL database to do so. Altogether, two parties </w:t>
       </w:r>
       <w:r>
         <w:t xml:space="preserve">(client and server) </w:t>
@@ -1731,6 +1795,7 @@
           <w:szCs w:val="24"/>
         </w:rPr>
       </w:pPr>
+      <w:proofErr w:type="spellStart"/>
       <w:r>
         <w:rPr>
           <w:rFonts w:ascii="Times New Roman" w:hAnsi="Times New Roman" w:cs="Times New Roman"/>
@@ -1739,7 +1804,18 @@
           <w:sz w:val="24"/>
           <w:szCs w:val="24"/>
         </w:rPr>
-        <w:t>GitGoing is the main component</w:t>
+        <w:t>GitGoing</w:t>
+      </w:r>
+      <w:proofErr w:type="spellEnd"/>
+      <w:r>
+        <w:rPr>
+          <w:rFonts w:ascii="Times New Roman" w:hAnsi="Times New Roman" w:cs="Times New Roman"/>
+          <w:b w:val="0"/>
+          <w:bCs w:val="0"/>
+          <w:sz w:val="24"/>
+          <w:szCs w:val="24"/>
+        </w:rPr>
+        <w:t xml:space="preserve"> is the main component</w:t>
       </w:r>
       <w:r>
         <w:rPr>
@@ -1916,7 +1992,29 @@
           <w:sz w:val="24"/>
           <w:szCs w:val="24"/>
         </w:rPr>
-        <w:t>, which is the entry point at which the API connects to GitGoing.</w:t>
+        <w:t xml:space="preserve">, which is the entry point at which the API connects to </w:t>
+      </w:r>
+      <w:proofErr w:type="spellStart"/>
+      <w:r>
+        <w:rPr>
+          <w:rFonts w:ascii="Times New Roman" w:hAnsi="Times New Roman" w:cs="Times New Roman"/>
+          <w:b w:val="0"/>
+          <w:bCs w:val="0"/>
+          <w:sz w:val="24"/>
+          <w:szCs w:val="24"/>
+        </w:rPr>
+        <w:t>GitGoing</w:t>
+      </w:r>
+      <w:proofErr w:type="spellEnd"/>
+      <w:r>
+        <w:rPr>
+          <w:rFonts w:ascii="Times New Roman" w:hAnsi="Times New Roman" w:cs="Times New Roman"/>
+          <w:b w:val="0"/>
+          <w:bCs w:val="0"/>
+          <w:sz w:val="24"/>
+          <w:szCs w:val="24"/>
+        </w:rPr>
+        <w:t>.</w:t>
       </w:r>
       <w:r>
         <w:rPr>
@@ -2917,6 +3015,7 @@
         </w:rPr>
         <w:t xml:space="preserve">we must also note that </w:t>
       </w:r>
+      <w:proofErr w:type="spellStart"/>
       <w:r>
         <w:rPr>
           <w:rFonts w:ascii="Times New Roman" w:hAnsi="Times New Roman" w:cs="Times New Roman"/>
@@ -2924,8 +3023,9 @@
           <w:sz w:val="24"/>
           <w:szCs w:val="24"/>
         </w:rPr>
-        <w:t xml:space="preserve">GitGoing largely relies on the Git Diff </w:t>
-      </w:r>
+        <w:t>GitGoing</w:t>
+      </w:r>
+      <w:proofErr w:type="spellEnd"/>
       <w:r>
         <w:rPr>
           <w:rFonts w:ascii="Times New Roman" w:hAnsi="Times New Roman" w:cs="Times New Roman"/>
@@ -2933,6 +3033,15 @@
           <w:sz w:val="24"/>
           <w:szCs w:val="24"/>
         </w:rPr>
+        <w:t xml:space="preserve"> largely relies on the Git Diff </w:t>
+      </w:r>
+      <w:r>
+        <w:rPr>
+          <w:rFonts w:ascii="Times New Roman" w:hAnsi="Times New Roman" w:cs="Times New Roman"/>
+          <w:b w:val="0"/>
+          <w:sz w:val="24"/>
+          <w:szCs w:val="24"/>
+        </w:rPr>
         <w:t>command</w:t>
       </w:r>
       <w:r>
@@ -2951,7 +3060,47 @@
           <w:sz w:val="24"/>
           <w:szCs w:val="24"/>
         </w:rPr>
-        <w:t>track such changes within different files that are uploaded into the system. This is a vital aspect that allows the Code review to work. GitGoing implements this command using the Python/Flask framework, along with many other common Git command in order to process and track changes to review code.</w:t>
+        <w:t xml:space="preserve">track such changes within different files that are uploaded into the system. This is a vital aspect that allows the Code review to work. </w:t>
+      </w:r>
+      <w:proofErr w:type="spellStart"/>
+      <w:r>
+        <w:rPr>
+          <w:rFonts w:ascii="Times New Roman" w:hAnsi="Times New Roman" w:cs="Times New Roman"/>
+          <w:b w:val="0"/>
+          <w:sz w:val="24"/>
+          <w:szCs w:val="24"/>
+        </w:rPr>
+        <w:t>GitGoing</w:t>
+      </w:r>
+      <w:proofErr w:type="spellEnd"/>
+      <w:r>
+        <w:rPr>
+          <w:rFonts w:ascii="Times New Roman" w:hAnsi="Times New Roman" w:cs="Times New Roman"/>
+          <w:b w:val="0"/>
+          <w:sz w:val="24"/>
+          <w:szCs w:val="24"/>
+        </w:rPr>
+        <w:t xml:space="preserve"> implements this command using the Python/Flask framework, along with many other common Git command </w:t>
+      </w:r>
+      <w:proofErr w:type="gramStart"/>
+      <w:r>
+        <w:rPr>
+          <w:rFonts w:ascii="Times New Roman" w:hAnsi="Times New Roman" w:cs="Times New Roman"/>
+          <w:b w:val="0"/>
+          <w:sz w:val="24"/>
+          <w:szCs w:val="24"/>
+        </w:rPr>
+        <w:t>in order to</w:t>
+      </w:r>
+      <w:proofErr w:type="gramEnd"/>
+      <w:r>
+        <w:rPr>
+          <w:rFonts w:ascii="Times New Roman" w:hAnsi="Times New Roman" w:cs="Times New Roman"/>
+          <w:b w:val="0"/>
+          <w:sz w:val="24"/>
+          <w:szCs w:val="24"/>
+        </w:rPr>
+        <w:t xml:space="preserve"> process and track changes to review code.</w:t>
       </w:r>
     </w:p>
     <w:p>
@@ -3170,7 +3319,47 @@
           <w:szCs w:val="24"/>
         </w:rPr>
         <w:br/>
-        <w:t xml:space="preserve">Listed above are the module interface components in GitGoing. A majority of the user interfaces used </w:t>
+        <w:t xml:space="preserve">Listed above are the module interface components in </w:t>
+      </w:r>
+      <w:proofErr w:type="spellStart"/>
+      <w:r>
+        <w:rPr>
+          <w:rFonts w:ascii="Times" w:hAnsi="Times"/>
+          <w:b w:val="0"/>
+          <w:sz w:val="24"/>
+          <w:szCs w:val="24"/>
+        </w:rPr>
+        <w:t>GitGoing</w:t>
+      </w:r>
+      <w:proofErr w:type="spellEnd"/>
+      <w:r>
+        <w:rPr>
+          <w:rFonts w:ascii="Times" w:hAnsi="Times"/>
+          <w:b w:val="0"/>
+          <w:sz w:val="24"/>
+          <w:szCs w:val="24"/>
+        </w:rPr>
+        <w:t xml:space="preserve">. </w:t>
+      </w:r>
+      <w:proofErr w:type="gramStart"/>
+      <w:r>
+        <w:rPr>
+          <w:rFonts w:ascii="Times" w:hAnsi="Times"/>
+          <w:b w:val="0"/>
+          <w:sz w:val="24"/>
+          <w:szCs w:val="24"/>
+        </w:rPr>
+        <w:t>A majority of</w:t>
+      </w:r>
+      <w:proofErr w:type="gramEnd"/>
+      <w:r>
+        <w:rPr>
+          <w:rFonts w:ascii="Times" w:hAnsi="Times"/>
+          <w:b w:val="0"/>
+          <w:sz w:val="24"/>
+          <w:szCs w:val="24"/>
+        </w:rPr>
+        <w:t xml:space="preserve"> the user interfaces used </w:t>
       </w:r>
       <w:r>
         <w:rPr>
@@ -4436,12 +4625,21 @@
                 <w:color w:val="000000"/>
               </w:rPr>
             </w:pPr>
+            <w:proofErr w:type="spellStart"/>
             <w:r>
               <w:rPr>
                 <w:rFonts w:ascii="Calibri" w:hAnsi="Calibri" w:cs="Calibri"/>
                 <w:color w:val="000000"/>
               </w:rPr>
-              <w:t>UName VARCHAR(16) NOT NULL,</w:t>
+              <w:t>UName</w:t>
+            </w:r>
+            <w:proofErr w:type="spellEnd"/>
+            <w:r>
+              <w:rPr>
+                <w:rFonts w:ascii="Calibri" w:hAnsi="Calibri" w:cs="Calibri"/>
+                <w:color w:val="000000"/>
+              </w:rPr>
+              <w:t xml:space="preserve"> VARCHAR(16) NOT NULL,</w:t>
             </w:r>
           </w:p>
         </w:tc>
@@ -4474,12 +4672,21 @@
                 <w:color w:val="000000"/>
               </w:rPr>
             </w:pPr>
+            <w:proofErr w:type="spellStart"/>
             <w:r>
               <w:rPr>
                 <w:rFonts w:ascii="Calibri" w:hAnsi="Calibri" w:cs="Calibri"/>
                 <w:color w:val="000000"/>
               </w:rPr>
-              <w:t>UEmail VARCHAR(24) NOT NULL,</w:t>
+              <w:t>UEmail</w:t>
+            </w:r>
+            <w:proofErr w:type="spellEnd"/>
+            <w:r>
+              <w:rPr>
+                <w:rFonts w:ascii="Calibri" w:hAnsi="Calibri" w:cs="Calibri"/>
+                <w:color w:val="000000"/>
+              </w:rPr>
+              <w:t xml:space="preserve"> VARCHAR(24) NOT NULL,</w:t>
             </w:r>
           </w:p>
         </w:tc>
@@ -4512,12 +4719,21 @@
                 <w:color w:val="000000"/>
               </w:rPr>
             </w:pPr>
+            <w:proofErr w:type="spellStart"/>
             <w:r>
               <w:rPr>
                 <w:rFonts w:ascii="Calibri" w:hAnsi="Calibri" w:cs="Calibri"/>
                 <w:color w:val="000000"/>
               </w:rPr>
-              <w:t>URevCnt INT(3),</w:t>
+              <w:t>URevCnt</w:t>
+            </w:r>
+            <w:proofErr w:type="spellEnd"/>
+            <w:r>
+              <w:rPr>
+                <w:rFonts w:ascii="Calibri" w:hAnsi="Calibri" w:cs="Calibri"/>
+                <w:color w:val="000000"/>
+              </w:rPr>
+              <w:t xml:space="preserve"> INT(3),</w:t>
             </w:r>
           </w:p>
         </w:tc>
@@ -4550,12 +4766,21 @@
                 <w:color w:val="000000"/>
               </w:rPr>
             </w:pPr>
+            <w:proofErr w:type="spellStart"/>
             <w:r>
               <w:rPr>
                 <w:rFonts w:ascii="Calibri" w:hAnsi="Calibri" w:cs="Calibri"/>
                 <w:color w:val="000000"/>
               </w:rPr>
-              <w:t>SentMessHist LONGBLOB,</w:t>
+              <w:t>SentMessHist</w:t>
+            </w:r>
+            <w:proofErr w:type="spellEnd"/>
+            <w:r>
+              <w:rPr>
+                <w:rFonts w:ascii="Calibri" w:hAnsi="Calibri" w:cs="Calibri"/>
+                <w:color w:val="000000"/>
+              </w:rPr>
+              <w:t xml:space="preserve"> LONGBLOB,</w:t>
             </w:r>
           </w:p>
         </w:tc>
@@ -4588,12 +4813,21 @@
                 <w:color w:val="000000"/>
               </w:rPr>
             </w:pPr>
+            <w:proofErr w:type="spellStart"/>
             <w:r>
               <w:rPr>
                 <w:rFonts w:ascii="Calibri" w:hAnsi="Calibri" w:cs="Calibri"/>
                 <w:color w:val="000000"/>
               </w:rPr>
-              <w:t>RecvMessHist LONGBLOB,</w:t>
+              <w:t>RecvMessHist</w:t>
+            </w:r>
+            <w:proofErr w:type="spellEnd"/>
+            <w:r>
+              <w:rPr>
+                <w:rFonts w:ascii="Calibri" w:hAnsi="Calibri" w:cs="Calibri"/>
+                <w:color w:val="000000"/>
+              </w:rPr>
+              <w:t xml:space="preserve"> LONGBLOB,</w:t>
             </w:r>
           </w:p>
         </w:tc>
@@ -4816,12 +5050,21 @@
                 <w:color w:val="000000"/>
               </w:rPr>
             </w:pPr>
+            <w:proofErr w:type="spellStart"/>
             <w:r>
               <w:rPr>
                 <w:rFonts w:ascii="Calibri" w:hAnsi="Calibri" w:cs="Calibri"/>
                 <w:color w:val="000000"/>
               </w:rPr>
-              <w:t>RevUserCnt INT(3) NOT NULL,</w:t>
+              <w:t>RevUserCnt</w:t>
+            </w:r>
+            <w:proofErr w:type="spellEnd"/>
+            <w:r>
+              <w:rPr>
+                <w:rFonts w:ascii="Calibri" w:hAnsi="Calibri" w:cs="Calibri"/>
+                <w:color w:val="000000"/>
+              </w:rPr>
+              <w:t xml:space="preserve"> INT(3) NOT NULL,</w:t>
             </w:r>
           </w:p>
         </w:tc>
@@ -4854,12 +5097,21 @@
                 <w:color w:val="000000"/>
               </w:rPr>
             </w:pPr>
+            <w:proofErr w:type="spellStart"/>
             <w:r>
               <w:rPr>
                 <w:rFonts w:ascii="Calibri" w:hAnsi="Calibri" w:cs="Calibri"/>
                 <w:color w:val="000000"/>
               </w:rPr>
-              <w:t>RevMessages LONGBLOB,</w:t>
+              <w:t>RevMessages</w:t>
+            </w:r>
+            <w:proofErr w:type="spellEnd"/>
+            <w:r>
+              <w:rPr>
+                <w:rFonts w:ascii="Calibri" w:hAnsi="Calibri" w:cs="Calibri"/>
+                <w:color w:val="000000"/>
+              </w:rPr>
+              <w:t xml:space="preserve"> LONGBLOB,</w:t>
             </w:r>
           </w:p>
         </w:tc>
@@ -4892,12 +5144,21 @@
                 <w:color w:val="000000"/>
               </w:rPr>
             </w:pPr>
+            <w:proofErr w:type="spellStart"/>
             <w:r>
               <w:rPr>
                 <w:rFonts w:ascii="Calibri" w:hAnsi="Calibri" w:cs="Calibri"/>
                 <w:color w:val="000000"/>
               </w:rPr>
-              <w:t>CurrRev LONGBLOB NOT NULL,</w:t>
+              <w:t>CurrRev</w:t>
+            </w:r>
+            <w:proofErr w:type="spellEnd"/>
+            <w:r>
+              <w:rPr>
+                <w:rFonts w:ascii="Calibri" w:hAnsi="Calibri" w:cs="Calibri"/>
+                <w:color w:val="000000"/>
+              </w:rPr>
+              <w:t xml:space="preserve"> LONGBLOB NOT NULL,</w:t>
             </w:r>
           </w:p>
         </w:tc>
@@ -5386,12 +5647,21 @@
                 <w:color w:val="000000"/>
               </w:rPr>
             </w:pPr>
+            <w:proofErr w:type="spellStart"/>
             <w:r>
               <w:rPr>
                 <w:rFonts w:ascii="Calibri" w:hAnsi="Calibri" w:cs="Calibri"/>
                 <w:color w:val="000000"/>
               </w:rPr>
-              <w:t>CommID INT(12) NOT NULL AUTO_INCREMENT,</w:t>
+              <w:t>CommID</w:t>
+            </w:r>
+            <w:proofErr w:type="spellEnd"/>
+            <w:r>
+              <w:rPr>
+                <w:rFonts w:ascii="Calibri" w:hAnsi="Calibri" w:cs="Calibri"/>
+                <w:color w:val="000000"/>
+              </w:rPr>
+              <w:t xml:space="preserve"> INT(12) NOT NULL AUTO_INCREMENT,</w:t>
             </w:r>
           </w:p>
         </w:tc>
@@ -5424,12 +5694,21 @@
                 <w:color w:val="000000"/>
               </w:rPr>
             </w:pPr>
+            <w:proofErr w:type="spellStart"/>
             <w:r>
               <w:rPr>
                 <w:rFonts w:ascii="Calibri" w:hAnsi="Calibri" w:cs="Calibri"/>
                 <w:color w:val="000000"/>
               </w:rPr>
-              <w:t>CommMessage VARCHAR(255),</w:t>
+              <w:t>CommMessage</w:t>
+            </w:r>
+            <w:proofErr w:type="spellEnd"/>
+            <w:r>
+              <w:rPr>
+                <w:rFonts w:ascii="Calibri" w:hAnsi="Calibri" w:cs="Calibri"/>
+                <w:color w:val="000000"/>
+              </w:rPr>
+              <w:t xml:space="preserve"> VARCHAR(255),</w:t>
             </w:r>
           </w:p>
         </w:tc>
@@ -5462,12 +5741,21 @@
                 <w:color w:val="000000"/>
               </w:rPr>
             </w:pPr>
+            <w:proofErr w:type="spellStart"/>
             <w:r>
               <w:rPr>
                 <w:rFonts w:ascii="Calibri" w:hAnsi="Calibri" w:cs="Calibri"/>
                 <w:color w:val="000000"/>
               </w:rPr>
-              <w:t>CommAppro BOOLEAN NOT NULL DEFAULT '0',</w:t>
+              <w:t>CommAppro</w:t>
+            </w:r>
+            <w:proofErr w:type="spellEnd"/>
+            <w:r>
+              <w:rPr>
+                <w:rFonts w:ascii="Calibri" w:hAnsi="Calibri" w:cs="Calibri"/>
+                <w:color w:val="000000"/>
+              </w:rPr>
+              <w:t xml:space="preserve"> BOOLEAN NOT NULL DEFAULT '0',</w:t>
             </w:r>
           </w:p>
         </w:tc>
@@ -5500,12 +5788,21 @@
                 <w:color w:val="000000"/>
               </w:rPr>
             </w:pPr>
+            <w:proofErr w:type="spellStart"/>
             <w:r>
               <w:rPr>
                 <w:rFonts w:ascii="Calibri" w:hAnsi="Calibri" w:cs="Calibri"/>
                 <w:color w:val="000000"/>
               </w:rPr>
-              <w:t>CommDiff LONGBLOB,</w:t>
+              <w:t>CommDiff</w:t>
+            </w:r>
+            <w:proofErr w:type="spellEnd"/>
+            <w:r>
+              <w:rPr>
+                <w:rFonts w:ascii="Calibri" w:hAnsi="Calibri" w:cs="Calibri"/>
+                <w:color w:val="000000"/>
+              </w:rPr>
+              <w:t xml:space="preserve"> LONGBLOB,</w:t>
             </w:r>
           </w:p>
         </w:tc>
@@ -5576,12 +5873,21 @@
                 <w:color w:val="000000"/>
               </w:rPr>
             </w:pPr>
+            <w:proofErr w:type="spellStart"/>
             <w:r>
               <w:rPr>
                 <w:rFonts w:ascii="Calibri" w:hAnsi="Calibri" w:cs="Calibri"/>
                 <w:color w:val="000000"/>
               </w:rPr>
-              <w:t>WhatRevID INT(12) NOT NULL,</w:t>
+              <w:t>WhatRevID</w:t>
+            </w:r>
+            <w:proofErr w:type="spellEnd"/>
+            <w:r>
+              <w:rPr>
+                <w:rFonts w:ascii="Calibri" w:hAnsi="Calibri" w:cs="Calibri"/>
+                <w:color w:val="000000"/>
+              </w:rPr>
+              <w:t xml:space="preserve"> INT(12) NOT NULL,</w:t>
             </w:r>
           </w:p>
         </w:tc>
@@ -5619,7 +5925,23 @@
                 <w:rFonts w:ascii="Calibri" w:hAnsi="Calibri" w:cs="Calibri"/>
                 <w:color w:val="000000"/>
               </w:rPr>
-              <w:t>PRIMARY KEY(CommID),</w:t>
+              <w:t>PRIMARY KEY(</w:t>
+            </w:r>
+            <w:proofErr w:type="spellStart"/>
+            <w:r>
+              <w:rPr>
+                <w:rFonts w:ascii="Calibri" w:hAnsi="Calibri" w:cs="Calibri"/>
+                <w:color w:val="000000"/>
+              </w:rPr>
+              <w:t>CommID</w:t>
+            </w:r>
+            <w:proofErr w:type="spellEnd"/>
+            <w:r>
+              <w:rPr>
+                <w:rFonts w:ascii="Calibri" w:hAnsi="Calibri" w:cs="Calibri"/>
+                <w:color w:val="000000"/>
+              </w:rPr>
+              <w:t>),</w:t>
             </w:r>
           </w:p>
         </w:tc>
@@ -5658,7 +5980,23 @@
                 <w:color w:val="000000"/>
               </w:rPr>
               <w:lastRenderedPageBreak/>
-              <w:t>FOREIGN KEY(WhatRevID) REFERENCES REVIEW(REVID)</w:t>
+              <w:t>FOREIGN KEY(</w:t>
+            </w:r>
+            <w:proofErr w:type="spellStart"/>
+            <w:r>
+              <w:rPr>
+                <w:rFonts w:ascii="Calibri" w:hAnsi="Calibri" w:cs="Calibri"/>
+                <w:color w:val="000000"/>
+              </w:rPr>
+              <w:t>WhatRevID</w:t>
+            </w:r>
+            <w:proofErr w:type="spellEnd"/>
+            <w:r>
+              <w:rPr>
+                <w:rFonts w:ascii="Calibri" w:hAnsi="Calibri" w:cs="Calibri"/>
+                <w:color w:val="000000"/>
+              </w:rPr>
+              <w:t>) REFERENCES REVIEW(REVID)</w:t>
             </w:r>
           </w:p>
         </w:tc>
@@ -5805,12 +6143,21 @@
                 <w:color w:val="000000"/>
               </w:rPr>
             </w:pPr>
+            <w:proofErr w:type="spellStart"/>
             <w:r>
               <w:rPr>
                 <w:rFonts w:ascii="Calibri" w:hAnsi="Calibri" w:cs="Calibri"/>
                 <w:color w:val="000000"/>
               </w:rPr>
-              <w:t>CommID INT(12),</w:t>
+              <w:t>CommID</w:t>
+            </w:r>
+            <w:proofErr w:type="spellEnd"/>
+            <w:r>
+              <w:rPr>
+                <w:rFonts w:ascii="Calibri" w:hAnsi="Calibri" w:cs="Calibri"/>
+                <w:color w:val="000000"/>
+              </w:rPr>
+              <w:t xml:space="preserve"> INT(12),</w:t>
             </w:r>
           </w:p>
         </w:tc>
@@ -5881,12 +6228,21 @@
                 <w:color w:val="000000"/>
               </w:rPr>
             </w:pPr>
+            <w:proofErr w:type="spellStart"/>
             <w:r>
               <w:rPr>
                 <w:rFonts w:ascii="Calibri" w:hAnsi="Calibri" w:cs="Calibri"/>
                 <w:color w:val="000000"/>
               </w:rPr>
-              <w:t>CommDT DATETIME NOT NULL,</w:t>
+              <w:t>CommDT</w:t>
+            </w:r>
+            <w:proofErr w:type="spellEnd"/>
+            <w:r>
+              <w:rPr>
+                <w:rFonts w:ascii="Calibri" w:hAnsi="Calibri" w:cs="Calibri"/>
+                <w:color w:val="000000"/>
+              </w:rPr>
+              <w:t xml:space="preserve"> DATETIME NOT NULL,</w:t>
             </w:r>
           </w:p>
         </w:tc>
@@ -5919,12 +6275,21 @@
                 <w:color w:val="000000"/>
               </w:rPr>
             </w:pPr>
+            <w:proofErr w:type="spellStart"/>
             <w:r>
               <w:rPr>
                 <w:rFonts w:ascii="Calibri" w:hAnsi="Calibri" w:cs="Calibri"/>
                 <w:color w:val="000000"/>
               </w:rPr>
-              <w:t>CommDiff LONGBLOB,</w:t>
+              <w:t>CommDiff</w:t>
+            </w:r>
+            <w:proofErr w:type="spellEnd"/>
+            <w:r>
+              <w:rPr>
+                <w:rFonts w:ascii="Calibri" w:hAnsi="Calibri" w:cs="Calibri"/>
+                <w:color w:val="000000"/>
+              </w:rPr>
+              <w:t xml:space="preserve"> LONGBLOB,</w:t>
             </w:r>
           </w:p>
         </w:tc>
@@ -5962,7 +6327,39 @@
                 <w:rFonts w:ascii="Calibri" w:hAnsi="Calibri" w:cs="Calibri"/>
                 <w:color w:val="000000"/>
               </w:rPr>
-              <w:t>FOREIGN KEY(CommID) REFERENCES COMMITS(CommID),</w:t>
+              <w:t>FOREIGN KEY(</w:t>
+            </w:r>
+            <w:proofErr w:type="spellStart"/>
+            <w:r>
+              <w:rPr>
+                <w:rFonts w:ascii="Calibri" w:hAnsi="Calibri" w:cs="Calibri"/>
+                <w:color w:val="000000"/>
+              </w:rPr>
+              <w:t>CommID</w:t>
+            </w:r>
+            <w:proofErr w:type="spellEnd"/>
+            <w:r>
+              <w:rPr>
+                <w:rFonts w:ascii="Calibri" w:hAnsi="Calibri" w:cs="Calibri"/>
+                <w:color w:val="000000"/>
+              </w:rPr>
+              <w:t>) REFERENCES COMMITS(</w:t>
+            </w:r>
+            <w:proofErr w:type="spellStart"/>
+            <w:r>
+              <w:rPr>
+                <w:rFonts w:ascii="Calibri" w:hAnsi="Calibri" w:cs="Calibri"/>
+                <w:color w:val="000000"/>
+              </w:rPr>
+              <w:t>CommID</w:t>
+            </w:r>
+            <w:proofErr w:type="spellEnd"/>
+            <w:r>
+              <w:rPr>
+                <w:rFonts w:ascii="Calibri" w:hAnsi="Calibri" w:cs="Calibri"/>
+                <w:color w:val="000000"/>
+              </w:rPr>
+              <w:t>),</w:t>
             </w:r>
           </w:p>
         </w:tc>
@@ -6185,12 +6582,21 @@
                 <w:color w:val="000000"/>
               </w:rPr>
             </w:pPr>
+            <w:proofErr w:type="spellStart"/>
             <w:r>
               <w:rPr>
                 <w:rFonts w:ascii="Calibri" w:hAnsi="Calibri" w:cs="Calibri"/>
                 <w:color w:val="000000"/>
               </w:rPr>
-              <w:t>UserCount INT(6),</w:t>
+              <w:t>UserCount</w:t>
+            </w:r>
+            <w:proofErr w:type="spellEnd"/>
+            <w:r>
+              <w:rPr>
+                <w:rFonts w:ascii="Calibri" w:hAnsi="Calibri" w:cs="Calibri"/>
+                <w:color w:val="000000"/>
+              </w:rPr>
+              <w:t xml:space="preserve"> INT(6),</w:t>
             </w:r>
           </w:p>
         </w:tc>
@@ -6223,12 +6629,21 @@
                 <w:color w:val="000000"/>
               </w:rPr>
             </w:pPr>
+            <w:proofErr w:type="spellStart"/>
             <w:r>
               <w:rPr>
                 <w:rFonts w:ascii="Calibri" w:hAnsi="Calibri" w:cs="Calibri"/>
                 <w:color w:val="000000"/>
               </w:rPr>
-              <w:t>ReviewCount INT(6),</w:t>
+              <w:t>ReviewCount</w:t>
+            </w:r>
+            <w:proofErr w:type="spellEnd"/>
+            <w:r>
+              <w:rPr>
+                <w:rFonts w:ascii="Calibri" w:hAnsi="Calibri" w:cs="Calibri"/>
+                <w:color w:val="000000"/>
+              </w:rPr>
+              <w:t xml:space="preserve"> INT(6),</w:t>
             </w:r>
           </w:p>
         </w:tc>
@@ -6261,12 +6676,21 @@
                 <w:color w:val="000000"/>
               </w:rPr>
             </w:pPr>
+            <w:proofErr w:type="spellStart"/>
             <w:r>
               <w:rPr>
                 <w:rFonts w:ascii="Calibri" w:hAnsi="Calibri" w:cs="Calibri"/>
                 <w:color w:val="000000"/>
               </w:rPr>
-              <w:t>VisitCount INT(6),</w:t>
+              <w:t>VisitCount</w:t>
+            </w:r>
+            <w:proofErr w:type="spellEnd"/>
+            <w:r>
+              <w:rPr>
+                <w:rFonts w:ascii="Calibri" w:hAnsi="Calibri" w:cs="Calibri"/>
+                <w:color w:val="000000"/>
+              </w:rPr>
+              <w:t xml:space="preserve"> INT(6),</w:t>
             </w:r>
           </w:p>
         </w:tc>
@@ -6299,12 +6723,21 @@
                 <w:color w:val="000000"/>
               </w:rPr>
             </w:pPr>
+            <w:proofErr w:type="spellStart"/>
             <w:r>
               <w:rPr>
                 <w:rFonts w:ascii="Calibri" w:hAnsi="Calibri" w:cs="Calibri"/>
                 <w:color w:val="000000"/>
               </w:rPr>
-              <w:t>MessageCount INT(6),</w:t>
+              <w:t>MessageCount</w:t>
+            </w:r>
+            <w:proofErr w:type="spellEnd"/>
+            <w:r>
+              <w:rPr>
+                <w:rFonts w:ascii="Calibri" w:hAnsi="Calibri" w:cs="Calibri"/>
+                <w:color w:val="000000"/>
+              </w:rPr>
+              <w:t xml:space="preserve"> INT(6),</w:t>
             </w:r>
           </w:p>
         </w:tc>
@@ -6337,12 +6770,21 @@
                 <w:color w:val="000000"/>
               </w:rPr>
             </w:pPr>
+            <w:proofErr w:type="spellStart"/>
             <w:r>
               <w:rPr>
                 <w:rFonts w:ascii="Calibri" w:hAnsi="Calibri" w:cs="Calibri"/>
                 <w:color w:val="000000"/>
               </w:rPr>
-              <w:t>CommentCount INT(6),</w:t>
+              <w:t>CommentCount</w:t>
+            </w:r>
+            <w:proofErr w:type="spellEnd"/>
+            <w:r>
+              <w:rPr>
+                <w:rFonts w:ascii="Calibri" w:hAnsi="Calibri" w:cs="Calibri"/>
+                <w:color w:val="000000"/>
+              </w:rPr>
+              <w:t xml:space="preserve"> INT(6),</w:t>
             </w:r>
           </w:p>
         </w:tc>
@@ -6438,63 +6880,6 @@
           <w:szCs w:val="24"/>
         </w:rPr>
       </w:pPr>
-      <w:r>
-        <w:rPr>
-          <w:rFonts w:ascii="Times New Roman" w:eastAsia="Times New Roman" w:hAnsi="Times New Roman" w:cs="Times New Roman"/>
-          <w:noProof/>
-          <w:sz w:val="24"/>
-          <w:szCs w:val="24"/>
-        </w:rPr>
-        <w:lastRenderedPageBreak/>
-        <w:drawing>
-          <wp:inline distT="0" distB="0" distL="0" distR="0" wp14:anchorId="29399C39" wp14:editId="097A5A39">
-            <wp:extent cx="6076950" cy="4448175"/>
-            <wp:effectExtent l="0" t="0" r="0" b="9525"/>
-            <wp:docPr id="8" name="Picture 8"/>
-            <wp:cNvGraphicFramePr>
-              <a:graphicFrameLocks xmlns:a="http://schemas.openxmlformats.org/drawingml/2006/main" noChangeAspect="1"/>
-            </wp:cNvGraphicFramePr>
-            <a:graphic xmlns:a="http://schemas.openxmlformats.org/drawingml/2006/main">
-              <a:graphicData uri="http://schemas.openxmlformats.org/drawingml/2006/picture">
-                <pic:pic xmlns:pic="http://schemas.openxmlformats.org/drawingml/2006/picture">
-                  <pic:nvPicPr>
-                    <pic:cNvPr id="0" name="Picture 1"/>
-                    <pic:cNvPicPr>
-                      <a:picLocks noChangeAspect="1" noChangeArrowheads="1"/>
-                    </pic:cNvPicPr>
-                  </pic:nvPicPr>
-                  <pic:blipFill>
-                    <a:blip r:embed="rId23">
-                      <a:extLst>
-                        <a:ext uri="{28A0092B-C50C-407E-A947-70E740481C1C}">
-                          <a14:useLocalDpi xmlns:a14="http://schemas.microsoft.com/office/drawing/2010/main" val="0"/>
-                        </a:ext>
-                      </a:extLst>
-                    </a:blip>
-                    <a:srcRect/>
-                    <a:stretch>
-                      <a:fillRect/>
-                    </a:stretch>
-                  </pic:blipFill>
-                  <pic:spPr bwMode="auto">
-                    <a:xfrm>
-                      <a:off x="0" y="0"/>
-                      <a:ext cx="6076950" cy="4448175"/>
-                    </a:xfrm>
-                    <a:prstGeom prst="rect">
-                      <a:avLst/>
-                    </a:prstGeom>
-                    <a:noFill/>
-                    <a:ln>
-                      <a:noFill/>
-                    </a:ln>
-                  </pic:spPr>
-                </pic:pic>
-              </a:graphicData>
-            </a:graphic>
-          </wp:inline>
-        </w:drawing>
-      </w:r>
     </w:p>
     <w:p>
       <w:pPr>
@@ -7701,8 +8086,17 @@
                 <w:sz w:val="20"/>
                 <w:szCs w:val="20"/>
               </w:rPr>
-              <w:t>The user can logout of their accoun</w:t>
-            </w:r>
+              <w:t xml:space="preserve">The user can logout of their </w:t>
+            </w:r>
+            <w:proofErr w:type="spellStart"/>
+            <w:r>
+              <w:rPr>
+                <w:sz w:val="20"/>
+                <w:szCs w:val="20"/>
+              </w:rPr>
+              <w:t>accoun</w:t>
+            </w:r>
+            <w:proofErr w:type="spellEnd"/>
           </w:p>
         </w:tc>
         <w:tc>
@@ -8757,8 +9151,17 @@
                 <w:sz w:val="20"/>
                 <w:szCs w:val="20"/>
               </w:rPr>
-              <w:t>The user is notified of review inquries</w:t>
-            </w:r>
+              <w:t xml:space="preserve">The user is notified of review </w:t>
+            </w:r>
+            <w:proofErr w:type="spellStart"/>
+            <w:r>
+              <w:rPr>
+                <w:sz w:val="20"/>
+                <w:szCs w:val="20"/>
+              </w:rPr>
+              <w:t>inquries</w:t>
+            </w:r>
+            <w:proofErr w:type="spellEnd"/>
           </w:p>
         </w:tc>
         <w:tc>
@@ -9377,7 +9780,23 @@
                 <w:sz w:val="20"/>
                 <w:szCs w:val="20"/>
               </w:rPr>
-              <w:t>The user can add other users to a friends list</w:t>
+              <w:t xml:space="preserve">The user can add other users to a </w:t>
+            </w:r>
+            <w:proofErr w:type="spellStart"/>
+            <w:r>
+              <w:rPr>
+                <w:sz w:val="20"/>
+                <w:szCs w:val="20"/>
+              </w:rPr>
+              <w:t>friends</w:t>
+            </w:r>
+            <w:proofErr w:type="spellEnd"/>
+            <w:r>
+              <w:rPr>
+                <w:sz w:val="20"/>
+                <w:szCs w:val="20"/>
+              </w:rPr>
+              <w:t xml:space="preserve"> list</w:t>
             </w:r>
           </w:p>
         </w:tc>
@@ -12604,7 +13023,7 @@
             </wp:anchor>
           </w:drawing>
         </mc:Choice>
-        <mc:Fallback xmlns:mo="http://schemas.microsoft.com/office/mac/office/2008/main" xmlns:mv="urn:schemas-microsoft-com:mac:vml">
+        <mc:Fallback xmlns:mv="urn:schemas-microsoft-com:mac:vml" xmlns:mo="http://schemas.microsoft.com/office/mac/office/2008/main">
           <w:pict>
             <v:line w14:anchorId="481061B0" id="Line 3" o:spid="_x0000_s1026" style="position:absolute;z-index:-15841280;visibility:visible;mso-wrap-style:square;mso-width-percent:0;mso-height-percent:0;mso-wrap-distance-left:9pt;mso-wrap-distance-top:0;mso-wrap-distance-right:9pt;mso-wrap-distance-bottom:0;mso-position-horizontal:absolute;mso-position-horizontal-relative:page;mso-position-vertical:absolute;mso-position-vertical-relative:page;mso-width-percent:0;mso-height-percent:0;mso-width-relative:page;mso-height-relative:page" from="1in,74.15pt" to="539.95pt,74.15pt" o:gfxdata="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" strokeweight=".72pt">
               <w10:wrap anchorx="page" anchory="page"/>

</xml_diff>

<commit_message>
Revert "Revert "Merge branch 'master' of https://github.com/Michaelrbloomquist/BCCodeReview""
This reverts commit 2cedb1604b5ad1ea891838a91d9da9342cd7d353.
</commit_message>
<xml_diff>
--- a/docs/Software Design Document.docx
+++ b/docs/Software Design Document.docx
@@ -100,13 +100,8 @@
       <w:pPr>
         <w:pStyle w:val="Title"/>
       </w:pPr>
-      <w:proofErr w:type="spellStart"/>
-      <w:r>
-        <w:t>GitGoing</w:t>
-      </w:r>
-      <w:proofErr w:type="spellEnd"/>
-      <w:r>
-        <w:t xml:space="preserve"> </w:t>
+      <w:r>
+        <w:t xml:space="preserve">GitGoing </w:t>
       </w:r>
       <w:r>
         <w:t>Code Review</w:t>
@@ -238,27 +233,13 @@
         <w:rPr>
           <w:sz w:val="31"/>
         </w:rPr>
-        <w:t xml:space="preserve">Travis Lamb, Christina Nguyen, Michael </w:t>
-      </w:r>
-      <w:proofErr w:type="spellStart"/>
+        <w:t>Travis Lamb, Christina Nguyen, Michael Bloomqu</w:t>
+      </w:r>
       <w:r>
         <w:rPr>
           <w:sz w:val="31"/>
         </w:rPr>
-        <w:t>Bloomqu</w:t>
-      </w:r>
-      <w:r>
-        <w:rPr>
-          <w:sz w:val="31"/>
-        </w:rPr>
-        <w:t>ist</w:t>
-      </w:r>
-      <w:proofErr w:type="spellEnd"/>
-      <w:r>
-        <w:rPr>
-          <w:sz w:val="31"/>
-        </w:rPr>
-        <w:t>, Sarah Ra</w:t>
+        <w:t>ist, Sarah Ra</w:t>
       </w:r>
       <w:r>
         <w:rPr>
@@ -960,30 +941,14 @@
           <w:sz w:val="24"/>
           <w:szCs w:val="24"/>
         </w:rPr>
-        <w:t xml:space="preserve"> of </w:t>
-      </w:r>
-      <w:proofErr w:type="spellStart"/>
+        <w:t xml:space="preserve"> of Git</w:t>
+      </w:r>
       <w:r>
         <w:rPr>
           <w:sz w:val="24"/>
           <w:szCs w:val="24"/>
         </w:rPr>
-        <w:t>Git</w:t>
-      </w:r>
-      <w:r>
-        <w:rPr>
-          <w:sz w:val="24"/>
-          <w:szCs w:val="24"/>
-        </w:rPr>
-        <w:t>Going</w:t>
-      </w:r>
-      <w:proofErr w:type="spellEnd"/>
-      <w:r>
-        <w:rPr>
-          <w:sz w:val="24"/>
-          <w:szCs w:val="24"/>
-        </w:rPr>
-        <w:t>,</w:t>
+        <w:t>Going,</w:t>
       </w:r>
       <w:r>
         <w:rPr>
@@ -1084,15 +1049,7 @@
         <w:t xml:space="preserve">The basic architecture </w:t>
       </w:r>
       <w:r>
-        <w:t xml:space="preserve">of </w:t>
-      </w:r>
-      <w:proofErr w:type="spellStart"/>
-      <w:r>
-        <w:t>GitGoing</w:t>
-      </w:r>
-      <w:proofErr w:type="spellEnd"/>
-      <w:r>
-        <w:t xml:space="preserve"> </w:t>
+        <w:t xml:space="preserve">of GitGoing </w:t>
       </w:r>
       <w:r>
         <w:t xml:space="preserve">is </w:t>
@@ -1634,13 +1591,8 @@
         <w:spacing w:line="480" w:lineRule="auto"/>
         <w:ind w:left="450"/>
       </w:pPr>
-      <w:proofErr w:type="spellStart"/>
-      <w:r>
-        <w:t>GitGoing</w:t>
-      </w:r>
-      <w:proofErr w:type="spellEnd"/>
-      <w:r>
-        <w:t xml:space="preserve"> is implemented as a Client-Server pattern where the server layer will be hidden and solely used to listen to ongoing requests from the client</w:t>
+      <w:r>
+        <w:t>GitGoing is implemented as a Client-Server pattern where the server layer will be hidden and solely used to listen to ongoing requests from the client</w:t>
       </w:r>
       <w:r>
         <w:t>s</w:t>
@@ -1652,23 +1604,7 @@
         <w:t>The</w:t>
       </w:r>
       <w:r>
-        <w:t xml:space="preserve"> Server layer will be built using AWS cloud, namely, the API gateway. Cognito, a User Authentication tool within AWS will be used to enable authentication to </w:t>
-      </w:r>
-      <w:proofErr w:type="gramStart"/>
-      <w:r>
-        <w:t>requests</w:t>
-      </w:r>
-      <w:proofErr w:type="gramEnd"/>
-      <w:r>
-        <w:t xml:space="preserve">. To process these requests, </w:t>
-      </w:r>
-      <w:proofErr w:type="spellStart"/>
-      <w:r>
-        <w:t>GitGoing</w:t>
-      </w:r>
-      <w:proofErr w:type="spellEnd"/>
-      <w:r>
-        <w:t xml:space="preserve"> uses Lambda and a MySQL database to do so. Altogether, two parties </w:t>
+        <w:t xml:space="preserve"> Server layer will be built using AWS cloud, namely, the API gateway. Cognito, a User Authentication tool within AWS will be used to enable authentication to requests. To process these requests, GitGoing uses Lambda and a MySQL database to do so. Altogether, two parties </w:t>
       </w:r>
       <w:r>
         <w:t xml:space="preserve">(client and server) </w:t>
@@ -1795,7 +1731,6 @@
           <w:szCs w:val="24"/>
         </w:rPr>
       </w:pPr>
-      <w:proofErr w:type="spellStart"/>
       <w:r>
         <w:rPr>
           <w:rFonts w:ascii="Times New Roman" w:hAnsi="Times New Roman" w:cs="Times New Roman"/>
@@ -1804,18 +1739,7 @@
           <w:sz w:val="24"/>
           <w:szCs w:val="24"/>
         </w:rPr>
-        <w:t>GitGoing</w:t>
-      </w:r>
-      <w:proofErr w:type="spellEnd"/>
-      <w:r>
-        <w:rPr>
-          <w:rFonts w:ascii="Times New Roman" w:hAnsi="Times New Roman" w:cs="Times New Roman"/>
-          <w:b w:val="0"/>
-          <w:bCs w:val="0"/>
-          <w:sz w:val="24"/>
-          <w:szCs w:val="24"/>
-        </w:rPr>
-        <w:t xml:space="preserve"> is the main component</w:t>
+        <w:t>GitGoing is the main component</w:t>
       </w:r>
       <w:r>
         <w:rPr>
@@ -1992,29 +1916,7 @@
           <w:sz w:val="24"/>
           <w:szCs w:val="24"/>
         </w:rPr>
-        <w:t xml:space="preserve">, which is the entry point at which the API connects to </w:t>
-      </w:r>
-      <w:proofErr w:type="spellStart"/>
-      <w:r>
-        <w:rPr>
-          <w:rFonts w:ascii="Times New Roman" w:hAnsi="Times New Roman" w:cs="Times New Roman"/>
-          <w:b w:val="0"/>
-          <w:bCs w:val="0"/>
-          <w:sz w:val="24"/>
-          <w:szCs w:val="24"/>
-        </w:rPr>
-        <w:t>GitGoing</w:t>
-      </w:r>
-      <w:proofErr w:type="spellEnd"/>
-      <w:r>
-        <w:rPr>
-          <w:rFonts w:ascii="Times New Roman" w:hAnsi="Times New Roman" w:cs="Times New Roman"/>
-          <w:b w:val="0"/>
-          <w:bCs w:val="0"/>
-          <w:sz w:val="24"/>
-          <w:szCs w:val="24"/>
-        </w:rPr>
-        <w:t>.</w:t>
+        <w:t>, which is the entry point at which the API connects to GitGoing.</w:t>
       </w:r>
       <w:r>
         <w:rPr>
@@ -3015,7 +2917,6 @@
         </w:rPr>
         <w:t xml:space="preserve">we must also note that </w:t>
       </w:r>
-      <w:proofErr w:type="spellStart"/>
       <w:r>
         <w:rPr>
           <w:rFonts w:ascii="Times New Roman" w:hAnsi="Times New Roman" w:cs="Times New Roman"/>
@@ -3023,9 +2924,8 @@
           <w:sz w:val="24"/>
           <w:szCs w:val="24"/>
         </w:rPr>
-        <w:t>GitGoing</w:t>
-      </w:r>
-      <w:proofErr w:type="spellEnd"/>
+        <w:t xml:space="preserve">GitGoing largely relies on the Git Diff </w:t>
+      </w:r>
       <w:r>
         <w:rPr>
           <w:rFonts w:ascii="Times New Roman" w:hAnsi="Times New Roman" w:cs="Times New Roman"/>
@@ -3033,7 +2933,7 @@
           <w:sz w:val="24"/>
           <w:szCs w:val="24"/>
         </w:rPr>
-        <w:t xml:space="preserve"> largely relies on the Git Diff </w:t>
+        <w:t>command</w:t>
       </w:r>
       <w:r>
         <w:rPr>
@@ -3042,7 +2942,7 @@
           <w:sz w:val="24"/>
           <w:szCs w:val="24"/>
         </w:rPr>
-        <w:t>command</w:t>
+        <w:t xml:space="preserve"> to </w:t>
       </w:r>
       <w:r>
         <w:rPr>
@@ -3051,56 +2951,7 @@
           <w:sz w:val="24"/>
           <w:szCs w:val="24"/>
         </w:rPr>
-        <w:t xml:space="preserve"> to </w:t>
-      </w:r>
-      <w:r>
-        <w:rPr>
-          <w:rFonts w:ascii="Times New Roman" w:hAnsi="Times New Roman" w:cs="Times New Roman"/>
-          <w:b w:val="0"/>
-          <w:sz w:val="24"/>
-          <w:szCs w:val="24"/>
-        </w:rPr>
-        <w:t xml:space="preserve">track such changes within different files that are uploaded into the system. This is a vital aspect that allows the Code review to work. </w:t>
-      </w:r>
-      <w:proofErr w:type="spellStart"/>
-      <w:r>
-        <w:rPr>
-          <w:rFonts w:ascii="Times New Roman" w:hAnsi="Times New Roman" w:cs="Times New Roman"/>
-          <w:b w:val="0"/>
-          <w:sz w:val="24"/>
-          <w:szCs w:val="24"/>
-        </w:rPr>
-        <w:t>GitGoing</w:t>
-      </w:r>
-      <w:proofErr w:type="spellEnd"/>
-      <w:r>
-        <w:rPr>
-          <w:rFonts w:ascii="Times New Roman" w:hAnsi="Times New Roman" w:cs="Times New Roman"/>
-          <w:b w:val="0"/>
-          <w:sz w:val="24"/>
-          <w:szCs w:val="24"/>
-        </w:rPr>
-        <w:t xml:space="preserve"> implements this command using the Python/Flask framework, along with many other common Git command </w:t>
-      </w:r>
-      <w:proofErr w:type="gramStart"/>
-      <w:r>
-        <w:rPr>
-          <w:rFonts w:ascii="Times New Roman" w:hAnsi="Times New Roman" w:cs="Times New Roman"/>
-          <w:b w:val="0"/>
-          <w:sz w:val="24"/>
-          <w:szCs w:val="24"/>
-        </w:rPr>
-        <w:t>in order to</w:t>
-      </w:r>
-      <w:proofErr w:type="gramEnd"/>
-      <w:r>
-        <w:rPr>
-          <w:rFonts w:ascii="Times New Roman" w:hAnsi="Times New Roman" w:cs="Times New Roman"/>
-          <w:b w:val="0"/>
-          <w:sz w:val="24"/>
-          <w:szCs w:val="24"/>
-        </w:rPr>
-        <w:t xml:space="preserve"> process and track changes to review code.</w:t>
+        <w:t>track such changes within different files that are uploaded into the system. This is a vital aspect that allows the Code review to work. GitGoing implements this command using the Python/Flask framework, along with many other common Git command in order to process and track changes to review code.</w:t>
       </w:r>
     </w:p>
     <w:p>
@@ -3319,47 +3170,7 @@
           <w:szCs w:val="24"/>
         </w:rPr>
         <w:br/>
-        <w:t xml:space="preserve">Listed above are the module interface components in </w:t>
-      </w:r>
-      <w:proofErr w:type="spellStart"/>
-      <w:r>
-        <w:rPr>
-          <w:rFonts w:ascii="Times" w:hAnsi="Times"/>
-          <w:b w:val="0"/>
-          <w:sz w:val="24"/>
-          <w:szCs w:val="24"/>
-        </w:rPr>
-        <w:t>GitGoing</w:t>
-      </w:r>
-      <w:proofErr w:type="spellEnd"/>
-      <w:r>
-        <w:rPr>
-          <w:rFonts w:ascii="Times" w:hAnsi="Times"/>
-          <w:b w:val="0"/>
-          <w:sz w:val="24"/>
-          <w:szCs w:val="24"/>
-        </w:rPr>
-        <w:t xml:space="preserve">. </w:t>
-      </w:r>
-      <w:proofErr w:type="gramStart"/>
-      <w:r>
-        <w:rPr>
-          <w:rFonts w:ascii="Times" w:hAnsi="Times"/>
-          <w:b w:val="0"/>
-          <w:sz w:val="24"/>
-          <w:szCs w:val="24"/>
-        </w:rPr>
-        <w:t>A majority of</w:t>
-      </w:r>
-      <w:proofErr w:type="gramEnd"/>
-      <w:r>
-        <w:rPr>
-          <w:rFonts w:ascii="Times" w:hAnsi="Times"/>
-          <w:b w:val="0"/>
-          <w:sz w:val="24"/>
-          <w:szCs w:val="24"/>
-        </w:rPr>
-        <w:t xml:space="preserve"> the user interfaces used </w:t>
+        <w:t xml:space="preserve">Listed above are the module interface components in GitGoing. A majority of the user interfaces used </w:t>
       </w:r>
       <w:r>
         <w:rPr>
@@ -4625,21 +4436,12 @@
                 <w:color w:val="000000"/>
               </w:rPr>
             </w:pPr>
-            <w:proofErr w:type="spellStart"/>
             <w:r>
               <w:rPr>
                 <w:rFonts w:ascii="Calibri" w:hAnsi="Calibri" w:cs="Calibri"/>
                 <w:color w:val="000000"/>
               </w:rPr>
-              <w:t>UName</w:t>
-            </w:r>
-            <w:proofErr w:type="spellEnd"/>
-            <w:r>
-              <w:rPr>
-                <w:rFonts w:ascii="Calibri" w:hAnsi="Calibri" w:cs="Calibri"/>
-                <w:color w:val="000000"/>
-              </w:rPr>
-              <w:t xml:space="preserve"> VARCHAR(16) NOT NULL,</w:t>
+              <w:t>UName VARCHAR(16) NOT NULL,</w:t>
             </w:r>
           </w:p>
         </w:tc>
@@ -4672,21 +4474,12 @@
                 <w:color w:val="000000"/>
               </w:rPr>
             </w:pPr>
-            <w:proofErr w:type="spellStart"/>
             <w:r>
               <w:rPr>
                 <w:rFonts w:ascii="Calibri" w:hAnsi="Calibri" w:cs="Calibri"/>
                 <w:color w:val="000000"/>
               </w:rPr>
-              <w:t>UEmail</w:t>
-            </w:r>
-            <w:proofErr w:type="spellEnd"/>
-            <w:r>
-              <w:rPr>
-                <w:rFonts w:ascii="Calibri" w:hAnsi="Calibri" w:cs="Calibri"/>
-                <w:color w:val="000000"/>
-              </w:rPr>
-              <w:t xml:space="preserve"> VARCHAR(24) NOT NULL,</w:t>
+              <w:t>UEmail VARCHAR(24) NOT NULL,</w:t>
             </w:r>
           </w:p>
         </w:tc>
@@ -4719,21 +4512,12 @@
                 <w:color w:val="000000"/>
               </w:rPr>
             </w:pPr>
-            <w:proofErr w:type="spellStart"/>
             <w:r>
               <w:rPr>
                 <w:rFonts w:ascii="Calibri" w:hAnsi="Calibri" w:cs="Calibri"/>
                 <w:color w:val="000000"/>
               </w:rPr>
-              <w:t>URevCnt</w:t>
-            </w:r>
-            <w:proofErr w:type="spellEnd"/>
-            <w:r>
-              <w:rPr>
-                <w:rFonts w:ascii="Calibri" w:hAnsi="Calibri" w:cs="Calibri"/>
-                <w:color w:val="000000"/>
-              </w:rPr>
-              <w:t xml:space="preserve"> INT(3),</w:t>
+              <w:t>URevCnt INT(3),</w:t>
             </w:r>
           </w:p>
         </w:tc>
@@ -4766,21 +4550,12 @@
                 <w:color w:val="000000"/>
               </w:rPr>
             </w:pPr>
-            <w:proofErr w:type="spellStart"/>
             <w:r>
               <w:rPr>
                 <w:rFonts w:ascii="Calibri" w:hAnsi="Calibri" w:cs="Calibri"/>
                 <w:color w:val="000000"/>
               </w:rPr>
-              <w:t>SentMessHist</w:t>
-            </w:r>
-            <w:proofErr w:type="spellEnd"/>
-            <w:r>
-              <w:rPr>
-                <w:rFonts w:ascii="Calibri" w:hAnsi="Calibri" w:cs="Calibri"/>
-                <w:color w:val="000000"/>
-              </w:rPr>
-              <w:t xml:space="preserve"> LONGBLOB,</w:t>
+              <w:t>SentMessHist LONGBLOB,</w:t>
             </w:r>
           </w:p>
         </w:tc>
@@ -4813,21 +4588,12 @@
                 <w:color w:val="000000"/>
               </w:rPr>
             </w:pPr>
-            <w:proofErr w:type="spellStart"/>
             <w:r>
               <w:rPr>
                 <w:rFonts w:ascii="Calibri" w:hAnsi="Calibri" w:cs="Calibri"/>
                 <w:color w:val="000000"/>
               </w:rPr>
-              <w:t>RecvMessHist</w:t>
-            </w:r>
-            <w:proofErr w:type="spellEnd"/>
-            <w:r>
-              <w:rPr>
-                <w:rFonts w:ascii="Calibri" w:hAnsi="Calibri" w:cs="Calibri"/>
-                <w:color w:val="000000"/>
-              </w:rPr>
-              <w:t xml:space="preserve"> LONGBLOB,</w:t>
+              <w:t>RecvMessHist LONGBLOB,</w:t>
             </w:r>
           </w:p>
         </w:tc>
@@ -5050,21 +4816,12 @@
                 <w:color w:val="000000"/>
               </w:rPr>
             </w:pPr>
-            <w:proofErr w:type="spellStart"/>
             <w:r>
               <w:rPr>
                 <w:rFonts w:ascii="Calibri" w:hAnsi="Calibri" w:cs="Calibri"/>
                 <w:color w:val="000000"/>
               </w:rPr>
-              <w:t>RevUserCnt</w:t>
-            </w:r>
-            <w:proofErr w:type="spellEnd"/>
-            <w:r>
-              <w:rPr>
-                <w:rFonts w:ascii="Calibri" w:hAnsi="Calibri" w:cs="Calibri"/>
-                <w:color w:val="000000"/>
-              </w:rPr>
-              <w:t xml:space="preserve"> INT(3) NOT NULL,</w:t>
+              <w:t>RevUserCnt INT(3) NOT NULL,</w:t>
             </w:r>
           </w:p>
         </w:tc>
@@ -5097,21 +4854,12 @@
                 <w:color w:val="000000"/>
               </w:rPr>
             </w:pPr>
-            <w:proofErr w:type="spellStart"/>
             <w:r>
               <w:rPr>
                 <w:rFonts w:ascii="Calibri" w:hAnsi="Calibri" w:cs="Calibri"/>
                 <w:color w:val="000000"/>
               </w:rPr>
-              <w:t>RevMessages</w:t>
-            </w:r>
-            <w:proofErr w:type="spellEnd"/>
-            <w:r>
-              <w:rPr>
-                <w:rFonts w:ascii="Calibri" w:hAnsi="Calibri" w:cs="Calibri"/>
-                <w:color w:val="000000"/>
-              </w:rPr>
-              <w:t xml:space="preserve"> LONGBLOB,</w:t>
+              <w:t>RevMessages LONGBLOB,</w:t>
             </w:r>
           </w:p>
         </w:tc>
@@ -5144,21 +4892,12 @@
                 <w:color w:val="000000"/>
               </w:rPr>
             </w:pPr>
-            <w:proofErr w:type="spellStart"/>
             <w:r>
               <w:rPr>
                 <w:rFonts w:ascii="Calibri" w:hAnsi="Calibri" w:cs="Calibri"/>
                 <w:color w:val="000000"/>
               </w:rPr>
-              <w:t>CurrRev</w:t>
-            </w:r>
-            <w:proofErr w:type="spellEnd"/>
-            <w:r>
-              <w:rPr>
-                <w:rFonts w:ascii="Calibri" w:hAnsi="Calibri" w:cs="Calibri"/>
-                <w:color w:val="000000"/>
-              </w:rPr>
-              <w:t xml:space="preserve"> LONGBLOB NOT NULL,</w:t>
+              <w:t>CurrRev LONGBLOB NOT NULL,</w:t>
             </w:r>
           </w:p>
         </w:tc>
@@ -5647,21 +5386,12 @@
                 <w:color w:val="000000"/>
               </w:rPr>
             </w:pPr>
-            <w:proofErr w:type="spellStart"/>
             <w:r>
               <w:rPr>
                 <w:rFonts w:ascii="Calibri" w:hAnsi="Calibri" w:cs="Calibri"/>
                 <w:color w:val="000000"/>
               </w:rPr>
-              <w:t>CommID</w:t>
-            </w:r>
-            <w:proofErr w:type="spellEnd"/>
-            <w:r>
-              <w:rPr>
-                <w:rFonts w:ascii="Calibri" w:hAnsi="Calibri" w:cs="Calibri"/>
-                <w:color w:val="000000"/>
-              </w:rPr>
-              <w:t xml:space="preserve"> INT(12) NOT NULL AUTO_INCREMENT,</w:t>
+              <w:t>CommID INT(12) NOT NULL AUTO_INCREMENT,</w:t>
             </w:r>
           </w:p>
         </w:tc>
@@ -5694,21 +5424,12 @@
                 <w:color w:val="000000"/>
               </w:rPr>
             </w:pPr>
-            <w:proofErr w:type="spellStart"/>
             <w:r>
               <w:rPr>
                 <w:rFonts w:ascii="Calibri" w:hAnsi="Calibri" w:cs="Calibri"/>
                 <w:color w:val="000000"/>
               </w:rPr>
-              <w:t>CommMessage</w:t>
-            </w:r>
-            <w:proofErr w:type="spellEnd"/>
-            <w:r>
-              <w:rPr>
-                <w:rFonts w:ascii="Calibri" w:hAnsi="Calibri" w:cs="Calibri"/>
-                <w:color w:val="000000"/>
-              </w:rPr>
-              <w:t xml:space="preserve"> VARCHAR(255),</w:t>
+              <w:t>CommMessage VARCHAR(255),</w:t>
             </w:r>
           </w:p>
         </w:tc>
@@ -5741,21 +5462,12 @@
                 <w:color w:val="000000"/>
               </w:rPr>
             </w:pPr>
-            <w:proofErr w:type="spellStart"/>
             <w:r>
               <w:rPr>
                 <w:rFonts w:ascii="Calibri" w:hAnsi="Calibri" w:cs="Calibri"/>
                 <w:color w:val="000000"/>
               </w:rPr>
-              <w:t>CommAppro</w:t>
-            </w:r>
-            <w:proofErr w:type="spellEnd"/>
-            <w:r>
-              <w:rPr>
-                <w:rFonts w:ascii="Calibri" w:hAnsi="Calibri" w:cs="Calibri"/>
-                <w:color w:val="000000"/>
-              </w:rPr>
-              <w:t xml:space="preserve"> BOOLEAN NOT NULL DEFAULT '0',</w:t>
+              <w:t>CommAppro BOOLEAN NOT NULL DEFAULT '0',</w:t>
             </w:r>
           </w:p>
         </w:tc>
@@ -5788,21 +5500,12 @@
                 <w:color w:val="000000"/>
               </w:rPr>
             </w:pPr>
-            <w:proofErr w:type="spellStart"/>
             <w:r>
               <w:rPr>
                 <w:rFonts w:ascii="Calibri" w:hAnsi="Calibri" w:cs="Calibri"/>
                 <w:color w:val="000000"/>
               </w:rPr>
-              <w:t>CommDiff</w:t>
-            </w:r>
-            <w:proofErr w:type="spellEnd"/>
-            <w:r>
-              <w:rPr>
-                <w:rFonts w:ascii="Calibri" w:hAnsi="Calibri" w:cs="Calibri"/>
-                <w:color w:val="000000"/>
-              </w:rPr>
-              <w:t xml:space="preserve"> LONGBLOB,</w:t>
+              <w:t>CommDiff LONGBLOB,</w:t>
             </w:r>
           </w:p>
         </w:tc>
@@ -5873,21 +5576,12 @@
                 <w:color w:val="000000"/>
               </w:rPr>
             </w:pPr>
-            <w:proofErr w:type="spellStart"/>
             <w:r>
               <w:rPr>
                 <w:rFonts w:ascii="Calibri" w:hAnsi="Calibri" w:cs="Calibri"/>
                 <w:color w:val="000000"/>
               </w:rPr>
-              <w:t>WhatRevID</w:t>
-            </w:r>
-            <w:proofErr w:type="spellEnd"/>
-            <w:r>
-              <w:rPr>
-                <w:rFonts w:ascii="Calibri" w:hAnsi="Calibri" w:cs="Calibri"/>
-                <w:color w:val="000000"/>
-              </w:rPr>
-              <w:t xml:space="preserve"> INT(12) NOT NULL,</w:t>
+              <w:t>WhatRevID INT(12) NOT NULL,</w:t>
             </w:r>
           </w:p>
         </w:tc>
@@ -5925,23 +5619,7 @@
                 <w:rFonts w:ascii="Calibri" w:hAnsi="Calibri" w:cs="Calibri"/>
                 <w:color w:val="000000"/>
               </w:rPr>
-              <w:t>PRIMARY KEY(</w:t>
-            </w:r>
-            <w:proofErr w:type="spellStart"/>
-            <w:r>
-              <w:rPr>
-                <w:rFonts w:ascii="Calibri" w:hAnsi="Calibri" w:cs="Calibri"/>
-                <w:color w:val="000000"/>
-              </w:rPr>
-              <w:t>CommID</w:t>
-            </w:r>
-            <w:proofErr w:type="spellEnd"/>
-            <w:r>
-              <w:rPr>
-                <w:rFonts w:ascii="Calibri" w:hAnsi="Calibri" w:cs="Calibri"/>
-                <w:color w:val="000000"/>
-              </w:rPr>
-              <w:t>),</w:t>
+              <w:t>PRIMARY KEY(CommID),</w:t>
             </w:r>
           </w:p>
         </w:tc>
@@ -5980,23 +5658,7 @@
                 <w:color w:val="000000"/>
               </w:rPr>
               <w:lastRenderedPageBreak/>
-              <w:t>FOREIGN KEY(</w:t>
-            </w:r>
-            <w:proofErr w:type="spellStart"/>
-            <w:r>
-              <w:rPr>
-                <w:rFonts w:ascii="Calibri" w:hAnsi="Calibri" w:cs="Calibri"/>
-                <w:color w:val="000000"/>
-              </w:rPr>
-              <w:t>WhatRevID</w:t>
-            </w:r>
-            <w:proofErr w:type="spellEnd"/>
-            <w:r>
-              <w:rPr>
-                <w:rFonts w:ascii="Calibri" w:hAnsi="Calibri" w:cs="Calibri"/>
-                <w:color w:val="000000"/>
-              </w:rPr>
-              <w:t>) REFERENCES REVIEW(REVID)</w:t>
+              <w:t>FOREIGN KEY(WhatRevID) REFERENCES REVIEW(REVID)</w:t>
             </w:r>
           </w:p>
         </w:tc>
@@ -6143,21 +5805,12 @@
                 <w:color w:val="000000"/>
               </w:rPr>
             </w:pPr>
-            <w:proofErr w:type="spellStart"/>
             <w:r>
               <w:rPr>
                 <w:rFonts w:ascii="Calibri" w:hAnsi="Calibri" w:cs="Calibri"/>
                 <w:color w:val="000000"/>
               </w:rPr>
-              <w:t>CommID</w:t>
-            </w:r>
-            <w:proofErr w:type="spellEnd"/>
-            <w:r>
-              <w:rPr>
-                <w:rFonts w:ascii="Calibri" w:hAnsi="Calibri" w:cs="Calibri"/>
-                <w:color w:val="000000"/>
-              </w:rPr>
-              <w:t xml:space="preserve"> INT(12),</w:t>
+              <w:t>CommID INT(12),</w:t>
             </w:r>
           </w:p>
         </w:tc>
@@ -6228,21 +5881,12 @@
                 <w:color w:val="000000"/>
               </w:rPr>
             </w:pPr>
-            <w:proofErr w:type="spellStart"/>
             <w:r>
               <w:rPr>
                 <w:rFonts w:ascii="Calibri" w:hAnsi="Calibri" w:cs="Calibri"/>
                 <w:color w:val="000000"/>
               </w:rPr>
-              <w:t>CommDT</w:t>
-            </w:r>
-            <w:proofErr w:type="spellEnd"/>
-            <w:r>
-              <w:rPr>
-                <w:rFonts w:ascii="Calibri" w:hAnsi="Calibri" w:cs="Calibri"/>
-                <w:color w:val="000000"/>
-              </w:rPr>
-              <w:t xml:space="preserve"> DATETIME NOT NULL,</w:t>
+              <w:t>CommDT DATETIME NOT NULL,</w:t>
             </w:r>
           </w:p>
         </w:tc>
@@ -6275,21 +5919,12 @@
                 <w:color w:val="000000"/>
               </w:rPr>
             </w:pPr>
-            <w:proofErr w:type="spellStart"/>
             <w:r>
               <w:rPr>
                 <w:rFonts w:ascii="Calibri" w:hAnsi="Calibri" w:cs="Calibri"/>
                 <w:color w:val="000000"/>
               </w:rPr>
-              <w:t>CommDiff</w:t>
-            </w:r>
-            <w:proofErr w:type="spellEnd"/>
-            <w:r>
-              <w:rPr>
-                <w:rFonts w:ascii="Calibri" w:hAnsi="Calibri" w:cs="Calibri"/>
-                <w:color w:val="000000"/>
-              </w:rPr>
-              <w:t xml:space="preserve"> LONGBLOB,</w:t>
+              <w:t>CommDiff LONGBLOB,</w:t>
             </w:r>
           </w:p>
         </w:tc>
@@ -6327,39 +5962,7 @@
                 <w:rFonts w:ascii="Calibri" w:hAnsi="Calibri" w:cs="Calibri"/>
                 <w:color w:val="000000"/>
               </w:rPr>
-              <w:t>FOREIGN KEY(</w:t>
-            </w:r>
-            <w:proofErr w:type="spellStart"/>
-            <w:r>
-              <w:rPr>
-                <w:rFonts w:ascii="Calibri" w:hAnsi="Calibri" w:cs="Calibri"/>
-                <w:color w:val="000000"/>
-              </w:rPr>
-              <w:t>CommID</w:t>
-            </w:r>
-            <w:proofErr w:type="spellEnd"/>
-            <w:r>
-              <w:rPr>
-                <w:rFonts w:ascii="Calibri" w:hAnsi="Calibri" w:cs="Calibri"/>
-                <w:color w:val="000000"/>
-              </w:rPr>
-              <w:t>) REFERENCES COMMITS(</w:t>
-            </w:r>
-            <w:proofErr w:type="spellStart"/>
-            <w:r>
-              <w:rPr>
-                <w:rFonts w:ascii="Calibri" w:hAnsi="Calibri" w:cs="Calibri"/>
-                <w:color w:val="000000"/>
-              </w:rPr>
-              <w:t>CommID</w:t>
-            </w:r>
-            <w:proofErr w:type="spellEnd"/>
-            <w:r>
-              <w:rPr>
-                <w:rFonts w:ascii="Calibri" w:hAnsi="Calibri" w:cs="Calibri"/>
-                <w:color w:val="000000"/>
-              </w:rPr>
-              <w:t>),</w:t>
+              <w:t>FOREIGN KEY(CommID) REFERENCES COMMITS(CommID),</w:t>
             </w:r>
           </w:p>
         </w:tc>
@@ -6582,21 +6185,12 @@
                 <w:color w:val="000000"/>
               </w:rPr>
             </w:pPr>
-            <w:proofErr w:type="spellStart"/>
             <w:r>
               <w:rPr>
                 <w:rFonts w:ascii="Calibri" w:hAnsi="Calibri" w:cs="Calibri"/>
                 <w:color w:val="000000"/>
               </w:rPr>
-              <w:t>UserCount</w:t>
-            </w:r>
-            <w:proofErr w:type="spellEnd"/>
-            <w:r>
-              <w:rPr>
-                <w:rFonts w:ascii="Calibri" w:hAnsi="Calibri" w:cs="Calibri"/>
-                <w:color w:val="000000"/>
-              </w:rPr>
-              <w:t xml:space="preserve"> INT(6),</w:t>
+              <w:t>UserCount INT(6),</w:t>
             </w:r>
           </w:p>
         </w:tc>
@@ -6629,21 +6223,12 @@
                 <w:color w:val="000000"/>
               </w:rPr>
             </w:pPr>
-            <w:proofErr w:type="spellStart"/>
             <w:r>
               <w:rPr>
                 <w:rFonts w:ascii="Calibri" w:hAnsi="Calibri" w:cs="Calibri"/>
                 <w:color w:val="000000"/>
               </w:rPr>
-              <w:t>ReviewCount</w:t>
-            </w:r>
-            <w:proofErr w:type="spellEnd"/>
-            <w:r>
-              <w:rPr>
-                <w:rFonts w:ascii="Calibri" w:hAnsi="Calibri" w:cs="Calibri"/>
-                <w:color w:val="000000"/>
-              </w:rPr>
-              <w:t xml:space="preserve"> INT(6),</w:t>
+              <w:t>ReviewCount INT(6),</w:t>
             </w:r>
           </w:p>
         </w:tc>
@@ -6676,21 +6261,12 @@
                 <w:color w:val="000000"/>
               </w:rPr>
             </w:pPr>
-            <w:proofErr w:type="spellStart"/>
             <w:r>
               <w:rPr>
                 <w:rFonts w:ascii="Calibri" w:hAnsi="Calibri" w:cs="Calibri"/>
                 <w:color w:val="000000"/>
               </w:rPr>
-              <w:t>VisitCount</w:t>
-            </w:r>
-            <w:proofErr w:type="spellEnd"/>
-            <w:r>
-              <w:rPr>
-                <w:rFonts w:ascii="Calibri" w:hAnsi="Calibri" w:cs="Calibri"/>
-                <w:color w:val="000000"/>
-              </w:rPr>
-              <w:t xml:space="preserve"> INT(6),</w:t>
+              <w:t>VisitCount INT(6),</w:t>
             </w:r>
           </w:p>
         </w:tc>
@@ -6723,21 +6299,12 @@
                 <w:color w:val="000000"/>
               </w:rPr>
             </w:pPr>
-            <w:proofErr w:type="spellStart"/>
             <w:r>
               <w:rPr>
                 <w:rFonts w:ascii="Calibri" w:hAnsi="Calibri" w:cs="Calibri"/>
                 <w:color w:val="000000"/>
               </w:rPr>
-              <w:t>MessageCount</w:t>
-            </w:r>
-            <w:proofErr w:type="spellEnd"/>
-            <w:r>
-              <w:rPr>
-                <w:rFonts w:ascii="Calibri" w:hAnsi="Calibri" w:cs="Calibri"/>
-                <w:color w:val="000000"/>
-              </w:rPr>
-              <w:t xml:space="preserve"> INT(6),</w:t>
+              <w:t>MessageCount INT(6),</w:t>
             </w:r>
           </w:p>
         </w:tc>
@@ -6770,21 +6337,12 @@
                 <w:color w:val="000000"/>
               </w:rPr>
             </w:pPr>
-            <w:proofErr w:type="spellStart"/>
             <w:r>
               <w:rPr>
                 <w:rFonts w:ascii="Calibri" w:hAnsi="Calibri" w:cs="Calibri"/>
                 <w:color w:val="000000"/>
               </w:rPr>
-              <w:t>CommentCount</w:t>
-            </w:r>
-            <w:proofErr w:type="spellEnd"/>
-            <w:r>
-              <w:rPr>
-                <w:rFonts w:ascii="Calibri" w:hAnsi="Calibri" w:cs="Calibri"/>
-                <w:color w:val="000000"/>
-              </w:rPr>
-              <w:t xml:space="preserve"> INT(6),</w:t>
+              <w:t>CommentCount INT(6),</w:t>
             </w:r>
           </w:p>
         </w:tc>
@@ -6880,6 +6438,63 @@
           <w:szCs w:val="24"/>
         </w:rPr>
       </w:pPr>
+      <w:r>
+        <w:rPr>
+          <w:rFonts w:ascii="Times New Roman" w:eastAsia="Times New Roman" w:hAnsi="Times New Roman" w:cs="Times New Roman"/>
+          <w:noProof/>
+          <w:sz w:val="24"/>
+          <w:szCs w:val="24"/>
+        </w:rPr>
+        <w:lastRenderedPageBreak/>
+        <w:drawing>
+          <wp:inline distT="0" distB="0" distL="0" distR="0" wp14:anchorId="29399C39" wp14:editId="097A5A39">
+            <wp:extent cx="6076950" cy="4448175"/>
+            <wp:effectExtent l="0" t="0" r="0" b="9525"/>
+            <wp:docPr id="8" name="Picture 8"/>
+            <wp:cNvGraphicFramePr>
+              <a:graphicFrameLocks xmlns:a="http://schemas.openxmlformats.org/drawingml/2006/main" noChangeAspect="1"/>
+            </wp:cNvGraphicFramePr>
+            <a:graphic xmlns:a="http://schemas.openxmlformats.org/drawingml/2006/main">
+              <a:graphicData uri="http://schemas.openxmlformats.org/drawingml/2006/picture">
+                <pic:pic xmlns:pic="http://schemas.openxmlformats.org/drawingml/2006/picture">
+                  <pic:nvPicPr>
+                    <pic:cNvPr id="0" name="Picture 1"/>
+                    <pic:cNvPicPr>
+                      <a:picLocks noChangeAspect="1" noChangeArrowheads="1"/>
+                    </pic:cNvPicPr>
+                  </pic:nvPicPr>
+                  <pic:blipFill>
+                    <a:blip r:embed="rId23">
+                      <a:extLst>
+                        <a:ext uri="{28A0092B-C50C-407E-A947-70E740481C1C}">
+                          <a14:useLocalDpi xmlns:a14="http://schemas.microsoft.com/office/drawing/2010/main" val="0"/>
+                        </a:ext>
+                      </a:extLst>
+                    </a:blip>
+                    <a:srcRect/>
+                    <a:stretch>
+                      <a:fillRect/>
+                    </a:stretch>
+                  </pic:blipFill>
+                  <pic:spPr bwMode="auto">
+                    <a:xfrm>
+                      <a:off x="0" y="0"/>
+                      <a:ext cx="6076950" cy="4448175"/>
+                    </a:xfrm>
+                    <a:prstGeom prst="rect">
+                      <a:avLst/>
+                    </a:prstGeom>
+                    <a:noFill/>
+                    <a:ln>
+                      <a:noFill/>
+                    </a:ln>
+                  </pic:spPr>
+                </pic:pic>
+              </a:graphicData>
+            </a:graphic>
+          </wp:inline>
+        </w:drawing>
+      </w:r>
     </w:p>
     <w:p>
       <w:pPr>
@@ -8086,17 +7701,8 @@
                 <w:sz w:val="20"/>
                 <w:szCs w:val="20"/>
               </w:rPr>
-              <w:t xml:space="preserve">The user can logout of their </w:t>
-            </w:r>
-            <w:proofErr w:type="spellStart"/>
-            <w:r>
-              <w:rPr>
-                <w:sz w:val="20"/>
-                <w:szCs w:val="20"/>
-              </w:rPr>
-              <w:t>accoun</w:t>
-            </w:r>
-            <w:proofErr w:type="spellEnd"/>
+              <w:t>The user can logout of their accoun</w:t>
+            </w:r>
           </w:p>
         </w:tc>
         <w:tc>
@@ -9151,17 +8757,8 @@
                 <w:sz w:val="20"/>
                 <w:szCs w:val="20"/>
               </w:rPr>
-              <w:t xml:space="preserve">The user is notified of review </w:t>
-            </w:r>
-            <w:proofErr w:type="spellStart"/>
-            <w:r>
-              <w:rPr>
-                <w:sz w:val="20"/>
-                <w:szCs w:val="20"/>
-              </w:rPr>
-              <w:t>inquries</w:t>
-            </w:r>
-            <w:proofErr w:type="spellEnd"/>
+              <w:t>The user is notified of review inquries</w:t>
+            </w:r>
           </w:p>
         </w:tc>
         <w:tc>
@@ -9780,23 +9377,7 @@
                 <w:sz w:val="20"/>
                 <w:szCs w:val="20"/>
               </w:rPr>
-              <w:t xml:space="preserve">The user can add other users to a </w:t>
-            </w:r>
-            <w:proofErr w:type="spellStart"/>
-            <w:r>
-              <w:rPr>
-                <w:sz w:val="20"/>
-                <w:szCs w:val="20"/>
-              </w:rPr>
-              <w:t>friends</w:t>
-            </w:r>
-            <w:proofErr w:type="spellEnd"/>
-            <w:r>
-              <w:rPr>
-                <w:sz w:val="20"/>
-                <w:szCs w:val="20"/>
-              </w:rPr>
-              <w:t xml:space="preserve"> list</w:t>
+              <w:t>The user can add other users to a friends list</w:t>
             </w:r>
           </w:p>
         </w:tc>
@@ -13023,7 +12604,7 @@
             </wp:anchor>
           </w:drawing>
         </mc:Choice>
-        <mc:Fallback xmlns:mv="urn:schemas-microsoft-com:mac:vml" xmlns:mo="http://schemas.microsoft.com/office/mac/office/2008/main">
+        <mc:Fallback xmlns:mo="http://schemas.microsoft.com/office/mac/office/2008/main" xmlns:mv="urn:schemas-microsoft-com:mac:vml">
           <w:pict>
             <v:line w14:anchorId="481061B0" id="Line 3" o:spid="_x0000_s1026" style="position:absolute;z-index:-15841280;visibility:visible;mso-wrap-style:square;mso-width-percent:0;mso-height-percent:0;mso-wrap-distance-left:9pt;mso-wrap-distance-top:0;mso-wrap-distance-right:9pt;mso-wrap-distance-bottom:0;mso-position-horizontal:absolute;mso-position-horizontal-relative:page;mso-position-vertical:absolute;mso-position-vertical-relative:page;mso-width-percent:0;mso-height-percent:0;mso-width-relative:page;mso-height-relative:page" from="1in,74.15pt" to="539.95pt,74.15pt" o:gfxdata="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" strokeweight=".72pt">
               <w10:wrap anchorx="page" anchory="page"/>

</xml_diff>

<commit_message>
SRS + SDD update
</commit_message>
<xml_diff>
--- a/docs/Software Design Document.docx
+++ b/docs/Software Design Document.docx
@@ -100,13 +100,8 @@
       <w:pPr>
         <w:pStyle w:val="Title"/>
       </w:pPr>
-      <w:proofErr w:type="spellStart"/>
-      <w:r>
-        <w:t>GitGoing</w:t>
-      </w:r>
-      <w:proofErr w:type="spellEnd"/>
-      <w:r>
-        <w:t xml:space="preserve"> </w:t>
+      <w:r>
+        <w:t xml:space="preserve">GitGoing </w:t>
       </w:r>
       <w:r>
         <w:t>Code Review</w:t>
@@ -179,83 +174,18 @@
           <w:sz w:val="38"/>
         </w:rPr>
       </w:pPr>
-      <w:proofErr w:type="spellStart"/>
-      <w:r>
-        <w:rPr>
-          <w:rFonts w:ascii="Helvetica" w:hAnsi="Helvetica" w:cs="Helvetica"/>
-          <w:color w:val="2E3338"/>
-          <w:shd w:val="clear" w:color="auto" w:fill="FFFFFF"/>
-        </w:rPr>
-        <w:t>travis</w:t>
-      </w:r>
-      <w:proofErr w:type="spellEnd"/>
-      <w:r>
-        <w:rPr>
-          <w:rFonts w:ascii="Helvetica" w:hAnsi="Helvetica" w:cs="Helvetica"/>
-          <w:color w:val="2E3338"/>
-          <w:shd w:val="clear" w:color="auto" w:fill="FFFFFF"/>
-        </w:rPr>
-        <w:t xml:space="preserve"> - SRS 2.4 2.5 3.2.1</w:t>
-      </w:r>
-      <w:r>
-        <w:rPr>
-          <w:rFonts w:ascii="Helvetica" w:hAnsi="Helvetica" w:cs="Helvetica"/>
-          <w:color w:val="2E3338"/>
-        </w:rPr>
-        <w:br/>
-      </w:r>
-      <w:r>
-        <w:rPr>
-          <w:rFonts w:ascii="Helvetica" w:hAnsi="Helvetica" w:cs="Helvetica"/>
-          <w:color w:val="2E3338"/>
-          <w:shd w:val="clear" w:color="auto" w:fill="FFFFFF"/>
-        </w:rPr>
-        <w:t>SDD 4.2 HOLD</w:t>
-      </w:r>
     </w:p>
     <w:p>
       <w:pPr>
         <w:pStyle w:val="BodyText"/>
-        <w:rPr>
-          <w:sz w:val="38"/>
+        <w:spacing w:before="2"/>
+        <w:rPr>
+          <w:sz w:val="33"/>
         </w:rPr>
       </w:pPr>
     </w:p>
     <w:p>
       <w:pPr>
-        <w:pStyle w:val="BodyText"/>
-        <w:rPr>
-          <w:sz w:val="38"/>
-        </w:rPr>
-      </w:pPr>
-    </w:p>
-    <w:p>
-      <w:pPr>
-        <w:pStyle w:val="BodyText"/>
-        <w:rPr>
-          <w:sz w:val="38"/>
-        </w:rPr>
-      </w:pPr>
-    </w:p>
-    <w:p>
-      <w:pPr>
-        <w:pStyle w:val="BodyText"/>
-        <w:rPr>
-          <w:sz w:val="38"/>
-        </w:rPr>
-      </w:pPr>
-    </w:p>
-    <w:p>
-      <w:pPr>
-        <w:pStyle w:val="BodyText"/>
-        <w:spacing w:before="2"/>
-        <w:rPr>
-          <w:sz w:val="33"/>
-        </w:rPr>
-      </w:pPr>
-    </w:p>
-    <w:p>
-      <w:pPr>
         <w:ind w:left="1890" w:right="-500" w:hanging="1070"/>
         <w:rPr>
           <w:sz w:val="31"/>
@@ -271,27 +201,13 @@
         <w:rPr>
           <w:sz w:val="31"/>
         </w:rPr>
-        <w:t xml:space="preserve">Travis Lamb, Christina Nguyen, Michael </w:t>
-      </w:r>
-      <w:proofErr w:type="spellStart"/>
+        <w:t>Travis Lamb, Christina Nguyen, Michael Bloomqu</w:t>
+      </w:r>
       <w:r>
         <w:rPr>
           <w:sz w:val="31"/>
         </w:rPr>
-        <w:t>Bloomqu</w:t>
-      </w:r>
-      <w:r>
-        <w:rPr>
-          <w:sz w:val="31"/>
-        </w:rPr>
-        <w:t>ist</w:t>
-      </w:r>
-      <w:proofErr w:type="spellEnd"/>
-      <w:r>
-        <w:rPr>
-          <w:sz w:val="31"/>
-        </w:rPr>
-        <w:t>, Sarah Ra</w:t>
+        <w:t>ist, Sarah Ra</w:t>
       </w:r>
       <w:r>
         <w:rPr>
@@ -993,30 +909,14 @@
           <w:sz w:val="24"/>
           <w:szCs w:val="24"/>
         </w:rPr>
-        <w:t xml:space="preserve"> of </w:t>
-      </w:r>
-      <w:proofErr w:type="spellStart"/>
+        <w:t xml:space="preserve"> of Git</w:t>
+      </w:r>
       <w:r>
         <w:rPr>
           <w:sz w:val="24"/>
           <w:szCs w:val="24"/>
         </w:rPr>
-        <w:t>Git</w:t>
-      </w:r>
-      <w:r>
-        <w:rPr>
-          <w:sz w:val="24"/>
-          <w:szCs w:val="24"/>
-        </w:rPr>
-        <w:t>Going</w:t>
-      </w:r>
-      <w:proofErr w:type="spellEnd"/>
-      <w:r>
-        <w:rPr>
-          <w:sz w:val="24"/>
-          <w:szCs w:val="24"/>
-        </w:rPr>
-        <w:t>,</w:t>
+        <w:t>Going,</w:t>
       </w:r>
       <w:r>
         <w:rPr>
@@ -1117,15 +1017,7 @@
         <w:t xml:space="preserve">The basic architecture </w:t>
       </w:r>
       <w:r>
-        <w:t xml:space="preserve">of </w:t>
-      </w:r>
-      <w:proofErr w:type="spellStart"/>
-      <w:r>
-        <w:t>GitGoing</w:t>
-      </w:r>
-      <w:proofErr w:type="spellEnd"/>
-      <w:r>
-        <w:t xml:space="preserve"> </w:t>
+        <w:t xml:space="preserve">of GitGoing </w:t>
       </w:r>
       <w:r>
         <w:t xml:space="preserve">is </w:t>
@@ -1667,13 +1559,8 @@
         <w:spacing w:line="480" w:lineRule="auto"/>
         <w:ind w:left="450"/>
       </w:pPr>
-      <w:proofErr w:type="spellStart"/>
-      <w:r>
-        <w:t>GitGoing</w:t>
-      </w:r>
-      <w:proofErr w:type="spellEnd"/>
-      <w:r>
-        <w:t xml:space="preserve"> is implemented as a Client-Server pattern where the server layer will be hidden and solely used to listen to ongoing requests from the client</w:t>
+      <w:r>
+        <w:t>GitGoing is implemented as a Client-Server pattern where the server layer will be hidden and solely used to listen to ongoing requests from the client</w:t>
       </w:r>
       <w:r>
         <w:t>s</w:t>
@@ -1693,15 +1580,7 @@
       </w:r>
       <w:proofErr w:type="gramEnd"/>
       <w:r>
-        <w:t xml:space="preserve">. To process these requests, </w:t>
-      </w:r>
-      <w:proofErr w:type="spellStart"/>
-      <w:r>
-        <w:t>GitGoing</w:t>
-      </w:r>
-      <w:proofErr w:type="spellEnd"/>
-      <w:r>
-        <w:t xml:space="preserve"> uses Lambda and a MySQL database to do so. Altogether, two parties </w:t>
+        <w:t xml:space="preserve">. To process these requests, GitGoing uses Lambda and a MySQL database to do so. Altogether, two parties </w:t>
       </w:r>
       <w:r>
         <w:t xml:space="preserve">(client and server) </w:t>
@@ -1828,7 +1707,6 @@
           <w:szCs w:val="24"/>
         </w:rPr>
       </w:pPr>
-      <w:proofErr w:type="spellStart"/>
       <w:r>
         <w:rPr>
           <w:rFonts w:ascii="Times New Roman" w:hAnsi="Times New Roman" w:cs="Times New Roman"/>
@@ -1837,140 +1715,7 @@
           <w:sz w:val="24"/>
           <w:szCs w:val="24"/>
         </w:rPr>
-        <w:t>GitGoing</w:t>
-      </w:r>
-      <w:proofErr w:type="spellEnd"/>
-      <w:r>
-        <w:rPr>
-          <w:rFonts w:ascii="Times New Roman" w:hAnsi="Times New Roman" w:cs="Times New Roman"/>
-          <w:b w:val="0"/>
-          <w:bCs w:val="0"/>
-          <w:sz w:val="24"/>
-          <w:szCs w:val="24"/>
-        </w:rPr>
-        <w:t xml:space="preserve"> is the main </w:t>
-      </w:r>
-      <w:proofErr w:type="gramStart"/>
-      <w:r>
-        <w:rPr>
-          <w:rFonts w:ascii="Times New Roman" w:hAnsi="Times New Roman" w:cs="Times New Roman"/>
-          <w:b w:val="0"/>
-          <w:bCs w:val="0"/>
-          <w:sz w:val="24"/>
-          <w:szCs w:val="24"/>
-        </w:rPr>
-        <w:t>component</w:t>
-      </w:r>
-      <w:proofErr w:type="gramEnd"/>
-      <w:r>
-        <w:rPr>
-          <w:rFonts w:ascii="Times New Roman" w:hAnsi="Times New Roman" w:cs="Times New Roman"/>
-          <w:b w:val="0"/>
-          <w:bCs w:val="0"/>
-          <w:sz w:val="24"/>
-          <w:szCs w:val="24"/>
-        </w:rPr>
-        <w:t xml:space="preserve"> and it orchestrates all other </w:t>
-      </w:r>
-      <w:r>
-        <w:rPr>
-          <w:rFonts w:ascii="Times New Roman" w:hAnsi="Times New Roman" w:cs="Times New Roman"/>
-          <w:b w:val="0"/>
-          <w:bCs w:val="0"/>
-          <w:sz w:val="24"/>
-          <w:szCs w:val="24"/>
-        </w:rPr>
-        <w:t>modules</w:t>
-      </w:r>
-      <w:r>
-        <w:rPr>
-          <w:rFonts w:ascii="Times New Roman" w:hAnsi="Times New Roman" w:cs="Times New Roman"/>
-          <w:b w:val="0"/>
-          <w:bCs w:val="0"/>
-          <w:sz w:val="24"/>
-          <w:szCs w:val="24"/>
-        </w:rPr>
-        <w:t xml:space="preserve"> where</w:t>
-      </w:r>
-      <w:r>
-        <w:rPr>
-          <w:rFonts w:ascii="Times New Roman" w:hAnsi="Times New Roman" w:cs="Times New Roman"/>
-          <w:b w:val="0"/>
-          <w:bCs w:val="0"/>
-          <w:sz w:val="24"/>
-          <w:szCs w:val="24"/>
-        </w:rPr>
-        <w:t>as</w:t>
-      </w:r>
-      <w:r>
-        <w:rPr>
-          <w:rFonts w:ascii="Times New Roman" w:hAnsi="Times New Roman" w:cs="Times New Roman"/>
-          <w:b w:val="0"/>
-          <w:bCs w:val="0"/>
-          <w:sz w:val="24"/>
-          <w:szCs w:val="24"/>
-        </w:rPr>
-        <w:t xml:space="preserve"> git diff the main </w:t>
-      </w:r>
-      <w:r>
-        <w:rPr>
-          <w:rFonts w:ascii="Times New Roman" w:hAnsi="Times New Roman" w:cs="Times New Roman"/>
-          <w:b w:val="0"/>
-          <w:bCs w:val="0"/>
-          <w:sz w:val="24"/>
-          <w:szCs w:val="24"/>
-        </w:rPr>
-        <w:t>command</w:t>
-      </w:r>
-      <w:r>
-        <w:rPr>
-          <w:rFonts w:ascii="Times New Roman" w:hAnsi="Times New Roman" w:cs="Times New Roman"/>
-          <w:b w:val="0"/>
-          <w:bCs w:val="0"/>
-          <w:sz w:val="24"/>
-          <w:szCs w:val="24"/>
-        </w:rPr>
-        <w:t xml:space="preserve"> whose goal is to track and </w:t>
-      </w:r>
-      <w:r>
-        <w:rPr>
-          <w:rFonts w:ascii="Times New Roman" w:hAnsi="Times New Roman" w:cs="Times New Roman"/>
-          <w:b w:val="0"/>
-          <w:bCs w:val="0"/>
-          <w:sz w:val="24"/>
-          <w:szCs w:val="24"/>
-        </w:rPr>
-        <w:t xml:space="preserve">to </w:t>
-      </w:r>
-      <w:r>
-        <w:rPr>
-          <w:rFonts w:ascii="Times New Roman" w:hAnsi="Times New Roman" w:cs="Times New Roman"/>
-          <w:b w:val="0"/>
-          <w:bCs w:val="0"/>
-          <w:sz w:val="24"/>
-          <w:szCs w:val="24"/>
-        </w:rPr>
-        <w:t>compare changes made on a data source such as a file</w:t>
-      </w:r>
-      <w:r>
-        <w:rPr>
-          <w:rFonts w:ascii="Times New Roman" w:hAnsi="Times New Roman" w:cs="Times New Roman"/>
-          <w:b w:val="0"/>
-          <w:bCs w:val="0"/>
-          <w:sz w:val="24"/>
-          <w:szCs w:val="24"/>
-        </w:rPr>
-        <w:t>, commit, etc</w:t>
-      </w:r>
-      <w:r>
-        <w:rPr>
-          <w:rFonts w:ascii="Times New Roman" w:hAnsi="Times New Roman" w:cs="Times New Roman"/>
-          <w:b w:val="0"/>
-          <w:bCs w:val="0"/>
-          <w:sz w:val="24"/>
-          <w:szCs w:val="24"/>
-        </w:rPr>
-        <w:t>.</w:t>
+        <w:t xml:space="preserve">Git Going has both front and backend components. The frontend deals with all user interface and user features, as well as communicating with the backend. The backend orchestrates all database CRUD operations, as well as any of the work needed to attain diffs between file versions. </w:t>
       </w:r>
     </w:p>
     <w:p>
@@ -1997,79 +1742,7 @@
           <w:sz w:val="24"/>
           <w:szCs w:val="24"/>
         </w:rPr>
-        <w:t>The REST client will send an HTTP request to the REST server in the form of a request message</w:t>
-      </w:r>
-      <w:r>
-        <w:rPr>
-          <w:rFonts w:ascii="Times New Roman" w:hAnsi="Times New Roman" w:cs="Times New Roman"/>
-          <w:b w:val="0"/>
-          <w:bCs w:val="0"/>
-          <w:sz w:val="24"/>
-          <w:szCs w:val="24"/>
-        </w:rPr>
-        <w:t xml:space="preserve"> (ours primarily comprises the git diff command)</w:t>
-      </w:r>
-      <w:r>
-        <w:rPr>
-          <w:rFonts w:ascii="Times New Roman" w:hAnsi="Times New Roman" w:cs="Times New Roman"/>
-          <w:b w:val="0"/>
-          <w:bCs w:val="0"/>
-          <w:sz w:val="24"/>
-          <w:szCs w:val="24"/>
-        </w:rPr>
-        <w:t xml:space="preserve">. </w:t>
-      </w:r>
-      <w:r>
-        <w:rPr>
-          <w:rFonts w:ascii="Times New Roman" w:hAnsi="Times New Roman" w:cs="Times New Roman"/>
-          <w:b w:val="0"/>
-          <w:bCs w:val="0"/>
-          <w:sz w:val="24"/>
-          <w:szCs w:val="24"/>
-        </w:rPr>
-        <w:t>The request is made up of the endpoint</w:t>
-      </w:r>
-      <w:r>
-        <w:rPr>
-          <w:rFonts w:ascii="Times New Roman" w:hAnsi="Times New Roman" w:cs="Times New Roman"/>
-          <w:b w:val="0"/>
-          <w:bCs w:val="0"/>
-          <w:sz w:val="24"/>
-          <w:szCs w:val="24"/>
-        </w:rPr>
-        <w:t xml:space="preserve">, which is the entry point at which the API connects to </w:t>
-      </w:r>
-      <w:proofErr w:type="spellStart"/>
-      <w:r>
-        <w:rPr>
-          <w:rFonts w:ascii="Times New Roman" w:hAnsi="Times New Roman" w:cs="Times New Roman"/>
-          <w:b w:val="0"/>
-          <w:bCs w:val="0"/>
-          <w:sz w:val="24"/>
-          <w:szCs w:val="24"/>
-        </w:rPr>
-        <w:t>GitGoing</w:t>
-      </w:r>
-      <w:proofErr w:type="spellEnd"/>
-      <w:r>
-        <w:rPr>
-          <w:rFonts w:ascii="Times New Roman" w:hAnsi="Times New Roman" w:cs="Times New Roman"/>
-          <w:b w:val="0"/>
-          <w:bCs w:val="0"/>
-          <w:sz w:val="24"/>
-          <w:szCs w:val="24"/>
-        </w:rPr>
-        <w:t>.</w:t>
-      </w:r>
-      <w:r>
-        <w:rPr>
-          <w:rFonts w:ascii="Times New Roman" w:hAnsi="Times New Roman" w:cs="Times New Roman"/>
-          <w:b w:val="0"/>
-          <w:bCs w:val="0"/>
-          <w:sz w:val="24"/>
-          <w:szCs w:val="24"/>
-        </w:rPr>
-        <w:t xml:space="preserve"> To get the meaning of the sent request, these HTTP methods will be used: GET, POST, PUT, DELETE.</w:t>
+        <w:t>The frontend will send HTTP requests to the backend in the form of a request message. The request is made up of the endpoint, which is the entry point at which the API connects to GitGoing. To get the meaning of the sent request, these HTTP methods will be used: GET, POST, PUT, DELETE.</w:t>
       </w:r>
     </w:p>
     <w:p>
@@ -2280,8 +1953,9 @@
           <w:sz w:val="22"/>
           <w:szCs w:val="22"/>
         </w:rPr>
-        <w:t>/:user/</w:t>
-      </w:r>
+        <w:t>/:user</w:t>
+      </w:r>
+      <w:proofErr w:type="gramStart"/>
       <w:r>
         <w:rPr>
           <w:rFonts w:ascii="Courier New" w:hAnsi="Courier New" w:cs="Courier New"/>
@@ -2290,9 +1964,8 @@
           <w:sz w:val="22"/>
           <w:szCs w:val="22"/>
         </w:rPr>
-        <w:t>:repo/git/</w:t>
-      </w:r>
-      <w:proofErr w:type="gramStart"/>
+        <w:t>/</w:t>
+      </w:r>
       <w:r>
         <w:rPr>
           <w:rFonts w:ascii="Courier New" w:hAnsi="Courier New" w:cs="Courier New"/>
@@ -2301,9 +1974,29 @@
           <w:sz w:val="22"/>
           <w:szCs w:val="22"/>
         </w:rPr>
+        <w:t>:repo</w:t>
+      </w:r>
+      <w:proofErr w:type="gramEnd"/>
+      <w:r>
+        <w:rPr>
+          <w:rFonts w:ascii="Courier New" w:hAnsi="Courier New" w:cs="Courier New"/>
+          <w:b w:val="0"/>
+          <w:bCs w:val="0"/>
+          <w:sz w:val="22"/>
+          <w:szCs w:val="22"/>
+        </w:rPr>
+        <w:t>/git/</w:t>
+      </w:r>
+      <w:r>
+        <w:rPr>
+          <w:rFonts w:ascii="Courier New" w:hAnsi="Courier New" w:cs="Courier New"/>
+          <w:b w:val="0"/>
+          <w:bCs w:val="0"/>
+          <w:sz w:val="22"/>
+          <w:szCs w:val="22"/>
+        </w:rPr>
         <w:t>diff</w:t>
       </w:r>
-      <w:proofErr w:type="gramEnd"/>
     </w:p>
     <w:p>
       <w:pPr>
@@ -2383,8 +2076,9 @@
           <w:sz w:val="22"/>
           <w:szCs w:val="22"/>
         </w:rPr>
-        <w:t>/:user/</w:t>
-      </w:r>
+        <w:t>/:user</w:t>
+      </w:r>
+      <w:proofErr w:type="gramStart"/>
       <w:r>
         <w:rPr>
           <w:rFonts w:ascii="Courier New" w:hAnsi="Courier New" w:cs="Courier New"/>
@@ -2393,9 +2087,8 @@
           <w:sz w:val="22"/>
           <w:szCs w:val="22"/>
         </w:rPr>
-        <w:t>:repo/git/</w:t>
-      </w:r>
-      <w:proofErr w:type="gramStart"/>
+        <w:t>/</w:t>
+      </w:r>
       <w:r>
         <w:rPr>
           <w:rFonts w:ascii="Courier New" w:hAnsi="Courier New" w:cs="Courier New"/>
@@ -2404,9 +2097,29 @@
           <w:sz w:val="22"/>
           <w:szCs w:val="22"/>
         </w:rPr>
+        <w:t>:repo</w:t>
+      </w:r>
+      <w:proofErr w:type="gramEnd"/>
+      <w:r>
+        <w:rPr>
+          <w:rFonts w:ascii="Courier New" w:hAnsi="Courier New" w:cs="Courier New"/>
+          <w:b w:val="0"/>
+          <w:bCs w:val="0"/>
+          <w:sz w:val="22"/>
+          <w:szCs w:val="22"/>
+        </w:rPr>
+        <w:t>/git/</w:t>
+      </w:r>
+      <w:r>
+        <w:rPr>
+          <w:rFonts w:ascii="Courier New" w:hAnsi="Courier New" w:cs="Courier New"/>
+          <w:b w:val="0"/>
+          <w:bCs w:val="0"/>
+          <w:sz w:val="22"/>
+          <w:szCs w:val="22"/>
+        </w:rPr>
         <w:t>diff</w:t>
       </w:r>
-      <w:proofErr w:type="gramEnd"/>
     </w:p>
     <w:p>
       <w:pPr>
@@ -2730,7 +2443,6 @@
         <w:rPr>
           <w:rFonts w:ascii="Times New Roman" w:hAnsi="Times New Roman" w:cs="Times New Roman"/>
         </w:rPr>
-        <w:lastRenderedPageBreak/>
         <w:t>Dependency Description</w:t>
       </w:r>
       <w:r>
@@ -3064,7 +2776,6 @@
         </w:rPr>
         <w:t xml:space="preserve">we must also note that </w:t>
       </w:r>
-      <w:proofErr w:type="spellStart"/>
       <w:r>
         <w:rPr>
           <w:rFonts w:ascii="Times New Roman" w:hAnsi="Times New Roman" w:cs="Times New Roman"/>
@@ -3072,9 +2783,8 @@
           <w:sz w:val="24"/>
           <w:szCs w:val="24"/>
         </w:rPr>
-        <w:t>GitGoing</w:t>
-      </w:r>
-      <w:proofErr w:type="spellEnd"/>
+        <w:t xml:space="preserve">GitGoing largely relies on the Git Diff </w:t>
+      </w:r>
       <w:r>
         <w:rPr>
           <w:rFonts w:ascii="Times New Roman" w:hAnsi="Times New Roman" w:cs="Times New Roman"/>
@@ -3082,7 +2792,7 @@
           <w:sz w:val="24"/>
           <w:szCs w:val="24"/>
         </w:rPr>
-        <w:t xml:space="preserve"> largely relies on the Git Diff </w:t>
+        <w:t>command</w:t>
       </w:r>
       <w:r>
         <w:rPr>
@@ -3091,7 +2801,7 @@
           <w:sz w:val="24"/>
           <w:szCs w:val="24"/>
         </w:rPr>
-        <w:t>command</w:t>
+        <w:t xml:space="preserve"> to </w:t>
       </w:r>
       <w:r>
         <w:rPr>
@@ -3100,36 +2810,7 @@
           <w:sz w:val="24"/>
           <w:szCs w:val="24"/>
         </w:rPr>
-        <w:t xml:space="preserve"> to </w:t>
-      </w:r>
-      <w:r>
-        <w:rPr>
-          <w:rFonts w:ascii="Times New Roman" w:hAnsi="Times New Roman" w:cs="Times New Roman"/>
-          <w:b w:val="0"/>
-          <w:sz w:val="24"/>
-          <w:szCs w:val="24"/>
-        </w:rPr>
-        <w:t xml:space="preserve">track such changes within different files that are uploaded into the system. This is a vital aspect that allows the Code review to work. </w:t>
-      </w:r>
-      <w:proofErr w:type="spellStart"/>
-      <w:r>
-        <w:rPr>
-          <w:rFonts w:ascii="Times New Roman" w:hAnsi="Times New Roman" w:cs="Times New Roman"/>
-          <w:b w:val="0"/>
-          <w:sz w:val="24"/>
-          <w:szCs w:val="24"/>
-        </w:rPr>
-        <w:t>GitGoing</w:t>
-      </w:r>
-      <w:proofErr w:type="spellEnd"/>
-      <w:r>
-        <w:rPr>
-          <w:rFonts w:ascii="Times New Roman" w:hAnsi="Times New Roman" w:cs="Times New Roman"/>
-          <w:b w:val="0"/>
-          <w:sz w:val="24"/>
-          <w:szCs w:val="24"/>
-        </w:rPr>
-        <w:t xml:space="preserve"> implements this command using the Python/Flask framework, along with many other common Git command in order to process and track changes to review code.</w:t>
+        <w:t>track such changes within different files that are uploaded into the system. This is a vital aspect that allows the Code review to work. GitGoing implements this command using the Python/Flask framework, along with many other common Git command in order to process and track changes to review code.</w:t>
       </w:r>
     </w:p>
     <w:p>
@@ -3348,27 +3029,7 @@
           <w:szCs w:val="24"/>
         </w:rPr>
         <w:br/>
-        <w:t xml:space="preserve">Listed above are the module interface components in </w:t>
-      </w:r>
-      <w:proofErr w:type="spellStart"/>
-      <w:r>
-        <w:rPr>
-          <w:rFonts w:ascii="Times" w:hAnsi="Times"/>
-          <w:b w:val="0"/>
-          <w:sz w:val="24"/>
-          <w:szCs w:val="24"/>
-        </w:rPr>
-        <w:t>GitGoing</w:t>
-      </w:r>
-      <w:proofErr w:type="spellEnd"/>
-      <w:r>
-        <w:rPr>
-          <w:rFonts w:ascii="Times" w:hAnsi="Times"/>
-          <w:b w:val="0"/>
-          <w:sz w:val="24"/>
-          <w:szCs w:val="24"/>
-        </w:rPr>
-        <w:t xml:space="preserve">. A majority of the user interfaces used </w:t>
+        <w:t xml:space="preserve">Listed above are the module interface components in GitGoing. A majority of the user interfaces used </w:t>
       </w:r>
       <w:r>
         <w:rPr>
@@ -3397,6 +3058,22 @@
         </w:rPr>
         <w:t xml:space="preserve"> stored in the database. For example, a client’s login information, notifications, editing history, files, and chat history is required to be stored in the database for the code review to function. Retrieving this data will require a user authentication system to allow access to these services.</w:t>
       </w:r>
+    </w:p>
+    <w:p>
+      <w:pPr>
+        <w:pStyle w:val="Heading2"/>
+        <w:tabs>
+          <w:tab w:val="left" w:pos="1003"/>
+        </w:tabs>
+        <w:spacing w:line="480" w:lineRule="auto"/>
+        <w:ind w:left="1410" w:firstLine="0"/>
+        <w:rPr>
+          <w:rFonts w:ascii="Times" w:hAnsi="Times" w:cs="Times New Roman"/>
+          <w:b w:val="0"/>
+          <w:sz w:val="24"/>
+          <w:szCs w:val="24"/>
+        </w:rPr>
+      </w:pPr>
     </w:p>
     <w:p>
       <w:pPr>
@@ -3497,7 +3174,6 @@
         <w:rPr>
           <w:rFonts w:ascii="Times New Roman" w:hAnsi="Times New Roman" w:cs="Times New Roman"/>
         </w:rPr>
-        <w:lastRenderedPageBreak/>
         <w:t>User Interfaces (GUI)</w:t>
       </w:r>
       <w:r>
@@ -3511,7 +3187,12 @@
           <w:rFonts w:ascii="Times New Roman" w:hAnsi="Times New Roman" w:cs="Times New Roman"/>
         </w:rPr>
         <w:br/>
-        <w:t>Main Window</w:t>
+      </w:r>
+      <w:r>
+        <w:rPr>
+          <w:rFonts w:ascii="Times New Roman" w:hAnsi="Times New Roman" w:cs="Times New Roman"/>
+        </w:rPr>
+        <w:t>Login</w:t>
       </w:r>
       <w:r>
         <w:rPr>
@@ -3525,10 +3206,10 @@
           <w:noProof/>
         </w:rPr>
         <w:drawing>
-          <wp:inline distT="0" distB="0" distL="0" distR="0" wp14:anchorId="0ACB810B" wp14:editId="7BEC8D81">
-            <wp:extent cx="3971925" cy="2583621"/>
-            <wp:effectExtent l="0" t="0" r="0" b="7620"/>
-            <wp:docPr id="14" name="Picture 14"/>
+          <wp:inline distT="0" distB="0" distL="0" distR="0" wp14:anchorId="3E5B4FEA" wp14:editId="5015A437">
+            <wp:extent cx="2650704" cy="3246120"/>
+            <wp:effectExtent l="0" t="0" r="0" b="0"/>
+            <wp:docPr id="8" name="Picture 8"/>
             <wp:cNvGraphicFramePr>
               <a:graphicFrameLocks xmlns:a="http://schemas.openxmlformats.org/drawingml/2006/main" noChangeAspect="1"/>
             </wp:cNvGraphicFramePr>
@@ -3536,36 +3217,23 @@
               <a:graphicData uri="http://schemas.openxmlformats.org/drawingml/2006/picture">
                 <pic:pic xmlns:pic="http://schemas.openxmlformats.org/drawingml/2006/picture">
                   <pic:nvPicPr>
-                    <pic:cNvPr id="0" name="Picture 2"/>
-                    <pic:cNvPicPr>
-                      <a:picLocks noChangeAspect="1" noChangeArrowheads="1"/>
-                    </pic:cNvPicPr>
+                    <pic:cNvPr id="1" name=""/>
+                    <pic:cNvPicPr/>
                   </pic:nvPicPr>
                   <pic:blipFill>
-                    <a:blip r:embed="rId13">
-                      <a:extLst>
-                        <a:ext uri="{28A0092B-C50C-407E-A947-70E740481C1C}">
-                          <a14:useLocalDpi xmlns:a14="http://schemas.microsoft.com/office/drawing/2010/main" val="0"/>
-                        </a:ext>
-                      </a:extLst>
-                    </a:blip>
-                    <a:srcRect/>
+                    <a:blip r:embed="rId13"/>
                     <a:stretch>
                       <a:fillRect/>
                     </a:stretch>
                   </pic:blipFill>
-                  <pic:spPr bwMode="auto">
+                  <pic:spPr>
                     <a:xfrm>
                       <a:off x="0" y="0"/>
-                      <a:ext cx="3995735" cy="2599109"/>
+                      <a:ext cx="2659934" cy="3257423"/>
                     </a:xfrm>
                     <a:prstGeom prst="rect">
                       <a:avLst/>
                     </a:prstGeom>
-                    <a:noFill/>
-                    <a:ln>
-                      <a:noFill/>
-                    </a:ln>
                   </pic:spPr>
                 </pic:pic>
               </a:graphicData>
@@ -3573,12 +3241,18 @@
           </wp:inline>
         </w:drawing>
       </w:r>
-      <w:r>
-        <w:rPr>
-          <w:rFonts w:ascii="Times New Roman" w:hAnsi="Times New Roman" w:cs="Times New Roman"/>
-        </w:rPr>
-        <w:br/>
-      </w:r>
+    </w:p>
+    <w:p>
+      <w:pPr>
+        <w:pStyle w:val="Heading2"/>
+        <w:tabs>
+          <w:tab w:val="left" w:pos="1003"/>
+        </w:tabs>
+        <w:ind w:left="1410" w:firstLine="0"/>
+        <w:rPr>
+          <w:rFonts w:ascii="Times New Roman" w:hAnsi="Times New Roman" w:cs="Times New Roman"/>
+        </w:rPr>
+      </w:pPr>
       <w:r>
         <w:rPr>
           <w:rFonts w:ascii="Times New Roman" w:hAnsi="Times New Roman" w:cs="Times New Roman"/>
@@ -3598,10 +3272,10 @@
           <w:noProof/>
         </w:rPr>
         <w:drawing>
-          <wp:inline distT="0" distB="0" distL="0" distR="0" wp14:anchorId="10BEFA98" wp14:editId="53EBBCDB">
-            <wp:extent cx="4343400" cy="1459495"/>
-            <wp:effectExtent l="0" t="0" r="0" b="7620"/>
-            <wp:docPr id="15" name="Picture 15"/>
+          <wp:inline distT="0" distB="0" distL="0" distR="0" wp14:anchorId="0273240C" wp14:editId="32466BA6">
+            <wp:extent cx="2918460" cy="1766435"/>
+            <wp:effectExtent l="0" t="0" r="0" b="5715"/>
+            <wp:docPr id="10" name="Picture 10"/>
             <wp:cNvGraphicFramePr>
               <a:graphicFrameLocks xmlns:a="http://schemas.openxmlformats.org/drawingml/2006/main" noChangeAspect="1"/>
             </wp:cNvGraphicFramePr>
@@ -3609,36 +3283,23 @@
               <a:graphicData uri="http://schemas.openxmlformats.org/drawingml/2006/picture">
                 <pic:pic xmlns:pic="http://schemas.openxmlformats.org/drawingml/2006/picture">
                   <pic:nvPicPr>
-                    <pic:cNvPr id="0" name="Picture 3"/>
-                    <pic:cNvPicPr>
-                      <a:picLocks noChangeAspect="1" noChangeArrowheads="1"/>
-                    </pic:cNvPicPr>
+                    <pic:cNvPr id="1" name=""/>
+                    <pic:cNvPicPr/>
                   </pic:nvPicPr>
                   <pic:blipFill>
-                    <a:blip r:embed="rId14">
-                      <a:extLst>
-                        <a:ext uri="{28A0092B-C50C-407E-A947-70E740481C1C}">
-                          <a14:useLocalDpi xmlns:a14="http://schemas.microsoft.com/office/drawing/2010/main" val="0"/>
-                        </a:ext>
-                      </a:extLst>
-                    </a:blip>
-                    <a:srcRect/>
+                    <a:blip r:embed="rId14"/>
                     <a:stretch>
                       <a:fillRect/>
                     </a:stretch>
                   </pic:blipFill>
-                  <pic:spPr bwMode="auto">
+                  <pic:spPr>
                     <a:xfrm>
                       <a:off x="0" y="0"/>
-                      <a:ext cx="4366468" cy="1467246"/>
+                      <a:ext cx="2969271" cy="1797189"/>
                     </a:xfrm>
                     <a:prstGeom prst="rect">
                       <a:avLst/>
                     </a:prstGeom>
-                    <a:noFill/>
-                    <a:ln>
-                      <a:noFill/>
-                    </a:ln>
                   </pic:spPr>
                 </pic:pic>
               </a:graphicData>
@@ -3649,32 +3310,13 @@
       <w:r>
         <w:rPr>
           <w:rFonts w:ascii="Times New Roman" w:hAnsi="Times New Roman" w:cs="Times New Roman"/>
-        </w:rPr>
-        <w:br/>
-      </w:r>
-      <w:r>
-        <w:rPr>
-          <w:rFonts w:ascii="Times New Roman" w:hAnsi="Times New Roman" w:cs="Times New Roman"/>
-        </w:rPr>
-        <w:br/>
-        <w:t>Review Lister</w:t>
-      </w:r>
-      <w:r>
-        <w:rPr>
-          <w:rFonts w:ascii="Times New Roman" w:hAnsi="Times New Roman" w:cs="Times New Roman"/>
-        </w:rPr>
-        <w:br/>
-      </w:r>
-      <w:r>
-        <w:rPr>
-          <w:rFonts w:ascii="Times New Roman" w:hAnsi="Times New Roman" w:cs="Times New Roman"/>
           <w:noProof/>
         </w:rPr>
         <w:drawing>
-          <wp:inline distT="0" distB="0" distL="0" distR="0" wp14:anchorId="7663E455" wp14:editId="45043F6D">
-            <wp:extent cx="4343400" cy="1340209"/>
-            <wp:effectExtent l="0" t="0" r="0" b="0"/>
-            <wp:docPr id="16" name="Picture 16"/>
+          <wp:inline distT="0" distB="0" distL="0" distR="0" wp14:anchorId="3A270C41" wp14:editId="38208EF1">
+            <wp:extent cx="2384593" cy="1424940"/>
+            <wp:effectExtent l="0" t="0" r="0" b="3810"/>
+            <wp:docPr id="22" name="Picture 22"/>
             <wp:cNvGraphicFramePr>
               <a:graphicFrameLocks xmlns:a="http://schemas.openxmlformats.org/drawingml/2006/main" noChangeAspect="1"/>
             </wp:cNvGraphicFramePr>
@@ -3682,36 +3324,23 @@
               <a:graphicData uri="http://schemas.openxmlformats.org/drawingml/2006/picture">
                 <pic:pic xmlns:pic="http://schemas.openxmlformats.org/drawingml/2006/picture">
                   <pic:nvPicPr>
-                    <pic:cNvPr id="0" name="Picture 4"/>
-                    <pic:cNvPicPr>
-                      <a:picLocks noChangeAspect="1" noChangeArrowheads="1"/>
-                    </pic:cNvPicPr>
+                    <pic:cNvPr id="1" name=""/>
+                    <pic:cNvPicPr/>
                   </pic:nvPicPr>
                   <pic:blipFill>
-                    <a:blip r:embed="rId15">
-                      <a:extLst>
-                        <a:ext uri="{28A0092B-C50C-407E-A947-70E740481C1C}">
-                          <a14:useLocalDpi xmlns:a14="http://schemas.microsoft.com/office/drawing/2010/main" val="0"/>
-                        </a:ext>
-                      </a:extLst>
-                    </a:blip>
-                    <a:srcRect/>
+                    <a:blip r:embed="rId15"/>
                     <a:stretch>
                       <a:fillRect/>
                     </a:stretch>
                   </pic:blipFill>
-                  <pic:spPr bwMode="auto">
+                  <pic:spPr>
                     <a:xfrm>
                       <a:off x="0" y="0"/>
-                      <a:ext cx="4369172" cy="1348161"/>
+                      <a:ext cx="2396159" cy="1431851"/>
                     </a:xfrm>
                     <a:prstGeom prst="rect">
                       <a:avLst/>
                     </a:prstGeom>
-                    <a:noFill/>
-                    <a:ln>
-                      <a:noFill/>
-                    </a:ln>
                   </pic:spPr>
                 </pic:pic>
               </a:graphicData>
@@ -3731,78 +3360,6 @@
           <w:rFonts w:ascii="Times New Roman" w:hAnsi="Times New Roman" w:cs="Times New Roman"/>
         </w:rPr>
       </w:pPr>
-    </w:p>
-    <w:p>
-      <w:pPr>
-        <w:pStyle w:val="Heading2"/>
-        <w:tabs>
-          <w:tab w:val="left" w:pos="1003"/>
-        </w:tabs>
-        <w:ind w:left="1410" w:firstLine="0"/>
-        <w:rPr>
-          <w:rFonts w:ascii="Times New Roman" w:hAnsi="Times New Roman" w:cs="Times New Roman"/>
-        </w:rPr>
-      </w:pPr>
-    </w:p>
-    <w:p>
-      <w:pPr>
-        <w:pStyle w:val="Heading2"/>
-        <w:tabs>
-          <w:tab w:val="left" w:pos="1003"/>
-        </w:tabs>
-        <w:ind w:left="1410" w:firstLine="0"/>
-        <w:rPr>
-          <w:rFonts w:ascii="Times New Roman" w:hAnsi="Times New Roman" w:cs="Times New Roman"/>
-        </w:rPr>
-      </w:pPr>
-    </w:p>
-    <w:p>
-      <w:pPr>
-        <w:pStyle w:val="Heading2"/>
-        <w:tabs>
-          <w:tab w:val="left" w:pos="1003"/>
-        </w:tabs>
-        <w:ind w:left="1410" w:firstLine="0"/>
-        <w:rPr>
-          <w:rFonts w:ascii="Times New Roman" w:hAnsi="Times New Roman" w:cs="Times New Roman"/>
-        </w:rPr>
-      </w:pPr>
-    </w:p>
-    <w:p>
-      <w:pPr>
-        <w:pStyle w:val="Heading2"/>
-        <w:tabs>
-          <w:tab w:val="left" w:pos="1003"/>
-        </w:tabs>
-        <w:ind w:left="1410" w:firstLine="0"/>
-        <w:rPr>
-          <w:rFonts w:ascii="Times New Roman" w:hAnsi="Times New Roman" w:cs="Times New Roman"/>
-        </w:rPr>
-      </w:pPr>
-    </w:p>
-    <w:p>
-      <w:pPr>
-        <w:pStyle w:val="Heading2"/>
-        <w:tabs>
-          <w:tab w:val="left" w:pos="1003"/>
-        </w:tabs>
-        <w:ind w:left="1410" w:firstLine="0"/>
-        <w:rPr>
-          <w:rFonts w:ascii="Times New Roman" w:hAnsi="Times New Roman" w:cs="Times New Roman"/>
-        </w:rPr>
-      </w:pPr>
-    </w:p>
-    <w:p>
-      <w:pPr>
-        <w:pStyle w:val="Heading2"/>
-        <w:tabs>
-          <w:tab w:val="left" w:pos="1003"/>
-        </w:tabs>
-        <w:ind w:left="1410" w:firstLine="0"/>
-        <w:rPr>
-          <w:rFonts w:ascii="Times New Roman" w:hAnsi="Times New Roman" w:cs="Times New Roman"/>
-        </w:rPr>
-      </w:pPr>
       <w:r>
         <w:rPr>
           <w:rFonts w:ascii="Times New Roman" w:hAnsi="Times New Roman" w:cs="Times New Roman"/>
@@ -3813,8 +3370,14 @@
         <w:rPr>
           <w:rFonts w:ascii="Times New Roman" w:hAnsi="Times New Roman" w:cs="Times New Roman"/>
         </w:rPr>
+        <w:br/>
+      </w:r>
+      <w:r>
+        <w:rPr>
+          <w:rFonts w:ascii="Times New Roman" w:hAnsi="Times New Roman" w:cs="Times New Roman"/>
+        </w:rPr>
         <w:lastRenderedPageBreak/>
-        <w:t>Diff Window</w:t>
+        <w:t>Review Lister</w:t>
       </w:r>
       <w:r>
         <w:rPr>
@@ -3828,10 +3391,10 @@
           <w:noProof/>
         </w:rPr>
         <w:drawing>
-          <wp:inline distT="0" distB="0" distL="0" distR="0" wp14:anchorId="0763316D" wp14:editId="516E285E">
-            <wp:extent cx="4343400" cy="2736750"/>
-            <wp:effectExtent l="0" t="0" r="0" b="6985"/>
-            <wp:docPr id="17" name="Picture 17"/>
+          <wp:inline distT="0" distB="0" distL="0" distR="0" wp14:anchorId="15D8DE72" wp14:editId="3BDA7243">
+            <wp:extent cx="4848902" cy="2038635"/>
+            <wp:effectExtent l="0" t="0" r="0" b="0"/>
+            <wp:docPr id="23" name="Picture 23"/>
             <wp:cNvGraphicFramePr>
               <a:graphicFrameLocks xmlns:a="http://schemas.openxmlformats.org/drawingml/2006/main" noChangeAspect="1"/>
             </wp:cNvGraphicFramePr>
@@ -3839,36 +3402,101 @@
               <a:graphicData uri="http://schemas.openxmlformats.org/drawingml/2006/picture">
                 <pic:pic xmlns:pic="http://schemas.openxmlformats.org/drawingml/2006/picture">
                   <pic:nvPicPr>
-                    <pic:cNvPr id="0" name="Picture 5"/>
-                    <pic:cNvPicPr>
-                      <a:picLocks noChangeAspect="1" noChangeArrowheads="1"/>
-                    </pic:cNvPicPr>
+                    <pic:cNvPr id="1" name=""/>
+                    <pic:cNvPicPr/>
                   </pic:nvPicPr>
                   <pic:blipFill>
-                    <a:blip r:embed="rId16">
-                      <a:extLst>
-                        <a:ext uri="{28A0092B-C50C-407E-A947-70E740481C1C}">
-                          <a14:useLocalDpi xmlns:a14="http://schemas.microsoft.com/office/drawing/2010/main" val="0"/>
-                        </a:ext>
-                      </a:extLst>
-                    </a:blip>
-                    <a:srcRect/>
+                    <a:blip r:embed="rId16"/>
                     <a:stretch>
                       <a:fillRect/>
                     </a:stretch>
                   </pic:blipFill>
-                  <pic:spPr bwMode="auto">
+                  <pic:spPr>
                     <a:xfrm>
                       <a:off x="0" y="0"/>
-                      <a:ext cx="4381097" cy="2760503"/>
+                      <a:ext cx="4848902" cy="2038635"/>
                     </a:xfrm>
                     <a:prstGeom prst="rect">
                       <a:avLst/>
                     </a:prstGeom>
-                    <a:noFill/>
-                    <a:ln>
-                      <a:noFill/>
-                    </a:ln>
+                  </pic:spPr>
+                </pic:pic>
+              </a:graphicData>
+            </a:graphic>
+          </wp:inline>
+        </w:drawing>
+      </w:r>
+    </w:p>
+    <w:p>
+      <w:pPr>
+        <w:pStyle w:val="Heading2"/>
+        <w:tabs>
+          <w:tab w:val="left" w:pos="1003"/>
+        </w:tabs>
+        <w:ind w:left="0" w:firstLine="0"/>
+        <w:rPr>
+          <w:rFonts w:ascii="Times New Roman" w:hAnsi="Times New Roman" w:cs="Times New Roman"/>
+        </w:rPr>
+      </w:pPr>
+    </w:p>
+    <w:p>
+      <w:pPr>
+        <w:pStyle w:val="Heading2"/>
+        <w:tabs>
+          <w:tab w:val="left" w:pos="1003"/>
+        </w:tabs>
+        <w:ind w:left="1410" w:firstLine="0"/>
+        <w:rPr>
+          <w:rFonts w:ascii="Times New Roman" w:hAnsi="Times New Roman" w:cs="Times New Roman"/>
+        </w:rPr>
+      </w:pPr>
+      <w:r>
+        <w:rPr>
+          <w:rFonts w:ascii="Times New Roman" w:hAnsi="Times New Roman" w:cs="Times New Roman"/>
+        </w:rPr>
+        <w:br/>
+        <w:t>Diff Window</w:t>
+      </w:r>
+      <w:r>
+        <w:rPr>
+          <w:rFonts w:ascii="Times New Roman" w:hAnsi="Times New Roman" w:cs="Times New Roman"/>
+        </w:rPr>
+        <w:br/>
+      </w:r>
+      <w:r>
+        <w:rPr>
+          <w:rFonts w:ascii="Times New Roman" w:hAnsi="Times New Roman" w:cs="Times New Roman"/>
+          <w:noProof/>
+        </w:rPr>
+        <w:drawing>
+          <wp:inline distT="0" distB="0" distL="0" distR="0" wp14:anchorId="71B13587" wp14:editId="365F64CB">
+            <wp:extent cx="4373880" cy="2693726"/>
+            <wp:effectExtent l="0" t="0" r="7620" b="0"/>
+            <wp:docPr id="24" name="Picture 24"/>
+            <wp:cNvGraphicFramePr>
+              <a:graphicFrameLocks xmlns:a="http://schemas.openxmlformats.org/drawingml/2006/main" noChangeAspect="1"/>
+            </wp:cNvGraphicFramePr>
+            <a:graphic xmlns:a="http://schemas.openxmlformats.org/drawingml/2006/main">
+              <a:graphicData uri="http://schemas.openxmlformats.org/drawingml/2006/picture">
+                <pic:pic xmlns:pic="http://schemas.openxmlformats.org/drawingml/2006/picture">
+                  <pic:nvPicPr>
+                    <pic:cNvPr id="1" name=""/>
+                    <pic:cNvPicPr/>
+                  </pic:nvPicPr>
+                  <pic:blipFill>
+                    <a:blip r:embed="rId17"/>
+                    <a:stretch>
+                      <a:fillRect/>
+                    </a:stretch>
+                  </pic:blipFill>
+                  <pic:spPr>
+                    <a:xfrm>
+                      <a:off x="0" y="0"/>
+                      <a:ext cx="4404386" cy="2712513"/>
+                    </a:xfrm>
+                    <a:prstGeom prst="rect">
+                      <a:avLst/>
+                    </a:prstGeom>
                   </pic:spPr>
                 </pic:pic>
               </a:graphicData>
@@ -3918,7 +3546,7 @@
                     </pic:cNvPicPr>
                   </pic:nvPicPr>
                   <pic:blipFill>
-                    <a:blip r:embed="rId17">
+                    <a:blip r:embed="rId18">
                       <a:extLst>
                         <a:ext uri="{28A0092B-C50C-407E-A947-70E740481C1C}">
                           <a14:useLocalDpi xmlns:a14="http://schemas.microsoft.com/office/drawing/2010/main" val="0"/>
@@ -3949,6 +3577,66 @@
           </wp:inline>
         </w:drawing>
       </w:r>
+    </w:p>
+    <w:p>
+      <w:pPr>
+        <w:pStyle w:val="Heading2"/>
+        <w:tabs>
+          <w:tab w:val="left" w:pos="1003"/>
+        </w:tabs>
+        <w:ind w:left="1410" w:firstLine="0"/>
+        <w:rPr>
+          <w:rFonts w:ascii="Times New Roman" w:hAnsi="Times New Roman" w:cs="Times New Roman"/>
+        </w:rPr>
+      </w:pPr>
+    </w:p>
+    <w:p>
+      <w:pPr>
+        <w:pStyle w:val="Heading2"/>
+        <w:tabs>
+          <w:tab w:val="left" w:pos="1003"/>
+        </w:tabs>
+        <w:ind w:left="1410" w:firstLine="0"/>
+        <w:rPr>
+          <w:rFonts w:ascii="Times New Roman" w:hAnsi="Times New Roman" w:cs="Times New Roman"/>
+        </w:rPr>
+      </w:pPr>
+    </w:p>
+    <w:p>
+      <w:pPr>
+        <w:pStyle w:val="Heading2"/>
+        <w:tabs>
+          <w:tab w:val="left" w:pos="1003"/>
+        </w:tabs>
+        <w:ind w:left="1410" w:firstLine="0"/>
+        <w:rPr>
+          <w:rFonts w:ascii="Times New Roman" w:hAnsi="Times New Roman" w:cs="Times New Roman"/>
+        </w:rPr>
+      </w:pPr>
+    </w:p>
+    <w:p>
+      <w:pPr>
+        <w:pStyle w:val="Heading2"/>
+        <w:tabs>
+          <w:tab w:val="left" w:pos="1003"/>
+        </w:tabs>
+        <w:ind w:left="1410" w:firstLine="0"/>
+        <w:rPr>
+          <w:rFonts w:ascii="Times New Roman" w:hAnsi="Times New Roman" w:cs="Times New Roman"/>
+        </w:rPr>
+      </w:pPr>
+    </w:p>
+    <w:p>
+      <w:pPr>
+        <w:pStyle w:val="Heading2"/>
+        <w:tabs>
+          <w:tab w:val="left" w:pos="1003"/>
+        </w:tabs>
+        <w:ind w:left="1410" w:firstLine="0"/>
+        <w:rPr>
+          <w:rFonts w:ascii="Times New Roman" w:hAnsi="Times New Roman" w:cs="Times New Roman"/>
+        </w:rPr>
+      </w:pPr>
       <w:r>
         <w:rPr>
           <w:rFonts w:ascii="Times New Roman" w:hAnsi="Times New Roman" w:cs="Times New Roman"/>
@@ -3966,6 +3654,12 @@
           <w:rFonts w:ascii="Times New Roman" w:hAnsi="Times New Roman" w:cs="Times New Roman"/>
         </w:rPr>
         <w:br/>
+      </w:r>
+      <w:r>
+        <w:rPr>
+          <w:rFonts w:ascii="Times New Roman" w:hAnsi="Times New Roman" w:cs="Times New Roman"/>
+        </w:rPr>
+        <w:lastRenderedPageBreak/>
         <w:t>Social Dropdown</w:t>
       </w:r>
       <w:r>
@@ -3997,7 +3691,7 @@
                     </pic:cNvPicPr>
                   </pic:nvPicPr>
                   <pic:blipFill>
-                    <a:blip r:embed="rId18">
+                    <a:blip r:embed="rId19">
                       <a:extLst>
                         <a:ext uri="{28A0092B-C50C-407E-A947-70E740481C1C}">
                           <a14:useLocalDpi xmlns:a14="http://schemas.microsoft.com/office/drawing/2010/main" val="0"/>
@@ -4038,7 +3732,6 @@
         <w:rPr>
           <w:rFonts w:ascii="Times New Roman" w:hAnsi="Times New Roman" w:cs="Times New Roman"/>
         </w:rPr>
-        <w:lastRenderedPageBreak/>
         <w:br/>
         <w:t>Notification Dropdown</w:t>
       </w:r>
@@ -4071,7 +3764,7 @@
                     </pic:cNvPicPr>
                   </pic:nvPicPr>
                   <pic:blipFill>
-                    <a:blip r:embed="rId19">
+                    <a:blip r:embed="rId20">
                       <a:extLst>
                         <a:ext uri="{28A0092B-C50C-407E-A947-70E740481C1C}">
                           <a14:useLocalDpi xmlns:a14="http://schemas.microsoft.com/office/drawing/2010/main" val="0"/>
@@ -4105,6 +3798,78 @@
     </w:p>
     <w:p>
       <w:pPr>
+        <w:pStyle w:val="Heading2"/>
+        <w:tabs>
+          <w:tab w:val="left" w:pos="1003"/>
+        </w:tabs>
+        <w:ind w:left="1410" w:firstLine="0"/>
+        <w:rPr>
+          <w:rFonts w:ascii="Times New Roman" w:hAnsi="Times New Roman" w:cs="Times New Roman"/>
+        </w:rPr>
+      </w:pPr>
+    </w:p>
+    <w:p>
+      <w:pPr>
+        <w:pStyle w:val="Heading2"/>
+        <w:tabs>
+          <w:tab w:val="left" w:pos="1003"/>
+        </w:tabs>
+        <w:ind w:left="1410" w:firstLine="0"/>
+        <w:rPr>
+          <w:rFonts w:ascii="Times New Roman" w:hAnsi="Times New Roman" w:cs="Times New Roman"/>
+        </w:rPr>
+      </w:pPr>
+    </w:p>
+    <w:p>
+      <w:pPr>
+        <w:pStyle w:val="Heading2"/>
+        <w:tabs>
+          <w:tab w:val="left" w:pos="1003"/>
+        </w:tabs>
+        <w:ind w:left="1410" w:firstLine="0"/>
+        <w:rPr>
+          <w:rFonts w:ascii="Times New Roman" w:hAnsi="Times New Roman" w:cs="Times New Roman"/>
+        </w:rPr>
+      </w:pPr>
+    </w:p>
+    <w:p>
+      <w:pPr>
+        <w:pStyle w:val="Heading2"/>
+        <w:tabs>
+          <w:tab w:val="left" w:pos="1003"/>
+        </w:tabs>
+        <w:ind w:left="1410" w:firstLine="0"/>
+        <w:rPr>
+          <w:rFonts w:ascii="Times New Roman" w:hAnsi="Times New Roman" w:cs="Times New Roman"/>
+        </w:rPr>
+      </w:pPr>
+    </w:p>
+    <w:p>
+      <w:pPr>
+        <w:pStyle w:val="Heading2"/>
+        <w:tabs>
+          <w:tab w:val="left" w:pos="1003"/>
+        </w:tabs>
+        <w:ind w:left="1410" w:firstLine="0"/>
+        <w:rPr>
+          <w:rFonts w:ascii="Times New Roman" w:hAnsi="Times New Roman" w:cs="Times New Roman"/>
+        </w:rPr>
+      </w:pPr>
+    </w:p>
+    <w:p>
+      <w:pPr>
+        <w:pStyle w:val="Heading2"/>
+        <w:tabs>
+          <w:tab w:val="left" w:pos="1003"/>
+        </w:tabs>
+        <w:ind w:left="1410" w:firstLine="0"/>
+        <w:rPr>
+          <w:rFonts w:ascii="Times New Roman" w:hAnsi="Times New Roman" w:cs="Times New Roman"/>
+        </w:rPr>
+      </w:pPr>
+    </w:p>
+    <w:p>
+      <w:pPr>
         <w:pStyle w:val="Heading3"/>
         <w:numPr>
           <w:ilvl w:val="0"/>
@@ -4124,6 +3889,7 @@
           <w:rFonts w:ascii="Times New Roman" w:hAnsi="Times New Roman" w:cs="Times New Roman"/>
           <w:sz w:val="32"/>
         </w:rPr>
+        <w:lastRenderedPageBreak/>
         <w:t>D</w:t>
       </w:r>
       <w:r>
@@ -4208,7 +3974,7 @@
                     <pic:cNvPicPr/>
                   </pic:nvPicPr>
                   <pic:blipFill>
-                    <a:blip r:embed="rId20">
+                    <a:blip r:embed="rId21">
                       <a:extLst>
                         <a:ext uri="{28A0092B-C50C-407E-A947-70E740481C1C}">
                           <a14:useLocalDpi xmlns:a14="http://schemas.microsoft.com/office/drawing/2010/main" val="0"/>
@@ -4275,7 +4041,6 @@
           <w:noProof/>
           <w:sz w:val="24"/>
         </w:rPr>
-        <w:lastRenderedPageBreak/>
         <w:drawing>
           <wp:inline distT="0" distB="0" distL="0" distR="0" wp14:anchorId="1EA5AFCB" wp14:editId="017DF41D">
             <wp:extent cx="5063096" cy="3390900"/>
@@ -4292,7 +4057,7 @@
                     <pic:cNvPicPr/>
                   </pic:nvPicPr>
                   <pic:blipFill>
-                    <a:blip r:embed="rId21">
+                    <a:blip r:embed="rId22">
                       <a:extLst>
                         <a:ext uri="{28A0092B-C50C-407E-A947-70E740481C1C}">
                           <a14:useLocalDpi xmlns:a14="http://schemas.microsoft.com/office/drawing/2010/main" val="0"/>
@@ -4345,6 +4110,7 @@
           <w:noProof/>
           <w:sz w:val="24"/>
         </w:rPr>
+        <w:lastRenderedPageBreak/>
         <w:drawing>
           <wp:inline distT="0" distB="0" distL="0" distR="0" wp14:anchorId="6A9C5D4D" wp14:editId="769DF146">
             <wp:extent cx="5062855" cy="4336008"/>
@@ -4361,7 +4127,7 @@
                     <pic:cNvPicPr/>
                   </pic:nvPicPr>
                   <pic:blipFill>
-                    <a:blip r:embed="rId22">
+                    <a:blip r:embed="rId23">
                       <a:extLst>
                         <a:ext uri="{28A0092B-C50C-407E-A947-70E740481C1C}">
                           <a14:useLocalDpi xmlns:a14="http://schemas.microsoft.com/office/drawing/2010/main" val="0"/>
@@ -4420,7 +4186,6 @@
         <w:rPr>
           <w:rFonts w:ascii="Times New Roman" w:hAnsi="Times New Roman" w:cs="Times New Roman"/>
         </w:rPr>
-        <w:lastRenderedPageBreak/>
         <w:t>Data</w:t>
       </w:r>
       <w:r>
@@ -4545,23 +4310,13 @@
                 <w:szCs w:val="24"/>
               </w:rPr>
             </w:pPr>
-            <w:proofErr w:type="spellStart"/>
             <w:r>
               <w:rPr>
                 <w:rFonts w:ascii="Times New Roman" w:eastAsia="Times New Roman" w:hAnsi="Times New Roman" w:cs="Times New Roman"/>
                 <w:sz w:val="24"/>
                 <w:szCs w:val="24"/>
               </w:rPr>
-              <w:t>UName</w:t>
-            </w:r>
-            <w:proofErr w:type="spellEnd"/>
-            <w:r>
-              <w:rPr>
-                <w:rFonts w:ascii="Times New Roman" w:eastAsia="Times New Roman" w:hAnsi="Times New Roman" w:cs="Times New Roman"/>
-                <w:sz w:val="24"/>
-                <w:szCs w:val="24"/>
-              </w:rPr>
-              <w:t xml:space="preserve"> VARCHAR(160) NOT NULL,</w:t>
+              <w:t>UName VARCHAR(160) NOT NULL,</w:t>
             </w:r>
           </w:p>
         </w:tc>
@@ -4586,23 +4341,13 @@
                 <w:szCs w:val="24"/>
               </w:rPr>
             </w:pPr>
-            <w:proofErr w:type="spellStart"/>
             <w:r>
               <w:rPr>
                 <w:rFonts w:ascii="Times New Roman" w:eastAsia="Times New Roman" w:hAnsi="Times New Roman" w:cs="Times New Roman"/>
                 <w:sz w:val="24"/>
                 <w:szCs w:val="24"/>
               </w:rPr>
-              <w:t>UEmail</w:t>
-            </w:r>
-            <w:proofErr w:type="spellEnd"/>
-            <w:r>
-              <w:rPr>
-                <w:rFonts w:ascii="Times New Roman" w:eastAsia="Times New Roman" w:hAnsi="Times New Roman" w:cs="Times New Roman"/>
-                <w:sz w:val="24"/>
-                <w:szCs w:val="24"/>
-              </w:rPr>
-              <w:t xml:space="preserve"> VARCHAR(24) NOT NULL,</w:t>
+              <w:t>UEmail VARCHAR(24) NOT NULL,</w:t>
             </w:r>
           </w:p>
         </w:tc>
@@ -4634,27 +4379,7 @@
                 <w:sz w:val="24"/>
                 <w:szCs w:val="24"/>
               </w:rPr>
-              <w:t>PRIMARY KEY (</w:t>
-            </w:r>
-            <w:proofErr w:type="spellStart"/>
-            <w:r>
-              <w:rPr>
-                <w:rFonts w:ascii="Times New Roman" w:eastAsia="Times New Roman" w:hAnsi="Times New Roman" w:cs="Times New Roman"/>
-                <w:color w:val="FF0000"/>
-                <w:sz w:val="24"/>
-                <w:szCs w:val="24"/>
-              </w:rPr>
-              <w:t>UName</w:t>
-            </w:r>
-            <w:proofErr w:type="spellEnd"/>
-            <w:r>
-              <w:rPr>
-                <w:rFonts w:ascii="Times New Roman" w:eastAsia="Times New Roman" w:hAnsi="Times New Roman" w:cs="Times New Roman"/>
-                <w:color w:val="FF0000"/>
-                <w:sz w:val="24"/>
-                <w:szCs w:val="24"/>
-              </w:rPr>
-              <w:t>)</w:t>
+              <w:t>PRIMARY KEY (UName)</w:t>
             </w:r>
           </w:p>
         </w:tc>
@@ -4738,6 +4463,7 @@
                 <w:sz w:val="24"/>
                 <w:szCs w:val="24"/>
               </w:rPr>
+              <w:lastRenderedPageBreak/>
               <w:t>create table REVIEW (</w:t>
             </w:r>
           </w:p>
@@ -4825,23 +4551,13 @@
                 <w:szCs w:val="24"/>
               </w:rPr>
             </w:pPr>
-            <w:proofErr w:type="spellStart"/>
             <w:r>
               <w:rPr>
                 <w:rFonts w:ascii="Times New Roman" w:eastAsia="Times New Roman" w:hAnsi="Times New Roman" w:cs="Times New Roman"/>
                 <w:sz w:val="24"/>
                 <w:szCs w:val="24"/>
               </w:rPr>
-              <w:t>CurrRev</w:t>
-            </w:r>
-            <w:proofErr w:type="spellEnd"/>
-            <w:r>
-              <w:rPr>
-                <w:rFonts w:ascii="Times New Roman" w:eastAsia="Times New Roman" w:hAnsi="Times New Roman" w:cs="Times New Roman"/>
-                <w:sz w:val="24"/>
-                <w:szCs w:val="24"/>
-              </w:rPr>
-              <w:t xml:space="preserve"> BLOB NOT NULL,</w:t>
+              <w:t>CurrRev BLOB NOT NULL,</w:t>
             </w:r>
           </w:p>
         </w:tc>
@@ -5076,23 +4792,13 @@
                 <w:szCs w:val="24"/>
               </w:rPr>
             </w:pPr>
-            <w:proofErr w:type="spellStart"/>
             <w:r>
               <w:rPr>
                 <w:rFonts w:ascii="Times New Roman" w:eastAsia="Times New Roman" w:hAnsi="Times New Roman" w:cs="Times New Roman"/>
                 <w:sz w:val="24"/>
                 <w:szCs w:val="24"/>
               </w:rPr>
-              <w:t>UNameW</w:t>
-            </w:r>
-            <w:proofErr w:type="spellEnd"/>
-            <w:r>
-              <w:rPr>
-                <w:rFonts w:ascii="Times New Roman" w:eastAsia="Times New Roman" w:hAnsi="Times New Roman" w:cs="Times New Roman"/>
-                <w:sz w:val="24"/>
-                <w:szCs w:val="24"/>
-              </w:rPr>
-              <w:t xml:space="preserve"> VARCHAR(160),</w:t>
+              <w:t>UNameW VARCHAR(160),</w:t>
             </w:r>
           </w:p>
         </w:tc>
@@ -5125,47 +4831,7 @@
                 <w:sz w:val="24"/>
                 <w:szCs w:val="24"/>
               </w:rPr>
-              <w:t>FOREIGN KEY(</w:t>
-            </w:r>
-            <w:proofErr w:type="spellStart"/>
-            <w:r>
-              <w:rPr>
-                <w:rFonts w:ascii="Times New Roman" w:eastAsia="Times New Roman" w:hAnsi="Times New Roman" w:cs="Times New Roman"/>
-                <w:color w:val="5F497A" w:themeColor="accent4" w:themeShade="BF"/>
-                <w:sz w:val="24"/>
-                <w:szCs w:val="24"/>
-              </w:rPr>
-              <w:t>UNameW</w:t>
-            </w:r>
-            <w:proofErr w:type="spellEnd"/>
-            <w:r>
-              <w:rPr>
-                <w:rFonts w:ascii="Times New Roman" w:eastAsia="Times New Roman" w:hAnsi="Times New Roman" w:cs="Times New Roman"/>
-                <w:color w:val="5F497A" w:themeColor="accent4" w:themeShade="BF"/>
-                <w:sz w:val="24"/>
-                <w:szCs w:val="24"/>
-              </w:rPr>
-              <w:t>) REFERENCES USERS(</w:t>
-            </w:r>
-            <w:proofErr w:type="spellStart"/>
-            <w:r>
-              <w:rPr>
-                <w:rFonts w:ascii="Times New Roman" w:eastAsia="Times New Roman" w:hAnsi="Times New Roman" w:cs="Times New Roman"/>
-                <w:color w:val="5F497A" w:themeColor="accent4" w:themeShade="BF"/>
-                <w:sz w:val="24"/>
-                <w:szCs w:val="24"/>
-              </w:rPr>
-              <w:t>UName</w:t>
-            </w:r>
-            <w:proofErr w:type="spellEnd"/>
-            <w:r>
-              <w:rPr>
-                <w:rFonts w:ascii="Times New Roman" w:eastAsia="Times New Roman" w:hAnsi="Times New Roman" w:cs="Times New Roman"/>
-                <w:color w:val="5F497A" w:themeColor="accent4" w:themeShade="BF"/>
-                <w:sz w:val="24"/>
-                <w:szCs w:val="24"/>
-              </w:rPr>
-              <w:t>),</w:t>
+              <w:t>FOREIGN KEY(UNameW) REFERENCES USERS(UName),</w:t>
             </w:r>
           </w:p>
         </w:tc>
@@ -5198,7 +4864,6 @@
                 <w:sz w:val="24"/>
                 <w:szCs w:val="24"/>
               </w:rPr>
-              <w:lastRenderedPageBreak/>
               <w:t>FOREIGN KEY(REVIDREF) REFERENCES REVIEW(REVID)</w:t>
             </w:r>
           </w:p>
@@ -5432,23 +5097,13 @@
                 <w:szCs w:val="24"/>
               </w:rPr>
             </w:pPr>
-            <w:proofErr w:type="spellStart"/>
             <w:r>
               <w:rPr>
                 <w:rFonts w:ascii="Times New Roman" w:eastAsia="Times New Roman" w:hAnsi="Times New Roman" w:cs="Times New Roman"/>
                 <w:sz w:val="24"/>
                 <w:szCs w:val="24"/>
               </w:rPr>
-              <w:t>UNameC</w:t>
-            </w:r>
-            <w:proofErr w:type="spellEnd"/>
-            <w:r>
-              <w:rPr>
-                <w:rFonts w:ascii="Times New Roman" w:eastAsia="Times New Roman" w:hAnsi="Times New Roman" w:cs="Times New Roman"/>
-                <w:sz w:val="24"/>
-                <w:szCs w:val="24"/>
-              </w:rPr>
-              <w:t xml:space="preserve"> VARCHAR(160),</w:t>
+              <w:t>UNameC VARCHAR(160),</w:t>
             </w:r>
           </w:p>
         </w:tc>
@@ -5480,6 +5135,7 @@
                 <w:sz w:val="24"/>
                 <w:szCs w:val="24"/>
               </w:rPr>
+              <w:lastRenderedPageBreak/>
               <w:t>PRIMARY KEY(COMMID),</w:t>
             </w:r>
           </w:p>
@@ -5546,47 +5202,7 @@
                 <w:sz w:val="24"/>
                 <w:szCs w:val="24"/>
               </w:rPr>
-              <w:t>FOREIGN KEY(</w:t>
-            </w:r>
-            <w:proofErr w:type="spellStart"/>
-            <w:r>
-              <w:rPr>
-                <w:rFonts w:ascii="Times New Roman" w:eastAsia="Times New Roman" w:hAnsi="Times New Roman" w:cs="Times New Roman"/>
-                <w:color w:val="5F497A" w:themeColor="accent4" w:themeShade="BF"/>
-                <w:sz w:val="24"/>
-                <w:szCs w:val="24"/>
-              </w:rPr>
-              <w:t>UNameC</w:t>
-            </w:r>
-            <w:proofErr w:type="spellEnd"/>
-            <w:r>
-              <w:rPr>
-                <w:rFonts w:ascii="Times New Roman" w:eastAsia="Times New Roman" w:hAnsi="Times New Roman" w:cs="Times New Roman"/>
-                <w:color w:val="5F497A" w:themeColor="accent4" w:themeShade="BF"/>
-                <w:sz w:val="24"/>
-                <w:szCs w:val="24"/>
-              </w:rPr>
-              <w:t>) REFERENCES USERS(</w:t>
-            </w:r>
-            <w:proofErr w:type="spellStart"/>
-            <w:r>
-              <w:rPr>
-                <w:rFonts w:ascii="Times New Roman" w:eastAsia="Times New Roman" w:hAnsi="Times New Roman" w:cs="Times New Roman"/>
-                <w:color w:val="5F497A" w:themeColor="accent4" w:themeShade="BF"/>
-                <w:sz w:val="24"/>
-                <w:szCs w:val="24"/>
-              </w:rPr>
-              <w:t>UName</w:t>
-            </w:r>
-            <w:proofErr w:type="spellEnd"/>
-            <w:r>
-              <w:rPr>
-                <w:rFonts w:ascii="Times New Roman" w:eastAsia="Times New Roman" w:hAnsi="Times New Roman" w:cs="Times New Roman"/>
-                <w:color w:val="5F497A" w:themeColor="accent4" w:themeShade="BF"/>
-                <w:sz w:val="24"/>
-                <w:szCs w:val="24"/>
-              </w:rPr>
-              <w:t>)</w:t>
+              <w:t>FOREIGN KEY(UNameC) REFERENCES USERS(UName)</w:t>
             </w:r>
           </w:p>
         </w:tc>
@@ -5695,23 +5311,13 @@
                 <w:szCs w:val="24"/>
               </w:rPr>
             </w:pPr>
-            <w:proofErr w:type="spellStart"/>
             <w:r>
               <w:rPr>
                 <w:rFonts w:ascii="Times New Roman" w:eastAsia="Times New Roman" w:hAnsi="Times New Roman" w:cs="Times New Roman"/>
                 <w:sz w:val="24"/>
                 <w:szCs w:val="24"/>
               </w:rPr>
-              <w:t>CommID</w:t>
-            </w:r>
-            <w:proofErr w:type="spellEnd"/>
-            <w:r>
-              <w:rPr>
-                <w:rFonts w:ascii="Times New Roman" w:eastAsia="Times New Roman" w:hAnsi="Times New Roman" w:cs="Times New Roman"/>
-                <w:sz w:val="24"/>
-                <w:szCs w:val="24"/>
-              </w:rPr>
-              <w:t xml:space="preserve"> INT(12) NOT NULL AUTO_INCREMENT,</w:t>
+              <w:t>CommID INT(12) NOT NULL AUTO_INCREMENT,</w:t>
             </w:r>
           </w:p>
         </w:tc>
@@ -5736,23 +5342,13 @@
                 <w:szCs w:val="24"/>
               </w:rPr>
             </w:pPr>
-            <w:proofErr w:type="spellStart"/>
             <w:r>
               <w:rPr>
                 <w:rFonts w:ascii="Times New Roman" w:eastAsia="Times New Roman" w:hAnsi="Times New Roman" w:cs="Times New Roman"/>
                 <w:sz w:val="24"/>
                 <w:szCs w:val="24"/>
               </w:rPr>
-              <w:t>CommMessage</w:t>
-            </w:r>
-            <w:proofErr w:type="spellEnd"/>
-            <w:r>
-              <w:rPr>
-                <w:rFonts w:ascii="Times New Roman" w:eastAsia="Times New Roman" w:hAnsi="Times New Roman" w:cs="Times New Roman"/>
-                <w:sz w:val="24"/>
-                <w:szCs w:val="24"/>
-              </w:rPr>
-              <w:t xml:space="preserve"> VARCHAR(255),</w:t>
+              <w:t>CommMessage VARCHAR(255),</w:t>
             </w:r>
           </w:p>
         </w:tc>
@@ -5777,23 +5373,13 @@
                 <w:szCs w:val="24"/>
               </w:rPr>
             </w:pPr>
-            <w:proofErr w:type="spellStart"/>
             <w:r>
               <w:rPr>
                 <w:rFonts w:ascii="Times New Roman" w:eastAsia="Times New Roman" w:hAnsi="Times New Roman" w:cs="Times New Roman"/>
                 <w:sz w:val="24"/>
                 <w:szCs w:val="24"/>
               </w:rPr>
-              <w:t>CommAppro</w:t>
-            </w:r>
-            <w:proofErr w:type="spellEnd"/>
-            <w:r>
-              <w:rPr>
-                <w:rFonts w:ascii="Times New Roman" w:eastAsia="Times New Roman" w:hAnsi="Times New Roman" w:cs="Times New Roman"/>
-                <w:sz w:val="24"/>
-                <w:szCs w:val="24"/>
-              </w:rPr>
-              <w:t xml:space="preserve"> BOOLEAN NOT NULL DEFAULT '0',</w:t>
+              <w:t>CommAppro BOOLEAN NOT NULL DEFAULT '0',</w:t>
             </w:r>
           </w:p>
         </w:tc>
@@ -5849,23 +5435,13 @@
                 <w:szCs w:val="24"/>
               </w:rPr>
             </w:pPr>
-            <w:proofErr w:type="spellStart"/>
             <w:r>
               <w:rPr>
                 <w:rFonts w:ascii="Times New Roman" w:eastAsia="Times New Roman" w:hAnsi="Times New Roman" w:cs="Times New Roman"/>
                 <w:sz w:val="24"/>
                 <w:szCs w:val="24"/>
               </w:rPr>
-              <w:t>WhatRevID</w:t>
-            </w:r>
-            <w:proofErr w:type="spellEnd"/>
-            <w:r>
-              <w:rPr>
-                <w:rFonts w:ascii="Times New Roman" w:eastAsia="Times New Roman" w:hAnsi="Times New Roman" w:cs="Times New Roman"/>
-                <w:sz w:val="24"/>
-                <w:szCs w:val="24"/>
-              </w:rPr>
-              <w:t xml:space="preserve"> INT(12) NOT NULL,</w:t>
+              <w:t>WhatRevID INT(12) NOT NULL,</w:t>
             </w:r>
           </w:p>
         </w:tc>
@@ -5890,23 +5466,13 @@
                 <w:szCs w:val="24"/>
               </w:rPr>
             </w:pPr>
-            <w:proofErr w:type="spellStart"/>
             <w:r>
               <w:rPr>
                 <w:rFonts w:ascii="Times New Roman" w:eastAsia="Times New Roman" w:hAnsi="Times New Roman" w:cs="Times New Roman"/>
                 <w:sz w:val="24"/>
                 <w:szCs w:val="24"/>
               </w:rPr>
-              <w:t>UNameCom</w:t>
-            </w:r>
-            <w:proofErr w:type="spellEnd"/>
-            <w:r>
-              <w:rPr>
-                <w:rFonts w:ascii="Times New Roman" w:eastAsia="Times New Roman" w:hAnsi="Times New Roman" w:cs="Times New Roman"/>
-                <w:sz w:val="24"/>
-                <w:szCs w:val="24"/>
-              </w:rPr>
-              <w:t xml:space="preserve"> VARCHAR(160),</w:t>
+              <w:t>UNameCom VARCHAR(160),</w:t>
             </w:r>
           </w:p>
         </w:tc>
@@ -5939,47 +5505,7 @@
                 <w:sz w:val="24"/>
                 <w:szCs w:val="24"/>
               </w:rPr>
-              <w:t>FOREIGN KEY(</w:t>
-            </w:r>
-            <w:proofErr w:type="spellStart"/>
-            <w:r>
-              <w:rPr>
-                <w:rFonts w:ascii="Times New Roman" w:eastAsia="Times New Roman" w:hAnsi="Times New Roman" w:cs="Times New Roman"/>
-                <w:color w:val="5F497A" w:themeColor="accent4" w:themeShade="BF"/>
-                <w:sz w:val="24"/>
-                <w:szCs w:val="24"/>
-              </w:rPr>
-              <w:t>UNameCom</w:t>
-            </w:r>
-            <w:proofErr w:type="spellEnd"/>
-            <w:r>
-              <w:rPr>
-                <w:rFonts w:ascii="Times New Roman" w:eastAsia="Times New Roman" w:hAnsi="Times New Roman" w:cs="Times New Roman"/>
-                <w:color w:val="5F497A" w:themeColor="accent4" w:themeShade="BF"/>
-                <w:sz w:val="24"/>
-                <w:szCs w:val="24"/>
-              </w:rPr>
-              <w:t>) REFERENCES USERS(</w:t>
-            </w:r>
-            <w:proofErr w:type="spellStart"/>
-            <w:r>
-              <w:rPr>
-                <w:rFonts w:ascii="Times New Roman" w:eastAsia="Times New Roman" w:hAnsi="Times New Roman" w:cs="Times New Roman"/>
-                <w:color w:val="5F497A" w:themeColor="accent4" w:themeShade="BF"/>
-                <w:sz w:val="24"/>
-                <w:szCs w:val="24"/>
-              </w:rPr>
-              <w:t>UName</w:t>
-            </w:r>
-            <w:proofErr w:type="spellEnd"/>
-            <w:r>
-              <w:rPr>
-                <w:rFonts w:ascii="Times New Roman" w:eastAsia="Times New Roman" w:hAnsi="Times New Roman" w:cs="Times New Roman"/>
-                <w:color w:val="5F497A" w:themeColor="accent4" w:themeShade="BF"/>
-                <w:sz w:val="24"/>
-                <w:szCs w:val="24"/>
-              </w:rPr>
-              <w:t>),</w:t>
+              <w:t>FOREIGN KEY(UNameCom) REFERENCES USERS(UName),</w:t>
             </w:r>
           </w:p>
         </w:tc>
@@ -6011,28 +5537,7 @@
                 <w:sz w:val="24"/>
                 <w:szCs w:val="24"/>
               </w:rPr>
-              <w:lastRenderedPageBreak/>
-              <w:t>PRIMARY KEY(</w:t>
-            </w:r>
-            <w:proofErr w:type="spellStart"/>
-            <w:r>
-              <w:rPr>
-                <w:rFonts w:ascii="Times New Roman" w:eastAsia="Times New Roman" w:hAnsi="Times New Roman" w:cs="Times New Roman"/>
-                <w:color w:val="FF0000"/>
-                <w:sz w:val="24"/>
-                <w:szCs w:val="24"/>
-              </w:rPr>
-              <w:t>CommID</w:t>
-            </w:r>
-            <w:proofErr w:type="spellEnd"/>
-            <w:r>
-              <w:rPr>
-                <w:rFonts w:ascii="Times New Roman" w:eastAsia="Times New Roman" w:hAnsi="Times New Roman" w:cs="Times New Roman"/>
-                <w:color w:val="FF0000"/>
-                <w:sz w:val="24"/>
-                <w:szCs w:val="24"/>
-              </w:rPr>
-              <w:t>),</w:t>
+              <w:t>PRIMARY KEY(CommID),</w:t>
             </w:r>
           </w:p>
         </w:tc>
@@ -6065,27 +5570,7 @@
                 <w:sz w:val="24"/>
                 <w:szCs w:val="24"/>
               </w:rPr>
-              <w:t>FOREIGN KEY(</w:t>
-            </w:r>
-            <w:proofErr w:type="spellStart"/>
-            <w:r>
-              <w:rPr>
-                <w:rFonts w:ascii="Times New Roman" w:eastAsia="Times New Roman" w:hAnsi="Times New Roman" w:cs="Times New Roman"/>
-                <w:color w:val="5F497A" w:themeColor="accent4" w:themeShade="BF"/>
-                <w:sz w:val="24"/>
-                <w:szCs w:val="24"/>
-              </w:rPr>
-              <w:t>WhatRevID</w:t>
-            </w:r>
-            <w:proofErr w:type="spellEnd"/>
-            <w:r>
-              <w:rPr>
-                <w:rFonts w:ascii="Times New Roman" w:eastAsia="Times New Roman" w:hAnsi="Times New Roman" w:cs="Times New Roman"/>
-                <w:color w:val="5F497A" w:themeColor="accent4" w:themeShade="BF"/>
-                <w:sz w:val="24"/>
-                <w:szCs w:val="24"/>
-              </w:rPr>
-              <w:t>) REFERENCES REVIEW(REVID)</w:t>
+              <w:t>FOREIGN KEY(WhatRevID) REFERENCES REVIEW(REVID)</w:t>
             </w:r>
           </w:p>
         </w:tc>
@@ -6324,6 +5809,7 @@
                 <w:sz w:val="24"/>
                 <w:szCs w:val="24"/>
               </w:rPr>
+              <w:lastRenderedPageBreak/>
               <w:t>DT VARCHAR(40),</w:t>
             </w:r>
           </w:p>
@@ -6349,23 +5835,13 @@
                 <w:szCs w:val="24"/>
               </w:rPr>
             </w:pPr>
-            <w:proofErr w:type="spellStart"/>
             <w:r>
               <w:rPr>
                 <w:rFonts w:ascii="Times New Roman" w:eastAsia="Times New Roman" w:hAnsi="Times New Roman" w:cs="Times New Roman"/>
                 <w:sz w:val="24"/>
                 <w:szCs w:val="24"/>
               </w:rPr>
-              <w:t>FileName</w:t>
-            </w:r>
-            <w:proofErr w:type="spellEnd"/>
-            <w:r>
-              <w:rPr>
-                <w:rFonts w:ascii="Times New Roman" w:eastAsia="Times New Roman" w:hAnsi="Times New Roman" w:cs="Times New Roman"/>
-                <w:sz w:val="24"/>
-                <w:szCs w:val="24"/>
-              </w:rPr>
-              <w:t xml:space="preserve"> VARCHAR(40),</w:t>
+              <w:t>FileName VARCHAR(40),</w:t>
             </w:r>
           </w:p>
         </w:tc>
@@ -6429,27 +5905,7 @@
                 <w:sz w:val="24"/>
                 <w:szCs w:val="24"/>
               </w:rPr>
-              <w:t>FOREIGN KEY(RIUNAME) REFERENCES USERS(</w:t>
-            </w:r>
-            <w:proofErr w:type="spellStart"/>
-            <w:r>
-              <w:rPr>
-                <w:rFonts w:ascii="Times New Roman" w:eastAsia="Times New Roman" w:hAnsi="Times New Roman" w:cs="Times New Roman"/>
-                <w:color w:val="5F497A" w:themeColor="accent4" w:themeShade="BF"/>
-                <w:sz w:val="24"/>
-                <w:szCs w:val="24"/>
-              </w:rPr>
-              <w:t>UName</w:t>
-            </w:r>
-            <w:proofErr w:type="spellEnd"/>
-            <w:r>
-              <w:rPr>
-                <w:rFonts w:ascii="Times New Roman" w:eastAsia="Times New Roman" w:hAnsi="Times New Roman" w:cs="Times New Roman"/>
-                <w:color w:val="5F497A" w:themeColor="accent4" w:themeShade="BF"/>
-                <w:sz w:val="24"/>
-                <w:szCs w:val="24"/>
-              </w:rPr>
-              <w:t>),</w:t>
+              <w:t>FOREIGN KEY(RIUNAME) REFERENCES USERS(UName),</w:t>
             </w:r>
           </w:p>
         </w:tc>
@@ -6482,27 +5938,7 @@
                 <w:sz w:val="24"/>
                 <w:szCs w:val="24"/>
               </w:rPr>
-              <w:t>FOREIGN KEY(RFUNAME) REFERENCES USERS(</w:t>
-            </w:r>
-            <w:proofErr w:type="spellStart"/>
-            <w:r>
-              <w:rPr>
-                <w:rFonts w:ascii="Times New Roman" w:eastAsia="Times New Roman" w:hAnsi="Times New Roman" w:cs="Times New Roman"/>
-                <w:color w:val="5F497A" w:themeColor="accent4" w:themeShade="BF"/>
-                <w:sz w:val="24"/>
-                <w:szCs w:val="24"/>
-              </w:rPr>
-              <w:t>UName</w:t>
-            </w:r>
-            <w:proofErr w:type="spellEnd"/>
-            <w:r>
-              <w:rPr>
-                <w:rFonts w:ascii="Times New Roman" w:eastAsia="Times New Roman" w:hAnsi="Times New Roman" w:cs="Times New Roman"/>
-                <w:color w:val="5F497A" w:themeColor="accent4" w:themeShade="BF"/>
-                <w:sz w:val="24"/>
-                <w:szCs w:val="24"/>
-              </w:rPr>
-              <w:t>),</w:t>
+              <w:t>FOREIGN KEY(RFUNAME) REFERENCES USERS(UName),</w:t>
             </w:r>
           </w:p>
         </w:tc>
@@ -6676,23 +6112,13 @@
                 <w:szCs w:val="24"/>
               </w:rPr>
             </w:pPr>
-            <w:proofErr w:type="spellStart"/>
             <w:r>
               <w:rPr>
                 <w:rFonts w:ascii="Times New Roman" w:eastAsia="Times New Roman" w:hAnsi="Times New Roman" w:cs="Times New Roman"/>
                 <w:sz w:val="24"/>
                 <w:szCs w:val="24"/>
               </w:rPr>
-              <w:t>CommID</w:t>
-            </w:r>
-            <w:proofErr w:type="spellEnd"/>
-            <w:r>
-              <w:rPr>
-                <w:rFonts w:ascii="Times New Roman" w:eastAsia="Times New Roman" w:hAnsi="Times New Roman" w:cs="Times New Roman"/>
-                <w:sz w:val="24"/>
-                <w:szCs w:val="24"/>
-              </w:rPr>
-              <w:t xml:space="preserve"> INT(12),</w:t>
+              <w:t>CommID INT(12),</w:t>
             </w:r>
           </w:p>
         </w:tc>
@@ -6748,23 +6174,13 @@
                 <w:szCs w:val="24"/>
               </w:rPr>
             </w:pPr>
-            <w:proofErr w:type="spellStart"/>
             <w:r>
               <w:rPr>
                 <w:rFonts w:ascii="Times New Roman" w:eastAsia="Times New Roman" w:hAnsi="Times New Roman" w:cs="Times New Roman"/>
                 <w:sz w:val="24"/>
                 <w:szCs w:val="24"/>
               </w:rPr>
-              <w:t>CommDT</w:t>
-            </w:r>
-            <w:proofErr w:type="spellEnd"/>
-            <w:r>
-              <w:rPr>
-                <w:rFonts w:ascii="Times New Roman" w:eastAsia="Times New Roman" w:hAnsi="Times New Roman" w:cs="Times New Roman"/>
-                <w:sz w:val="24"/>
-                <w:szCs w:val="24"/>
-              </w:rPr>
-              <w:t xml:space="preserve"> VARCHAR(40) NOT NULL,</w:t>
+              <w:t>CommDT VARCHAR(40) NOT NULL,</w:t>
             </w:r>
           </w:p>
         </w:tc>
@@ -6789,24 +6205,13 @@
                 <w:szCs w:val="24"/>
               </w:rPr>
             </w:pPr>
-            <w:proofErr w:type="spellStart"/>
             <w:r>
               <w:rPr>
                 <w:rFonts w:ascii="Times New Roman" w:eastAsia="Times New Roman" w:hAnsi="Times New Roman" w:cs="Times New Roman"/>
                 <w:sz w:val="24"/>
                 <w:szCs w:val="24"/>
               </w:rPr>
-              <w:lastRenderedPageBreak/>
-              <w:t>CommDiff</w:t>
-            </w:r>
-            <w:proofErr w:type="spellEnd"/>
-            <w:r>
-              <w:rPr>
-                <w:rFonts w:ascii="Times New Roman" w:eastAsia="Times New Roman" w:hAnsi="Times New Roman" w:cs="Times New Roman"/>
-                <w:sz w:val="24"/>
-                <w:szCs w:val="24"/>
-              </w:rPr>
-              <w:t xml:space="preserve"> LONGBLOB,</w:t>
+              <w:t>CommDiff LONGBLOB,</w:t>
             </w:r>
           </w:p>
         </w:tc>
@@ -6839,47 +6244,7 @@
                 <w:sz w:val="24"/>
                 <w:szCs w:val="24"/>
               </w:rPr>
-              <w:t>FOREIGN KEY(</w:t>
-            </w:r>
-            <w:proofErr w:type="spellStart"/>
-            <w:r>
-              <w:rPr>
-                <w:rFonts w:ascii="Times New Roman" w:eastAsia="Times New Roman" w:hAnsi="Times New Roman" w:cs="Times New Roman"/>
-                <w:color w:val="5F497A" w:themeColor="accent4" w:themeShade="BF"/>
-                <w:sz w:val="24"/>
-                <w:szCs w:val="24"/>
-              </w:rPr>
-              <w:t>CommID</w:t>
-            </w:r>
-            <w:proofErr w:type="spellEnd"/>
-            <w:r>
-              <w:rPr>
-                <w:rFonts w:ascii="Times New Roman" w:eastAsia="Times New Roman" w:hAnsi="Times New Roman" w:cs="Times New Roman"/>
-                <w:color w:val="5F497A" w:themeColor="accent4" w:themeShade="BF"/>
-                <w:sz w:val="24"/>
-                <w:szCs w:val="24"/>
-              </w:rPr>
-              <w:t>) REFERENCES COMMITS(</w:t>
-            </w:r>
-            <w:proofErr w:type="spellStart"/>
-            <w:r>
-              <w:rPr>
-                <w:rFonts w:ascii="Times New Roman" w:eastAsia="Times New Roman" w:hAnsi="Times New Roman" w:cs="Times New Roman"/>
-                <w:color w:val="5F497A" w:themeColor="accent4" w:themeShade="BF"/>
-                <w:sz w:val="24"/>
-                <w:szCs w:val="24"/>
-              </w:rPr>
-              <w:t>CommID</w:t>
-            </w:r>
-            <w:proofErr w:type="spellEnd"/>
-            <w:r>
-              <w:rPr>
-                <w:rFonts w:ascii="Times New Roman" w:eastAsia="Times New Roman" w:hAnsi="Times New Roman" w:cs="Times New Roman"/>
-                <w:color w:val="5F497A" w:themeColor="accent4" w:themeShade="BF"/>
-                <w:sz w:val="24"/>
-                <w:szCs w:val="24"/>
-              </w:rPr>
-              <w:t>),</w:t>
+              <w:t>FOREIGN KEY(CommID) REFERENCES COMMITS(CommID),</w:t>
             </w:r>
           </w:p>
         </w:tc>
@@ -7119,6 +6484,7 @@
                 <w:sz w:val="24"/>
                 <w:szCs w:val="24"/>
               </w:rPr>
+              <w:lastRenderedPageBreak/>
               <w:t>FUNAME VARCHAR(160),</w:t>
             </w:r>
           </w:p>
@@ -7175,23 +6541,13 @@
                 <w:szCs w:val="24"/>
               </w:rPr>
             </w:pPr>
-            <w:proofErr w:type="spellStart"/>
             <w:r>
               <w:rPr>
                 <w:rFonts w:ascii="Times New Roman" w:eastAsia="Times New Roman" w:hAnsi="Times New Roman" w:cs="Times New Roman"/>
                 <w:sz w:val="24"/>
                 <w:szCs w:val="24"/>
               </w:rPr>
-              <w:t>ProjName</w:t>
-            </w:r>
-            <w:proofErr w:type="spellEnd"/>
-            <w:r>
-              <w:rPr>
-                <w:rFonts w:ascii="Times New Roman" w:eastAsia="Times New Roman" w:hAnsi="Times New Roman" w:cs="Times New Roman"/>
-                <w:sz w:val="24"/>
-                <w:szCs w:val="24"/>
-              </w:rPr>
-              <w:t xml:space="preserve"> VARCHAR(40),</w:t>
+              <w:t>ProjName VARCHAR(40),</w:t>
             </w:r>
           </w:p>
         </w:tc>
@@ -7255,27 +6611,7 @@
                 <w:sz w:val="24"/>
                 <w:szCs w:val="24"/>
               </w:rPr>
-              <w:t>FOREIGN KEY(IUNAME) REFERENCES USERS(</w:t>
-            </w:r>
-            <w:proofErr w:type="spellStart"/>
-            <w:r>
-              <w:rPr>
-                <w:rFonts w:ascii="Times New Roman" w:eastAsia="Times New Roman" w:hAnsi="Times New Roman" w:cs="Times New Roman"/>
-                <w:color w:val="5F497A" w:themeColor="accent4" w:themeShade="BF"/>
-                <w:sz w:val="24"/>
-                <w:szCs w:val="24"/>
-              </w:rPr>
-              <w:t>UName</w:t>
-            </w:r>
-            <w:proofErr w:type="spellEnd"/>
-            <w:r>
-              <w:rPr>
-                <w:rFonts w:ascii="Times New Roman" w:eastAsia="Times New Roman" w:hAnsi="Times New Roman" w:cs="Times New Roman"/>
-                <w:color w:val="5F497A" w:themeColor="accent4" w:themeShade="BF"/>
-                <w:sz w:val="24"/>
-                <w:szCs w:val="24"/>
-              </w:rPr>
-              <w:t>),</w:t>
+              <w:t>FOREIGN KEY(IUNAME) REFERENCES USERS(UName),</w:t>
             </w:r>
           </w:p>
         </w:tc>
@@ -7308,27 +6644,7 @@
                 <w:sz w:val="24"/>
                 <w:szCs w:val="24"/>
               </w:rPr>
-              <w:t>FOREIGN KEY(FUNAME) REFERENCES USERS(</w:t>
-            </w:r>
-            <w:proofErr w:type="spellStart"/>
-            <w:r>
-              <w:rPr>
-                <w:rFonts w:ascii="Times New Roman" w:eastAsia="Times New Roman" w:hAnsi="Times New Roman" w:cs="Times New Roman"/>
-                <w:color w:val="5F497A" w:themeColor="accent4" w:themeShade="BF"/>
-                <w:sz w:val="24"/>
-                <w:szCs w:val="24"/>
-              </w:rPr>
-              <w:t>UName</w:t>
-            </w:r>
-            <w:proofErr w:type="spellEnd"/>
-            <w:r>
-              <w:rPr>
-                <w:rFonts w:ascii="Times New Roman" w:eastAsia="Times New Roman" w:hAnsi="Times New Roman" w:cs="Times New Roman"/>
-                <w:color w:val="5F497A" w:themeColor="accent4" w:themeShade="BF"/>
-                <w:sz w:val="24"/>
-                <w:szCs w:val="24"/>
-              </w:rPr>
-              <w:t>),</w:t>
+              <w:t>FOREIGN KEY(FUNAME) REFERENCES USERS(UName),</w:t>
             </w:r>
           </w:p>
         </w:tc>
@@ -7420,7 +6736,6 @@
           <w:sz w:val="24"/>
           <w:szCs w:val="24"/>
         </w:rPr>
-        <w:lastRenderedPageBreak/>
         <w:t>);</w:t>
       </w:r>
       <w:r>
@@ -7448,7 +6763,7 @@
                     </pic:cNvPicPr>
                   </pic:nvPicPr>
                   <pic:blipFill>
-                    <a:blip r:embed="rId23">
+                    <a:blip r:embed="rId24">
                       <a:extLst>
                         <a:ext uri="{28A0092B-C50C-407E-A947-70E740481C1C}">
                           <a14:useLocalDpi xmlns:a14="http://schemas.microsoft.com/office/drawing/2010/main" val="0"/>
@@ -7500,6 +6815,7 @@
         <w:rPr>
           <w:rFonts w:ascii="Times New Roman" w:hAnsi="Times New Roman" w:cs="Times New Roman"/>
         </w:rPr>
+        <w:lastRenderedPageBreak/>
         <w:t>RTM</w:t>
       </w:r>
       <w:r>
@@ -8046,15 +7362,7 @@
                 <w:sz w:val="20"/>
                 <w:szCs w:val="20"/>
               </w:rPr>
-              <w:t xml:space="preserve">The user can verify account through </w:t>
-            </w:r>
-            <w:r>
-              <w:rPr>
-                <w:sz w:val="20"/>
-                <w:szCs w:val="20"/>
-              </w:rPr>
-              <w:lastRenderedPageBreak/>
-              <w:t>email</w:t>
+              <w:t>The user can verify account through email</w:t>
             </w:r>
           </w:p>
         </w:tc>
@@ -8079,16 +7387,7 @@
                 <w:sz w:val="20"/>
                 <w:szCs w:val="20"/>
               </w:rPr>
-              <w:lastRenderedPageBreak/>
-              <w:t xml:space="preserve">3.2.1 – User Registration and </w:t>
-            </w:r>
-            <w:r>
-              <w:rPr>
-                <w:sz w:val="20"/>
-                <w:szCs w:val="20"/>
-              </w:rPr>
-              <w:lastRenderedPageBreak/>
-              <w:t>login system</w:t>
+              <w:t>3.2.1 – User Registration and login system</w:t>
             </w:r>
           </w:p>
         </w:tc>
@@ -8113,16 +7412,7 @@
                 <w:sz w:val="20"/>
                 <w:szCs w:val="20"/>
               </w:rPr>
-              <w:lastRenderedPageBreak/>
-              <w:t>User Client, User Authentica</w:t>
-            </w:r>
-            <w:r>
-              <w:rPr>
-                <w:sz w:val="20"/>
-                <w:szCs w:val="20"/>
-              </w:rPr>
-              <w:lastRenderedPageBreak/>
-              <w:t>tion System</w:t>
+              <w:t>User Client, User Authentication System</w:t>
             </w:r>
           </w:p>
         </w:tc>
@@ -8147,7 +7437,6 @@
                 <w:sz w:val="20"/>
                 <w:szCs w:val="20"/>
               </w:rPr>
-              <w:lastRenderedPageBreak/>
               <w:t>User receives registration email</w:t>
             </w:r>
           </w:p>
@@ -9509,7 +8798,15 @@
                 <w:sz w:val="20"/>
                 <w:szCs w:val="20"/>
               </w:rPr>
-              <w:t>User Client, Code Review System, Notification System</w:t>
+              <w:t xml:space="preserve">User Client, Code Review System, </w:t>
+            </w:r>
+            <w:r>
+              <w:rPr>
+                <w:sz w:val="20"/>
+                <w:szCs w:val="20"/>
+              </w:rPr>
+              <w:lastRenderedPageBreak/>
+              <w:t>Notification System</w:t>
             </w:r>
           </w:p>
         </w:tc>
@@ -9534,7 +8831,16 @@
                 <w:sz w:val="20"/>
                 <w:szCs w:val="20"/>
               </w:rPr>
-              <w:t>User receives a notification on review approval</w:t>
+              <w:lastRenderedPageBreak/>
+              <w:t xml:space="preserve">User receives a notification on review </w:t>
+            </w:r>
+            <w:r>
+              <w:rPr>
+                <w:sz w:val="20"/>
+                <w:szCs w:val="20"/>
+              </w:rPr>
+              <w:lastRenderedPageBreak/>
+              <w:t>approval</w:t>
             </w:r>
           </w:p>
         </w:tc>
@@ -10092,7 +9398,6 @@
                 <w:sz w:val="20"/>
                 <w:szCs w:val="20"/>
               </w:rPr>
-              <w:lastRenderedPageBreak/>
               <w:t>11</w:t>
             </w:r>
           </w:p>
@@ -10363,14 +9668,7 @@
                 <w:sz w:val="20"/>
                 <w:szCs w:val="20"/>
               </w:rPr>
-              <w:t xml:space="preserve"> </w:t>
-            </w:r>
-            <w:r>
-              <w:rPr>
-                <w:sz w:val="20"/>
-                <w:szCs w:val="20"/>
-              </w:rPr>
-              <w:t>merge.</w:t>
+              <w:t xml:space="preserve"> merge.</w:t>
             </w:r>
           </w:p>
         </w:tc>
@@ -10597,14 +9895,7 @@
                 <w:sz w:val="20"/>
                 <w:szCs w:val="20"/>
               </w:rPr>
-              <w:t>1</w:t>
-            </w:r>
-            <w:r>
-              <w:rPr>
-                <w:sz w:val="20"/>
-                <w:szCs w:val="20"/>
-              </w:rPr>
-              <w:t>3</w:t>
+              <w:t>13</w:t>
             </w:r>
           </w:p>
         </w:tc>
@@ -10838,14 +10129,7 @@
                 <w:sz w:val="20"/>
                 <w:szCs w:val="20"/>
               </w:rPr>
-              <w:t>1</w:t>
-            </w:r>
-            <w:r>
-              <w:rPr>
-                <w:sz w:val="20"/>
-                <w:szCs w:val="20"/>
-              </w:rPr>
-              <w:t>4</w:t>
+              <w:t>14</w:t>
             </w:r>
           </w:p>
         </w:tc>
@@ -11062,14 +10346,7 @@
                 <w:sz w:val="20"/>
                 <w:szCs w:val="20"/>
               </w:rPr>
-              <w:t>1</w:t>
-            </w:r>
-            <w:r>
-              <w:rPr>
-                <w:sz w:val="20"/>
-                <w:szCs w:val="20"/>
-              </w:rPr>
-              <w:t>5</w:t>
+              <w:t>15</w:t>
             </w:r>
           </w:p>
         </w:tc>
@@ -11286,14 +10563,7 @@
                 <w:sz w:val="20"/>
                 <w:szCs w:val="20"/>
               </w:rPr>
-              <w:t>1</w:t>
-            </w:r>
-            <w:r>
-              <w:rPr>
-                <w:sz w:val="20"/>
-                <w:szCs w:val="20"/>
-              </w:rPr>
-              <w:t>6</w:t>
+              <w:t>16</w:t>
             </w:r>
           </w:p>
         </w:tc>
@@ -11318,7 +10588,15 @@
                 <w:sz w:val="20"/>
                 <w:szCs w:val="20"/>
               </w:rPr>
-              <w:t>The user can block another user</w:t>
+              <w:t xml:space="preserve">The user can block </w:t>
+            </w:r>
+            <w:r>
+              <w:rPr>
+                <w:sz w:val="20"/>
+                <w:szCs w:val="20"/>
+              </w:rPr>
+              <w:lastRenderedPageBreak/>
+              <w:t>another user</w:t>
             </w:r>
           </w:p>
         </w:tc>
@@ -11343,7 +10621,16 @@
                 <w:sz w:val="20"/>
                 <w:szCs w:val="20"/>
               </w:rPr>
-              <w:t>3.2.3 – Chat System</w:t>
+              <w:lastRenderedPageBreak/>
+              <w:t xml:space="preserve">3.2.3 – Chat </w:t>
+            </w:r>
+            <w:r>
+              <w:rPr>
+                <w:sz w:val="20"/>
+                <w:szCs w:val="20"/>
+              </w:rPr>
+              <w:lastRenderedPageBreak/>
+              <w:t>System</w:t>
             </w:r>
           </w:p>
         </w:tc>
@@ -11368,7 +10655,16 @@
                 <w:sz w:val="20"/>
                 <w:szCs w:val="20"/>
               </w:rPr>
-              <w:t>User Client, Chat System</w:t>
+              <w:lastRenderedPageBreak/>
+              <w:t xml:space="preserve">User Client, </w:t>
+            </w:r>
+            <w:r>
+              <w:rPr>
+                <w:sz w:val="20"/>
+                <w:szCs w:val="20"/>
+              </w:rPr>
+              <w:lastRenderedPageBreak/>
+              <w:t>Chat System</w:t>
             </w:r>
           </w:p>
         </w:tc>
@@ -11393,6 +10689,7 @@
                 <w:sz w:val="20"/>
                 <w:szCs w:val="20"/>
               </w:rPr>
+              <w:lastRenderedPageBreak/>
               <w:t>A user is blocker</w:t>
             </w:r>
           </w:p>
@@ -11510,14 +10807,7 @@
                 <w:sz w:val="20"/>
                 <w:szCs w:val="20"/>
               </w:rPr>
-              <w:t>1</w:t>
-            </w:r>
-            <w:r>
-              <w:rPr>
-                <w:sz w:val="20"/>
-                <w:szCs w:val="20"/>
-              </w:rPr>
-              <w:t>7</w:t>
+              <w:t>17</w:t>
             </w:r>
           </w:p>
         </w:tc>
@@ -11734,14 +11024,7 @@
                 <w:sz w:val="20"/>
                 <w:szCs w:val="20"/>
               </w:rPr>
-              <w:t>1</w:t>
-            </w:r>
-            <w:r>
-              <w:rPr>
-                <w:sz w:val="20"/>
-                <w:szCs w:val="20"/>
-              </w:rPr>
-              <w:t>8</w:t>
+              <w:t>18</w:t>
             </w:r>
           </w:p>
         </w:tc>
@@ -11958,14 +11241,7 @@
                 <w:sz w:val="20"/>
                 <w:szCs w:val="20"/>
               </w:rPr>
-              <w:t>1</w:t>
-            </w:r>
-            <w:r>
-              <w:rPr>
-                <w:sz w:val="20"/>
-                <w:szCs w:val="20"/>
-              </w:rPr>
-              <w:t>9</w:t>
+              <w:t>19</w:t>
             </w:r>
           </w:p>
         </w:tc>
@@ -11990,15 +11266,7 @@
                 <w:sz w:val="20"/>
                 <w:szCs w:val="20"/>
               </w:rPr>
-              <w:t xml:space="preserve">The user is shown a diff between </w:t>
-            </w:r>
-            <w:r>
-              <w:rPr>
-                <w:sz w:val="20"/>
-                <w:szCs w:val="20"/>
-              </w:rPr>
-              <w:lastRenderedPageBreak/>
-              <w:t>two file versions</w:t>
+              <w:t>The user is shown a diff between two file versions</w:t>
             </w:r>
           </w:p>
         </w:tc>
@@ -12023,7 +11291,6 @@
                 <w:sz w:val="20"/>
                 <w:szCs w:val="20"/>
               </w:rPr>
-              <w:lastRenderedPageBreak/>
               <w:t>3.2.4 – File Change System</w:t>
             </w:r>
           </w:p>
@@ -12049,15 +11316,7 @@
                 <w:sz w:val="20"/>
                 <w:szCs w:val="20"/>
               </w:rPr>
-              <w:t xml:space="preserve">User Client, Code Review </w:t>
-            </w:r>
-            <w:r>
-              <w:rPr>
-                <w:sz w:val="20"/>
-                <w:szCs w:val="20"/>
-              </w:rPr>
-              <w:lastRenderedPageBreak/>
-              <w:t>System</w:t>
+              <w:t>User Client, Code Review System</w:t>
             </w:r>
           </w:p>
         </w:tc>
@@ -12082,16 +11341,7 @@
                 <w:sz w:val="20"/>
                 <w:szCs w:val="20"/>
               </w:rPr>
-              <w:lastRenderedPageBreak/>
-              <w:t xml:space="preserve">User is shown a diff for the given file </w:t>
-            </w:r>
-            <w:r>
-              <w:rPr>
-                <w:sz w:val="20"/>
-                <w:szCs w:val="20"/>
-              </w:rPr>
-              <w:lastRenderedPageBreak/>
-              <w:t>name</w:t>
+              <w:t>User is shown a diff for the given file name</w:t>
             </w:r>
           </w:p>
         </w:tc>
@@ -12425,14 +11675,7 @@
                 <w:sz w:val="20"/>
                 <w:szCs w:val="20"/>
               </w:rPr>
-              <w:t>2</w:t>
-            </w:r>
-            <w:r>
-              <w:rPr>
-                <w:sz w:val="20"/>
-                <w:szCs w:val="20"/>
-              </w:rPr>
-              <w:t>1</w:t>
+              <w:t>21</w:t>
             </w:r>
           </w:p>
         </w:tc>
@@ -12649,14 +11892,7 @@
                 <w:sz w:val="20"/>
                 <w:szCs w:val="20"/>
               </w:rPr>
-              <w:t>2</w:t>
-            </w:r>
-            <w:r>
-              <w:rPr>
-                <w:sz w:val="20"/>
-                <w:szCs w:val="20"/>
-              </w:rPr>
-              <w:t>2</w:t>
+              <w:t>22</w:t>
             </w:r>
           </w:p>
         </w:tc>
@@ -12873,14 +12109,7 @@
                 <w:sz w:val="20"/>
                 <w:szCs w:val="20"/>
               </w:rPr>
-              <w:t>2</w:t>
-            </w:r>
-            <w:r>
-              <w:rPr>
-                <w:sz w:val="20"/>
-                <w:szCs w:val="20"/>
-              </w:rPr>
-              <w:t>3</w:t>
+              <w:t>23</w:t>
             </w:r>
           </w:p>
         </w:tc>
@@ -13097,14 +12326,7 @@
                 <w:sz w:val="20"/>
                 <w:szCs w:val="20"/>
               </w:rPr>
-              <w:t>2</w:t>
-            </w:r>
-            <w:r>
-              <w:rPr>
-                <w:sz w:val="20"/>
-                <w:szCs w:val="20"/>
-              </w:rPr>
-              <w:t>4</w:t>
+              <w:t>24</w:t>
             </w:r>
           </w:p>
         </w:tc>
@@ -13328,14 +12550,7 @@
                 <w:sz w:val="20"/>
                 <w:szCs w:val="20"/>
               </w:rPr>
-              <w:t>2</w:t>
-            </w:r>
-            <w:r>
-              <w:rPr>
-                <w:sz w:val="20"/>
-                <w:szCs w:val="20"/>
-              </w:rPr>
-              <w:t>5</w:t>
+              <w:t>25</w:t>
             </w:r>
           </w:p>
         </w:tc>
@@ -13552,14 +12767,7 @@
                 <w:sz w:val="20"/>
                 <w:szCs w:val="20"/>
               </w:rPr>
-              <w:t>2</w:t>
-            </w:r>
-            <w:r>
-              <w:rPr>
-                <w:sz w:val="20"/>
-                <w:szCs w:val="20"/>
-              </w:rPr>
-              <w:t>6</w:t>
+              <w:t>26</w:t>
             </w:r>
           </w:p>
         </w:tc>
@@ -13584,7 +12792,15 @@
                 <w:sz w:val="20"/>
                 <w:szCs w:val="20"/>
               </w:rPr>
-              <w:t>Servers have enough storage space for user information and files</w:t>
+              <w:t xml:space="preserve">Servers have </w:t>
+            </w:r>
+            <w:r>
+              <w:rPr>
+                <w:sz w:val="20"/>
+                <w:szCs w:val="20"/>
+              </w:rPr>
+              <w:lastRenderedPageBreak/>
+              <w:t>enough storage space for user information and files</w:t>
             </w:r>
           </w:p>
         </w:tc>
@@ -13609,7 +12825,16 @@
                 <w:sz w:val="20"/>
                 <w:szCs w:val="20"/>
               </w:rPr>
-              <w:t>3.3 – Performance requirements</w:t>
+              <w:lastRenderedPageBreak/>
+              <w:t>3.3 – Performa</w:t>
+            </w:r>
+            <w:r>
+              <w:rPr>
+                <w:sz w:val="20"/>
+                <w:szCs w:val="20"/>
+              </w:rPr>
+              <w:lastRenderedPageBreak/>
+              <w:t>nce requirements</w:t>
             </w:r>
           </w:p>
         </w:tc>
@@ -13634,6 +12859,7 @@
                 <w:sz w:val="20"/>
                 <w:szCs w:val="20"/>
               </w:rPr>
+              <w:lastRenderedPageBreak/>
               <w:t>Database</w:t>
             </w:r>
           </w:p>
@@ -13659,7 +12885,15 @@
                 <w:sz w:val="20"/>
                 <w:szCs w:val="20"/>
               </w:rPr>
-              <w:t>All users’ info and files are saved in database</w:t>
+              <w:t xml:space="preserve">All users’ info and </w:t>
+            </w:r>
+            <w:r>
+              <w:rPr>
+                <w:sz w:val="20"/>
+                <w:szCs w:val="20"/>
+              </w:rPr>
+              <w:lastRenderedPageBreak/>
+              <w:t>files are saved in database</w:t>
             </w:r>
           </w:p>
         </w:tc>
@@ -13776,14 +13010,7 @@
                 <w:sz w:val="20"/>
                 <w:szCs w:val="20"/>
               </w:rPr>
-              <w:t>2</w:t>
-            </w:r>
-            <w:r>
-              <w:rPr>
-                <w:sz w:val="20"/>
-                <w:szCs w:val="20"/>
-              </w:rPr>
-              <w:t>7</w:t>
+              <w:t>27</w:t>
             </w:r>
           </w:p>
         </w:tc>
@@ -14432,7 +13659,7 @@
             </wp:anchor>
           </w:drawing>
         </mc:Choice>
-        <mc:Fallback xmlns:mo="http://schemas.microsoft.com/office/mac/office/2008/main" xmlns:mv="urn:schemas-microsoft-com:mac:vml">
+        <mc:Fallback xmlns:mv="urn:schemas-microsoft-com:mac:vml" xmlns:mo="http://schemas.microsoft.com/office/mac/office/2008/main">
           <w:pict>
             <v:line w14:anchorId="481061B0" id="Line 3" o:spid="_x0000_s1026" style="position:absolute;z-index:-15841280;visibility:visible;mso-wrap-style:square;mso-width-percent:0;mso-height-percent:0;mso-wrap-distance-left:9pt;mso-wrap-distance-top:0;mso-wrap-distance-right:9pt;mso-wrap-distance-bottom:0;mso-position-horizontal:absolute;mso-position-horizontal-relative:page;mso-position-vertical:absolute;mso-position-vertical-relative:page;mso-width-percent:0;mso-height-percent:0;mso-width-relative:page;mso-height-relative:page" from="1in,74.15pt" to="539.95pt,74.15pt" o:gfxdata="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" strokeweight=".72pt">
               <w10:wrap anchorx="page" anchory="page"/>

</xml_diff>